<commit_message>
Added support for PostViewModel, added UserController, PostController
</commit_message>
<xml_diff>
--- a/Api_docs.docx
+++ b/Api_docs.docx
@@ -12,12 +12,14 @@
         <w:rPr>
           <w:rFonts w:ascii="Consolas" w:hAnsi="Consolas"/>
           <w:sz w:val="24"/>
-        </w:rPr>
-      </w:pPr>
-      <w:r>
-        <w:rPr>
-          <w:rFonts w:ascii="Consolas" w:hAnsi="Consolas"/>
-          <w:sz w:val="24"/>
+          <w:highlight w:val="cyan"/>
+        </w:rPr>
+      </w:pPr>
+      <w:r>
+        <w:rPr>
+          <w:rFonts w:ascii="Consolas" w:hAnsi="Consolas"/>
+          <w:sz w:val="24"/>
+          <w:highlight w:val="cyan"/>
         </w:rPr>
         <w:t>/list/users</w:t>
       </w:r>
@@ -112,8 +114,17 @@
           <w:rFonts w:ascii="Consolas" w:hAnsi="Consolas"/>
           <w:sz w:val="24"/>
         </w:rPr>
-        <w:t>: Array of AccountViewModel</w:t>
-      </w:r>
+        <w:t xml:space="preserve">: Array of </w:t>
+      </w:r>
+      <w:proofErr w:type="spellStart"/>
+      <w:r>
+        <w:rPr>
+          <w:rFonts w:ascii="Consolas" w:hAnsi="Consolas"/>
+          <w:sz w:val="24"/>
+        </w:rPr>
+        <w:t>AccountViewModel</w:t>
+      </w:r>
+      <w:proofErr w:type="spellEnd"/>
     </w:p>
     <w:p>
       <w:pPr>
@@ -198,15 +209,27 @@
         <w:rPr>
           <w:rFonts w:ascii="Consolas" w:hAnsi="Consolas"/>
           <w:sz w:val="24"/>
-        </w:rPr>
-      </w:pPr>
-      <w:r>
-        <w:rPr>
-          <w:rFonts w:ascii="Consolas" w:hAnsi="Consolas"/>
-          <w:sz w:val="24"/>
-        </w:rPr>
-        <w:t>/not_logged_in</w:t>
-      </w:r>
+          <w:highlight w:val="cyan"/>
+        </w:rPr>
+      </w:pPr>
+      <w:r>
+        <w:rPr>
+          <w:rFonts w:ascii="Consolas" w:hAnsi="Consolas"/>
+          <w:sz w:val="24"/>
+          <w:highlight w:val="cyan"/>
+        </w:rPr>
+        <w:t>/</w:t>
+      </w:r>
+      <w:proofErr w:type="spellStart"/>
+      <w:r>
+        <w:rPr>
+          <w:rFonts w:ascii="Consolas" w:hAnsi="Consolas"/>
+          <w:sz w:val="24"/>
+          <w:highlight w:val="cyan"/>
+        </w:rPr>
+        <w:t>not_logged_in</w:t>
+      </w:r>
+      <w:proofErr w:type="spellEnd"/>
     </w:p>
     <w:p>
       <w:pPr>
@@ -362,22 +385,27 @@
         <w:rPr>
           <w:rFonts w:ascii="Consolas" w:hAnsi="Consolas"/>
           <w:sz w:val="24"/>
-        </w:rPr>
-      </w:pPr>
-      <w:r>
-        <w:rPr>
-          <w:rFonts w:ascii="Consolas" w:hAnsi="Consolas"/>
-          <w:sz w:val="24"/>
+          <w:highlight w:val="cyan"/>
+        </w:rPr>
+      </w:pPr>
+      <w:r>
+        <w:rPr>
+          <w:rFonts w:ascii="Consolas" w:hAnsi="Consolas"/>
+          <w:sz w:val="24"/>
+          <w:highlight w:val="cyan"/>
         </w:rPr>
         <w:t>/</w:t>
       </w:r>
-      <w:r>
-        <w:rPr>
-          <w:rFonts w:ascii="Consolas" w:hAnsi="Consolas"/>
-          <w:sz w:val="24"/>
+      <w:proofErr w:type="spellStart"/>
+      <w:r>
+        <w:rPr>
+          <w:rFonts w:ascii="Consolas" w:hAnsi="Consolas"/>
+          <w:sz w:val="24"/>
+          <w:highlight w:val="cyan"/>
         </w:rPr>
         <w:t>perform_login</w:t>
       </w:r>
+      <w:proofErr w:type="spellEnd"/>
     </w:p>
     <w:p>
       <w:pPr>
@@ -540,12 +568,14 @@
         <w:rPr>
           <w:rFonts w:ascii="Consolas" w:hAnsi="Consolas"/>
           <w:sz w:val="24"/>
-        </w:rPr>
-      </w:pPr>
-      <w:r>
-        <w:rPr>
-          <w:rFonts w:ascii="Consolas" w:hAnsi="Consolas"/>
-          <w:sz w:val="24"/>
+          <w:highlight w:val="cyan"/>
+        </w:rPr>
+      </w:pPr>
+      <w:r>
+        <w:rPr>
+          <w:rFonts w:ascii="Consolas" w:hAnsi="Consolas"/>
+          <w:sz w:val="24"/>
+          <w:highlight w:val="cyan"/>
         </w:rPr>
         <w:t>/logout</w:t>
       </w:r>
@@ -626,8 +656,17 @@
           <w:rFonts w:ascii="Consolas" w:hAnsi="Consolas"/>
           <w:sz w:val="24"/>
         </w:rPr>
-        <w:t>redirect to /not_logged_in</w:t>
-      </w:r>
+        <w:t>redirect to /</w:t>
+      </w:r>
+      <w:proofErr w:type="spellStart"/>
+      <w:r>
+        <w:rPr>
+          <w:rFonts w:ascii="Consolas" w:hAnsi="Consolas"/>
+          <w:sz w:val="24"/>
+        </w:rPr>
+        <w:t>not_logged_in</w:t>
+      </w:r>
+      <w:proofErr w:type="spellEnd"/>
     </w:p>
     <w:p>
       <w:pPr>
@@ -645,8 +684,78 @@
         <w:rPr>
           <w:rFonts w:ascii="Consolas" w:hAnsi="Consolas"/>
           <w:sz w:val="24"/>
-        </w:rPr>
-        <w:t>/user_info</w:t>
+          <w:highlight w:val="cyan"/>
+        </w:rPr>
+        <w:t>/</w:t>
+      </w:r>
+      <w:proofErr w:type="spellStart"/>
+      <w:r>
+        <w:rPr>
+          <w:rFonts w:ascii="Consolas" w:hAnsi="Consolas"/>
+          <w:sz w:val="24"/>
+          <w:highlight w:val="cyan"/>
+        </w:rPr>
+        <w:t>account</w:t>
+      </w:r>
+      <w:r>
+        <w:rPr>
+          <w:rFonts w:ascii="Consolas" w:hAnsi="Consolas"/>
+          <w:sz w:val="24"/>
+          <w:highlight w:val="cyan"/>
+        </w:rPr>
+        <w:t>_info</w:t>
+      </w:r>
+      <w:proofErr w:type="spellEnd"/>
+      <w:r>
+        <w:rPr>
+          <w:rFonts w:ascii="Consolas" w:hAnsi="Consolas"/>
+          <w:sz w:val="24"/>
+        </w:rPr>
+        <w:t xml:space="preserve"> </w:t>
+      </w:r>
+      <w:r>
+        <w:rPr>
+          <w:rFonts w:ascii="Consolas" w:hAnsi="Consolas"/>
+          <w:sz w:val="24"/>
+          <w:highlight w:val="yellow"/>
+        </w:rPr>
+        <w:t xml:space="preserve">(updated to </w:t>
+      </w:r>
+      <w:proofErr w:type="spellStart"/>
+      <w:r>
+        <w:rPr>
+          <w:rFonts w:ascii="Consolas" w:hAnsi="Consolas"/>
+          <w:sz w:val="24"/>
+          <w:highlight w:val="yellow"/>
+        </w:rPr>
+        <w:t>account_info</w:t>
+      </w:r>
+      <w:proofErr w:type="spellEnd"/>
+      <w:r>
+        <w:rPr>
+          <w:rFonts w:ascii="Consolas" w:hAnsi="Consolas"/>
+          <w:sz w:val="24"/>
+          <w:highlight w:val="yellow"/>
+        </w:rPr>
+        <w:t xml:space="preserve"> instead </w:t>
+      </w:r>
+      <w:proofErr w:type="spellStart"/>
+      <w:r>
+        <w:rPr>
+          <w:rFonts w:ascii="Consolas" w:hAnsi="Consolas"/>
+          <w:sz w:val="24"/>
+          <w:highlight w:val="yellow"/>
+        </w:rPr>
+        <w:t>user_info</w:t>
+      </w:r>
+      <w:proofErr w:type="spellEnd"/>
+      <w:r>
+        <w:rPr>
+          <w:rFonts w:ascii="Consolas" w:hAnsi="Consolas"/>
+          <w:sz w:val="24"/>
+          <w:highlight w:val="yellow"/>
+        </w:rPr>
+        <w:t>)</w:t>
       </w:r>
     </w:p>
     <w:p>
@@ -740,6 +849,7 @@
           <w:sz w:val="24"/>
         </w:rPr>
       </w:pPr>
+      <w:proofErr w:type="spellStart"/>
       <w:r>
         <w:rPr>
           <w:rFonts w:ascii="Consolas" w:hAnsi="Consolas"/>
@@ -748,6 +858,7 @@
         </w:rPr>
         <w:t>RequestParams</w:t>
       </w:r>
+      <w:proofErr w:type="spellEnd"/>
       <w:r>
         <w:rPr>
           <w:rFonts w:ascii="Consolas" w:hAnsi="Consolas"/>
@@ -770,7 +881,23 @@
           <w:sz w:val="24"/>
         </w:rPr>
         <w:tab/>
-        <w:t>_id (not required): user id</w:t>
+        <w:t xml:space="preserve">_id (not </w:t>
+      </w:r>
+      <w:proofErr w:type="gramStart"/>
+      <w:r>
+        <w:rPr>
+          <w:rFonts w:ascii="Consolas" w:hAnsi="Consolas"/>
+          <w:sz w:val="24"/>
+        </w:rPr>
+        <w:t>required):</w:t>
+      </w:r>
+      <w:proofErr w:type="gramEnd"/>
+      <w:r>
+        <w:rPr>
+          <w:rFonts w:ascii="Consolas" w:hAnsi="Consolas"/>
+          <w:sz w:val="24"/>
+        </w:rPr>
+        <w:t xml:space="preserve"> user id</w:t>
       </w:r>
     </w:p>
     <w:p>
@@ -801,7 +928,23 @@
           <w:rFonts w:ascii="Consolas" w:hAnsi="Consolas"/>
           <w:sz w:val="24"/>
         </w:rPr>
-        <w:t>return an AccountViewModel as result</w:t>
+        <w:t xml:space="preserve">return an </w:t>
+      </w:r>
+      <w:proofErr w:type="spellStart"/>
+      <w:r>
+        <w:rPr>
+          <w:rFonts w:ascii="Consolas" w:hAnsi="Consolas"/>
+          <w:sz w:val="24"/>
+        </w:rPr>
+        <w:t>AccountViewModel</w:t>
+      </w:r>
+      <w:proofErr w:type="spellEnd"/>
+      <w:r>
+        <w:rPr>
+          <w:rFonts w:ascii="Consolas" w:hAnsi="Consolas"/>
+          <w:sz w:val="24"/>
+        </w:rPr>
+        <w:t xml:space="preserve"> as result</w:t>
       </w:r>
     </w:p>
     <w:p>
@@ -943,15 +1086,27 @@
         <w:rPr>
           <w:rFonts w:ascii="Consolas" w:hAnsi="Consolas"/>
           <w:sz w:val="24"/>
-        </w:rPr>
-      </w:pPr>
-      <w:r>
-        <w:rPr>
-          <w:rFonts w:ascii="Consolas" w:hAnsi="Consolas"/>
-          <w:sz w:val="24"/>
-        </w:rPr>
-        <w:t>/changepass</w:t>
-      </w:r>
+          <w:highlight w:val="cyan"/>
+        </w:rPr>
+      </w:pPr>
+      <w:r>
+        <w:rPr>
+          <w:rFonts w:ascii="Consolas" w:hAnsi="Consolas"/>
+          <w:sz w:val="24"/>
+          <w:highlight w:val="cyan"/>
+        </w:rPr>
+        <w:t>/</w:t>
+      </w:r>
+      <w:proofErr w:type="spellStart"/>
+      <w:r>
+        <w:rPr>
+          <w:rFonts w:ascii="Consolas" w:hAnsi="Consolas"/>
+          <w:sz w:val="24"/>
+          <w:highlight w:val="cyan"/>
+        </w:rPr>
+        <w:t>changepass</w:t>
+      </w:r>
+      <w:proofErr w:type="spellEnd"/>
     </w:p>
     <w:p>
       <w:pPr>
@@ -1016,6 +1171,7 @@
           <w:sz w:val="24"/>
         </w:rPr>
       </w:pPr>
+      <w:proofErr w:type="spellStart"/>
       <w:r>
         <w:rPr>
           <w:rFonts w:ascii="Consolas" w:hAnsi="Consolas"/>
@@ -1024,6 +1180,7 @@
         </w:rPr>
         <w:t>RequestParams</w:t>
       </w:r>
+      <w:proofErr w:type="spellEnd"/>
       <w:r>
         <w:rPr>
           <w:rFonts w:ascii="Consolas" w:hAnsi="Consolas"/>
@@ -1047,6 +1204,7 @@
         </w:rPr>
         <w:tab/>
       </w:r>
+      <w:proofErr w:type="gramStart"/>
       <w:r>
         <w:rPr>
           <w:rFonts w:ascii="Consolas" w:hAnsi="Consolas"/>
@@ -1059,7 +1217,15 @@
           <w:rFonts w:ascii="Consolas" w:hAnsi="Consolas"/>
           <w:sz w:val="24"/>
         </w:rPr>
-        <w:t xml:space="preserve">assword: </w:t>
+        <w:t>assword</w:t>
+      </w:r>
+      <w:proofErr w:type="gramEnd"/>
+      <w:r>
+        <w:rPr>
+          <w:rFonts w:ascii="Consolas" w:hAnsi="Consolas"/>
+          <w:sz w:val="24"/>
+        </w:rPr>
+        <w:t xml:space="preserve">: </w:t>
       </w:r>
       <w:r>
         <w:rPr>
@@ -1173,6 +1339,7 @@
         <w:rPr>
           <w:rFonts w:ascii="Consolas" w:hAnsi="Consolas"/>
           <w:sz w:val="24"/>
+          <w:highlight w:val="cyan"/>
         </w:rPr>
         <w:t>/register</w:t>
       </w:r>
@@ -1181,7 +1348,15 @@
           <w:rFonts w:ascii="Consolas" w:hAnsi="Consolas"/>
           <w:sz w:val="24"/>
         </w:rPr>
-        <w:t xml:space="preserve"> (TEMPORARY)</w:t>
+        <w:t xml:space="preserve"> </w:t>
+      </w:r>
+      <w:r>
+        <w:rPr>
+          <w:rFonts w:ascii="Consolas" w:hAnsi="Consolas"/>
+          <w:sz w:val="24"/>
+          <w:highlight w:val="yellow"/>
+        </w:rPr>
+        <w:t>(TEMPORARY)</w:t>
       </w:r>
     </w:p>
     <w:p>
@@ -1247,6 +1422,7 @@
           <w:sz w:val="24"/>
         </w:rPr>
       </w:pPr>
+      <w:proofErr w:type="spellStart"/>
       <w:r>
         <w:rPr>
           <w:rFonts w:ascii="Consolas" w:hAnsi="Consolas"/>
@@ -1256,6 +1432,7 @@
         <w:lastRenderedPageBreak/>
         <w:t>RequestParams</w:t>
       </w:r>
+      <w:proofErr w:type="spellEnd"/>
       <w:r>
         <w:rPr>
           <w:rFonts w:ascii="Consolas" w:hAnsi="Consolas"/>
@@ -1419,12 +1596,14 @@
         <w:rPr>
           <w:rFonts w:ascii="Consolas" w:hAnsi="Consolas"/>
           <w:sz w:val="24"/>
-        </w:rPr>
-      </w:pPr>
-      <w:r>
-        <w:rPr>
-          <w:rFonts w:ascii="Consolas" w:hAnsi="Consolas"/>
-          <w:sz w:val="24"/>
+          <w:highlight w:val="cyan"/>
+        </w:rPr>
+      </w:pPr>
+      <w:r>
+        <w:rPr>
+          <w:rFonts w:ascii="Consolas" w:hAnsi="Consolas"/>
+          <w:sz w:val="24"/>
+          <w:highlight w:val="cyan"/>
         </w:rPr>
         <w:t>/list/comments/</w:t>
       </w:r>
@@ -1492,6 +1671,7 @@
           <w:sz w:val="24"/>
         </w:rPr>
       </w:pPr>
+      <w:proofErr w:type="spellStart"/>
       <w:r>
         <w:rPr>
           <w:rFonts w:ascii="Consolas" w:hAnsi="Consolas"/>
@@ -1500,6 +1680,7 @@
         </w:rPr>
         <w:t>RequestParams</w:t>
       </w:r>
+      <w:proofErr w:type="spellEnd"/>
       <w:r>
         <w:rPr>
           <w:rFonts w:ascii="Consolas" w:hAnsi="Consolas"/>
@@ -1546,8 +1727,17 @@
           <w:rFonts w:ascii="Consolas" w:hAnsi="Consolas"/>
           <w:sz w:val="24"/>
         </w:rPr>
-        <w:t>: Array of CommentViewModel</w:t>
-      </w:r>
+        <w:t xml:space="preserve">: Array of </w:t>
+      </w:r>
+      <w:proofErr w:type="spellStart"/>
+      <w:r>
+        <w:rPr>
+          <w:rFonts w:ascii="Consolas" w:hAnsi="Consolas"/>
+          <w:sz w:val="24"/>
+        </w:rPr>
+        <w:t>CommentViewModel</w:t>
+      </w:r>
+      <w:proofErr w:type="spellEnd"/>
     </w:p>
     <w:p>
       <w:pPr>
@@ -1624,12 +1814,14 @@
         <w:rPr>
           <w:rFonts w:ascii="Consolas" w:hAnsi="Consolas"/>
           <w:sz w:val="24"/>
-        </w:rPr>
-      </w:pPr>
-      <w:r>
-        <w:rPr>
-          <w:rFonts w:ascii="Consolas" w:hAnsi="Consolas"/>
-          <w:sz w:val="24"/>
+          <w:highlight w:val="cyan"/>
+        </w:rPr>
+      </w:pPr>
+      <w:r>
+        <w:rPr>
+          <w:rFonts w:ascii="Consolas" w:hAnsi="Consolas"/>
+          <w:sz w:val="24"/>
+          <w:highlight w:val="cyan"/>
         </w:rPr>
         <w:t>/comment</w:t>
       </w:r>
@@ -1697,6 +1889,7 @@
           <w:sz w:val="24"/>
         </w:rPr>
       </w:pPr>
+      <w:proofErr w:type="spellStart"/>
       <w:r>
         <w:rPr>
           <w:rFonts w:ascii="Consolas" w:hAnsi="Consolas"/>
@@ -1705,6 +1898,7 @@
         </w:rPr>
         <w:t>RequestParams</w:t>
       </w:r>
+      <w:proofErr w:type="spellEnd"/>
       <w:r>
         <w:rPr>
           <w:rFonts w:ascii="Consolas" w:hAnsi="Consolas"/>
@@ -1855,12 +2049,14 @@
         <w:rPr>
           <w:rFonts w:ascii="Consolas" w:hAnsi="Consolas"/>
           <w:sz w:val="24"/>
-        </w:rPr>
-      </w:pPr>
-      <w:r>
-        <w:rPr>
-          <w:rFonts w:ascii="Consolas" w:hAnsi="Consolas"/>
-          <w:sz w:val="24"/>
+          <w:highlight w:val="cyan"/>
+        </w:rPr>
+      </w:pPr>
+      <w:r>
+        <w:rPr>
+          <w:rFonts w:ascii="Consolas" w:hAnsi="Consolas"/>
+          <w:sz w:val="24"/>
+          <w:highlight w:val="cyan"/>
         </w:rPr>
         <w:t>/upload</w:t>
       </w:r>
@@ -1935,6 +2131,7 @@
           <w:sz w:val="24"/>
         </w:rPr>
       </w:pPr>
+      <w:proofErr w:type="spellStart"/>
       <w:r>
         <w:rPr>
           <w:rFonts w:ascii="Consolas" w:hAnsi="Consolas"/>
@@ -1943,6 +2140,7 @@
         </w:rPr>
         <w:t>RequestParams</w:t>
       </w:r>
+      <w:proofErr w:type="spellEnd"/>
       <w:r>
         <w:rPr>
           <w:rFonts w:ascii="Consolas" w:hAnsi="Consolas"/>
@@ -1989,7 +2187,23 @@
           <w:sz w:val="24"/>
         </w:rPr>
         <w:tab/>
-        <w:t>Files: enctype multipart/form-data file</w:t>
+        <w:t xml:space="preserve">Files: </w:t>
+      </w:r>
+      <w:proofErr w:type="spellStart"/>
+      <w:r>
+        <w:rPr>
+          <w:rFonts w:ascii="Consolas" w:hAnsi="Consolas"/>
+          <w:sz w:val="24"/>
+        </w:rPr>
+        <w:t>enctype</w:t>
+      </w:r>
+      <w:proofErr w:type="spellEnd"/>
+      <w:r>
+        <w:rPr>
+          <w:rFonts w:ascii="Consolas" w:hAnsi="Consolas"/>
+          <w:sz w:val="24"/>
+        </w:rPr>
+        <w:t xml:space="preserve"> multipart/form-data file</w:t>
       </w:r>
     </w:p>
     <w:p>
@@ -2013,8 +2227,17 @@
           <w:rFonts w:ascii="Consolas" w:hAnsi="Consolas"/>
           <w:sz w:val="24"/>
         </w:rPr>
-        <w:t>: response object with PostId</w:t>
-      </w:r>
+        <w:t xml:space="preserve">: response object with </w:t>
+      </w:r>
+      <w:proofErr w:type="spellStart"/>
+      <w:r>
+        <w:rPr>
+          <w:rFonts w:ascii="Consolas" w:hAnsi="Consolas"/>
+          <w:sz w:val="24"/>
+        </w:rPr>
+        <w:t>PostId</w:t>
+      </w:r>
+      <w:proofErr w:type="spellEnd"/>
     </w:p>
     <w:p>
       <w:pPr>
@@ -2154,12 +2377,14 @@
         <w:rPr>
           <w:rFonts w:ascii="Consolas" w:hAnsi="Consolas"/>
           <w:sz w:val="24"/>
-        </w:rPr>
-      </w:pPr>
-      <w:r>
-        <w:rPr>
-          <w:rFonts w:ascii="Consolas" w:hAnsi="Consolas"/>
-          <w:sz w:val="24"/>
+          <w:highlight w:val="cyan"/>
+        </w:rPr>
+      </w:pPr>
+      <w:r>
+        <w:rPr>
+          <w:rFonts w:ascii="Consolas" w:hAnsi="Consolas"/>
+          <w:sz w:val="24"/>
+          <w:highlight w:val="cyan"/>
         </w:rPr>
         <w:t>/download/</w:t>
       </w:r>
@@ -2167,8 +2392,27 @@
         <w:rPr>
           <w:rFonts w:ascii="Consolas" w:hAnsi="Consolas"/>
           <w:sz w:val="24"/>
-        </w:rPr>
-        <w:t>{post_id}</w:t>
+          <w:highlight w:val="cyan"/>
+        </w:rPr>
+        <w:t>{</w:t>
+      </w:r>
+      <w:proofErr w:type="spellStart"/>
+      <w:r>
+        <w:rPr>
+          <w:rFonts w:ascii="Consolas" w:hAnsi="Consolas"/>
+          <w:sz w:val="24"/>
+          <w:highlight w:val="cyan"/>
+        </w:rPr>
+        <w:t>post_id</w:t>
+      </w:r>
+      <w:proofErr w:type="spellEnd"/>
+      <w:r>
+        <w:rPr>
+          <w:rFonts w:ascii="Consolas" w:hAnsi="Consolas"/>
+          <w:sz w:val="24"/>
+          <w:highlight w:val="cyan"/>
+        </w:rPr>
+        <w:t>}</w:t>
       </w:r>
     </w:p>
     <w:p>
@@ -2234,6 +2478,7 @@
           <w:sz w:val="24"/>
         </w:rPr>
       </w:pPr>
+      <w:proofErr w:type="spellStart"/>
       <w:r>
         <w:rPr>
           <w:rFonts w:ascii="Consolas" w:hAnsi="Consolas"/>
@@ -2243,6 +2488,7 @@
         <w:lastRenderedPageBreak/>
         <w:t>RequestParams</w:t>
       </w:r>
+      <w:proofErr w:type="spellEnd"/>
       <w:r>
         <w:rPr>
           <w:rFonts w:ascii="Consolas" w:hAnsi="Consolas"/>
@@ -2312,8 +2558,6 @@
         </w:rPr>
         <w:t xml:space="preserve"> to download</w:t>
       </w:r>
-      <w:bookmarkStart w:id="0" w:name="_GoBack"/>
-      <w:bookmarkEnd w:id="0"/>
     </w:p>
     <w:p>
       <w:pPr>
@@ -2389,6 +2633,1467 @@
         <w:rPr>
           <w:rFonts w:ascii="Consolas" w:hAnsi="Consolas"/>
           <w:sz w:val="24"/>
+          <w:highlight w:val="cyan"/>
+        </w:rPr>
+      </w:pPr>
+      <w:r>
+        <w:rPr>
+          <w:rFonts w:ascii="Consolas" w:hAnsi="Consolas"/>
+          <w:sz w:val="24"/>
+          <w:highlight w:val="cyan"/>
+        </w:rPr>
+        <w:t>/post/{</w:t>
+      </w:r>
+      <w:proofErr w:type="spellStart"/>
+      <w:r>
+        <w:rPr>
+          <w:rFonts w:ascii="Consolas" w:hAnsi="Consolas"/>
+          <w:sz w:val="24"/>
+          <w:highlight w:val="cyan"/>
+        </w:rPr>
+        <w:t>post_id</w:t>
+      </w:r>
+      <w:proofErr w:type="spellEnd"/>
+      <w:r>
+        <w:rPr>
+          <w:rFonts w:ascii="Consolas" w:hAnsi="Consolas"/>
+          <w:sz w:val="24"/>
+          <w:highlight w:val="cyan"/>
+        </w:rPr>
+        <w:t>}</w:t>
+      </w:r>
+    </w:p>
+    <w:p>
+      <w:pPr>
+        <w:pStyle w:val="ListParagraph"/>
+        <w:rPr>
+          <w:rFonts w:ascii="Consolas" w:hAnsi="Consolas"/>
+          <w:sz w:val="24"/>
+        </w:rPr>
+      </w:pPr>
+      <w:r>
+        <w:rPr>
+          <w:rFonts w:ascii="Consolas" w:hAnsi="Consolas"/>
+          <w:b/>
+          <w:sz w:val="24"/>
+        </w:rPr>
+        <w:t>Method</w:t>
+      </w:r>
+      <w:r>
+        <w:rPr>
+          <w:rFonts w:ascii="Consolas" w:hAnsi="Consolas"/>
+          <w:sz w:val="24"/>
+        </w:rPr>
+        <w:t>: GET</w:t>
+      </w:r>
+    </w:p>
+    <w:p>
+      <w:pPr>
+        <w:pStyle w:val="ListParagraph"/>
+        <w:rPr>
+          <w:rFonts w:ascii="Consolas" w:hAnsi="Consolas"/>
+          <w:sz w:val="24"/>
+        </w:rPr>
+      </w:pPr>
+      <w:r>
+        <w:rPr>
+          <w:rFonts w:ascii="Consolas" w:hAnsi="Consolas"/>
+          <w:b/>
+          <w:sz w:val="24"/>
+        </w:rPr>
+        <w:t>Description</w:t>
+      </w:r>
+      <w:r>
+        <w:rPr>
+          <w:rFonts w:ascii="Consolas" w:hAnsi="Consolas"/>
+          <w:sz w:val="24"/>
+        </w:rPr>
+        <w:t>: get post information</w:t>
+      </w:r>
+    </w:p>
+    <w:p>
+      <w:pPr>
+        <w:pStyle w:val="ListParagraph"/>
+        <w:rPr>
+          <w:rFonts w:ascii="Consolas" w:hAnsi="Consolas"/>
+          <w:sz w:val="24"/>
+        </w:rPr>
+      </w:pPr>
+      <w:r>
+        <w:rPr>
+          <w:rFonts w:ascii="Consolas" w:hAnsi="Consolas"/>
+          <w:b/>
+          <w:sz w:val="24"/>
+        </w:rPr>
+        <w:t>Return</w:t>
+      </w:r>
+      <w:r>
+        <w:rPr>
+          <w:rFonts w:ascii="Consolas" w:hAnsi="Consolas"/>
+          <w:sz w:val="24"/>
+        </w:rPr>
+        <w:t xml:space="preserve">: return </w:t>
+      </w:r>
+      <w:proofErr w:type="spellStart"/>
+      <w:r>
+        <w:rPr>
+          <w:rFonts w:ascii="Consolas" w:hAnsi="Consolas"/>
+          <w:sz w:val="24"/>
+        </w:rPr>
+        <w:t>PostViewModel</w:t>
+      </w:r>
+      <w:proofErr w:type="spellEnd"/>
+    </w:p>
+    <w:p>
+      <w:pPr>
+        <w:pStyle w:val="ListParagraph"/>
+        <w:rPr>
+          <w:rFonts w:ascii="Consolas" w:hAnsi="Consolas"/>
+          <w:sz w:val="24"/>
+        </w:rPr>
+      </w:pPr>
+      <w:r>
+        <w:rPr>
+          <w:rFonts w:ascii="Consolas" w:hAnsi="Consolas"/>
+          <w:noProof/>
+          <w:sz w:val="24"/>
+        </w:rPr>
+        <w:lastRenderedPageBreak/>
+        <w:drawing>
+          <wp:inline distT="0" distB="0" distL="0" distR="0">
+            <wp:extent cx="5845810" cy="7505700"/>
+            <wp:effectExtent l="0" t="0" r="2540" b="0"/>
+            <wp:docPr id="4" name="Picture 4"/>
+            <wp:cNvGraphicFramePr>
+              <a:graphicFrameLocks xmlns:a="http://schemas.openxmlformats.org/drawingml/2006/main" noChangeAspect="1"/>
+            </wp:cNvGraphicFramePr>
+            <a:graphic xmlns:a="http://schemas.openxmlformats.org/drawingml/2006/main">
+              <a:graphicData uri="http://schemas.openxmlformats.org/drawingml/2006/picture">
+                <pic:pic xmlns:pic="http://schemas.openxmlformats.org/drawingml/2006/picture">
+                  <pic:nvPicPr>
+                    <pic:cNvPr id="0" name="Picture 1"/>
+                    <pic:cNvPicPr>
+                      <a:picLocks noChangeAspect="1" noChangeArrowheads="1"/>
+                    </pic:cNvPicPr>
+                  </pic:nvPicPr>
+                  <pic:blipFill>
+                    <a:blip r:embed="rId17">
+                      <a:extLst>
+                        <a:ext uri="{28A0092B-C50C-407E-A947-70E740481C1C}">
+                          <a14:useLocalDpi xmlns:a14="http://schemas.microsoft.com/office/drawing/2010/main" val="0"/>
+                        </a:ext>
+                      </a:extLst>
+                    </a:blip>
+                    <a:srcRect/>
+                    <a:stretch>
+                      <a:fillRect/>
+                    </a:stretch>
+                  </pic:blipFill>
+                  <pic:spPr bwMode="auto">
+                    <a:xfrm>
+                      <a:off x="0" y="0"/>
+                      <a:ext cx="5845810" cy="7505700"/>
+                    </a:xfrm>
+                    <a:prstGeom prst="rect">
+                      <a:avLst/>
+                    </a:prstGeom>
+                    <a:noFill/>
+                    <a:ln>
+                      <a:noFill/>
+                    </a:ln>
+                  </pic:spPr>
+                </pic:pic>
+              </a:graphicData>
+            </a:graphic>
+          </wp:inline>
+        </w:drawing>
+      </w:r>
+    </w:p>
+    <w:p>
+      <w:pPr>
+        <w:pStyle w:val="ListParagraph"/>
+        <w:numPr>
+          <w:ilvl w:val="0"/>
+          <w:numId w:val="2"/>
+        </w:numPr>
+        <w:rPr>
+          <w:rFonts w:ascii="Consolas" w:hAnsi="Consolas"/>
+          <w:sz w:val="24"/>
+          <w:highlight w:val="cyan"/>
+        </w:rPr>
+      </w:pPr>
+      <w:r>
+        <w:rPr>
+          <w:rFonts w:ascii="Consolas" w:hAnsi="Consolas"/>
+          <w:sz w:val="24"/>
+          <w:highlight w:val="cyan"/>
+        </w:rPr>
+        <w:t>/post/react</w:t>
+      </w:r>
+    </w:p>
+    <w:p>
+      <w:pPr>
+        <w:pStyle w:val="ListParagraph"/>
+        <w:rPr>
+          <w:rFonts w:ascii="Consolas" w:hAnsi="Consolas"/>
+          <w:sz w:val="24"/>
+        </w:rPr>
+      </w:pPr>
+      <w:r>
+        <w:rPr>
+          <w:rFonts w:ascii="Consolas" w:hAnsi="Consolas"/>
+          <w:b/>
+          <w:sz w:val="24"/>
+        </w:rPr>
+        <w:t>Method</w:t>
+      </w:r>
+      <w:r>
+        <w:rPr>
+          <w:rFonts w:ascii="Consolas" w:hAnsi="Consolas"/>
+          <w:sz w:val="24"/>
+        </w:rPr>
+        <w:t>: POST</w:t>
+      </w:r>
+    </w:p>
+    <w:p>
+      <w:pPr>
+        <w:pStyle w:val="ListParagraph"/>
+        <w:rPr>
+          <w:rFonts w:ascii="Consolas" w:hAnsi="Consolas"/>
+          <w:sz w:val="24"/>
+        </w:rPr>
+      </w:pPr>
+      <w:r>
+        <w:rPr>
+          <w:rFonts w:ascii="Consolas" w:hAnsi="Consolas"/>
+          <w:b/>
+          <w:sz w:val="24"/>
+        </w:rPr>
+        <w:t>Description</w:t>
+      </w:r>
+      <w:r>
+        <w:rPr>
+          <w:rFonts w:ascii="Consolas" w:hAnsi="Consolas"/>
+          <w:sz w:val="24"/>
+        </w:rPr>
+        <w:t>:</w:t>
+      </w:r>
+      <w:r>
+        <w:rPr>
+          <w:rFonts w:ascii="Consolas" w:hAnsi="Consolas"/>
+          <w:sz w:val="24"/>
+        </w:rPr>
+        <w:t xml:space="preserve"> </w:t>
+      </w:r>
+      <w:r>
+        <w:rPr>
+          <w:rFonts w:ascii="Consolas" w:hAnsi="Consolas"/>
+          <w:sz w:val="24"/>
+        </w:rPr>
+        <w:t>React a post</w:t>
+      </w:r>
+    </w:p>
+    <w:p>
+      <w:pPr>
+        <w:pStyle w:val="ListParagraph"/>
+        <w:rPr>
+          <w:rFonts w:ascii="Consolas" w:hAnsi="Consolas"/>
+          <w:sz w:val="24"/>
+        </w:rPr>
+      </w:pPr>
+      <w:proofErr w:type="spellStart"/>
+      <w:r>
+        <w:rPr>
+          <w:rFonts w:ascii="Consolas" w:hAnsi="Consolas"/>
+          <w:b/>
+          <w:sz w:val="24"/>
+        </w:rPr>
+        <w:t>RequestParams</w:t>
+      </w:r>
+      <w:proofErr w:type="spellEnd"/>
+      <w:r>
+        <w:rPr>
+          <w:rFonts w:ascii="Consolas" w:hAnsi="Consolas"/>
+          <w:sz w:val="24"/>
+        </w:rPr>
+        <w:t>:</w:t>
+      </w:r>
+    </w:p>
+    <w:p>
+      <w:pPr>
+        <w:pStyle w:val="ListParagraph"/>
+        <w:rPr>
+          <w:rFonts w:ascii="Consolas" w:hAnsi="Consolas"/>
+          <w:sz w:val="24"/>
+        </w:rPr>
+      </w:pPr>
+      <w:r>
+        <w:rPr>
+          <w:rFonts w:ascii="Consolas" w:hAnsi="Consolas"/>
+          <w:sz w:val="24"/>
+        </w:rPr>
+        <w:tab/>
+        <w:t>_id: Post id</w:t>
+      </w:r>
+    </w:p>
+    <w:p>
+      <w:pPr>
+        <w:pStyle w:val="ListParagraph"/>
+        <w:rPr>
+          <w:rFonts w:ascii="Consolas" w:hAnsi="Consolas"/>
+          <w:sz w:val="24"/>
+        </w:rPr>
+      </w:pPr>
+      <w:r>
+        <w:rPr>
+          <w:rFonts w:ascii="Consolas" w:hAnsi="Consolas"/>
+          <w:sz w:val="24"/>
+        </w:rPr>
+        <w:tab/>
+        <w:t xml:space="preserve">Type: </w:t>
+      </w:r>
+      <w:r>
+        <w:rPr>
+          <w:rFonts w:ascii="Consolas" w:hAnsi="Consolas"/>
+          <w:sz w:val="24"/>
+        </w:rPr>
+        <w:t>type of</w:t>
+      </w:r>
+      <w:r>
+        <w:rPr>
+          <w:rFonts w:ascii="Consolas" w:hAnsi="Consolas"/>
+          <w:sz w:val="24"/>
+        </w:rPr>
+        <w:t xml:space="preserve"> state of</w:t>
+      </w:r>
+      <w:r>
+        <w:rPr>
+          <w:rFonts w:ascii="Consolas" w:hAnsi="Consolas"/>
+          <w:sz w:val="24"/>
+        </w:rPr>
+        <w:t xml:space="preserve"> reaction, fals</w:t>
+      </w:r>
+      <w:r>
+        <w:rPr>
+          <w:rFonts w:ascii="Consolas" w:hAnsi="Consolas"/>
+          <w:sz w:val="24"/>
+        </w:rPr>
+        <w:t>e-&gt;unlike, true-&gt;</w:t>
+      </w:r>
+      <w:r>
+        <w:rPr>
+          <w:rFonts w:ascii="Consolas" w:hAnsi="Consolas"/>
+          <w:sz w:val="24"/>
+        </w:rPr>
+        <w:t>like</w:t>
+      </w:r>
+    </w:p>
+    <w:p>
+      <w:pPr>
+        <w:pStyle w:val="ListParagraph"/>
+        <w:rPr>
+          <w:rFonts w:ascii="Consolas" w:hAnsi="Consolas"/>
+          <w:sz w:val="24"/>
+        </w:rPr>
+      </w:pPr>
+      <w:r>
+        <w:rPr>
+          <w:rFonts w:ascii="Consolas" w:hAnsi="Consolas"/>
+          <w:b/>
+          <w:sz w:val="24"/>
+        </w:rPr>
+        <w:t>Return</w:t>
+      </w:r>
+      <w:r>
+        <w:rPr>
+          <w:rFonts w:ascii="Consolas" w:hAnsi="Consolas"/>
+          <w:sz w:val="24"/>
+        </w:rPr>
+        <w:t xml:space="preserve">: </w:t>
+      </w:r>
+      <w:r>
+        <w:rPr>
+          <w:rFonts w:ascii="Consolas" w:hAnsi="Consolas"/>
+          <w:sz w:val="24"/>
+        </w:rPr>
+        <w:t>response object</w:t>
+      </w:r>
+    </w:p>
+    <w:p>
+      <w:pPr>
+        <w:pStyle w:val="ListParagraph"/>
+        <w:rPr>
+          <w:rFonts w:ascii="Consolas" w:hAnsi="Consolas"/>
+          <w:sz w:val="24"/>
+        </w:rPr>
+      </w:pPr>
+      <w:r>
+        <w:rPr>
+          <w:rFonts w:ascii="Consolas" w:hAnsi="Consolas"/>
+          <w:noProof/>
+          <w:sz w:val="24"/>
+        </w:rPr>
+        <w:lastRenderedPageBreak/>
+        <w:drawing>
+          <wp:inline distT="0" distB="0" distL="0" distR="0">
+            <wp:extent cx="5941060" cy="3166110"/>
+            <wp:effectExtent l="0" t="0" r="2540" b="0"/>
+            <wp:docPr id="7" name="Picture 7"/>
+            <wp:cNvGraphicFramePr>
+              <a:graphicFrameLocks xmlns:a="http://schemas.openxmlformats.org/drawingml/2006/main" noChangeAspect="1"/>
+            </wp:cNvGraphicFramePr>
+            <a:graphic xmlns:a="http://schemas.openxmlformats.org/drawingml/2006/main">
+              <a:graphicData uri="http://schemas.openxmlformats.org/drawingml/2006/picture">
+                <pic:pic xmlns:pic="http://schemas.openxmlformats.org/drawingml/2006/picture">
+                  <pic:nvPicPr>
+                    <pic:cNvPr id="0" name="Picture 2"/>
+                    <pic:cNvPicPr>
+                      <a:picLocks noChangeAspect="1" noChangeArrowheads="1"/>
+                    </pic:cNvPicPr>
+                  </pic:nvPicPr>
+                  <pic:blipFill>
+                    <a:blip r:embed="rId18">
+                      <a:extLst>
+                        <a:ext uri="{28A0092B-C50C-407E-A947-70E740481C1C}">
+                          <a14:useLocalDpi xmlns:a14="http://schemas.microsoft.com/office/drawing/2010/main" val="0"/>
+                        </a:ext>
+                      </a:extLst>
+                    </a:blip>
+                    <a:srcRect/>
+                    <a:stretch>
+                      <a:fillRect/>
+                    </a:stretch>
+                  </pic:blipFill>
+                  <pic:spPr bwMode="auto">
+                    <a:xfrm>
+                      <a:off x="0" y="0"/>
+                      <a:ext cx="5941060" cy="3166110"/>
+                    </a:xfrm>
+                    <a:prstGeom prst="rect">
+                      <a:avLst/>
+                    </a:prstGeom>
+                    <a:noFill/>
+                    <a:ln>
+                      <a:noFill/>
+                    </a:ln>
+                  </pic:spPr>
+                </pic:pic>
+              </a:graphicData>
+            </a:graphic>
+          </wp:inline>
+        </w:drawing>
+      </w:r>
+    </w:p>
+    <w:p>
+      <w:pPr>
+        <w:pStyle w:val="ListParagraph"/>
+        <w:numPr>
+          <w:ilvl w:val="0"/>
+          <w:numId w:val="2"/>
+        </w:numPr>
+        <w:rPr>
+          <w:rFonts w:ascii="Consolas" w:hAnsi="Consolas"/>
+          <w:sz w:val="24"/>
+          <w:highlight w:val="cyan"/>
+        </w:rPr>
+      </w:pPr>
+      <w:r>
+        <w:rPr>
+          <w:rFonts w:ascii="Consolas" w:hAnsi="Consolas"/>
+          <w:sz w:val="24"/>
+          <w:highlight w:val="cyan"/>
+        </w:rPr>
+        <w:t>/post/follow</w:t>
+      </w:r>
+    </w:p>
+    <w:p>
+      <w:pPr>
+        <w:ind w:left="720"/>
+        <w:rPr>
+          <w:rFonts w:ascii="Consolas" w:hAnsi="Consolas"/>
+          <w:sz w:val="24"/>
+        </w:rPr>
+      </w:pPr>
+      <w:r>
+        <w:rPr>
+          <w:rFonts w:ascii="Consolas" w:hAnsi="Consolas"/>
+          <w:b/>
+          <w:sz w:val="24"/>
+        </w:rPr>
+        <w:t>Method</w:t>
+      </w:r>
+      <w:r>
+        <w:rPr>
+          <w:rFonts w:ascii="Consolas" w:hAnsi="Consolas"/>
+          <w:sz w:val="24"/>
+        </w:rPr>
+        <w:t>: POST</w:t>
+      </w:r>
+    </w:p>
+    <w:p>
+      <w:pPr>
+        <w:ind w:left="720"/>
+        <w:rPr>
+          <w:rFonts w:ascii="Consolas" w:hAnsi="Consolas"/>
+          <w:sz w:val="24"/>
+        </w:rPr>
+      </w:pPr>
+      <w:r>
+        <w:rPr>
+          <w:rFonts w:ascii="Consolas" w:hAnsi="Consolas"/>
+          <w:b/>
+          <w:sz w:val="24"/>
+        </w:rPr>
+        <w:t>Description</w:t>
+      </w:r>
+      <w:r>
+        <w:rPr>
+          <w:rFonts w:ascii="Consolas" w:hAnsi="Consolas"/>
+          <w:sz w:val="24"/>
+        </w:rPr>
+        <w:t>:</w:t>
+      </w:r>
+    </w:p>
+    <w:p>
+      <w:pPr>
+        <w:ind w:left="720"/>
+        <w:rPr>
+          <w:rFonts w:ascii="Consolas" w:hAnsi="Consolas"/>
+          <w:sz w:val="24"/>
+        </w:rPr>
+      </w:pPr>
+      <w:proofErr w:type="spellStart"/>
+      <w:r>
+        <w:rPr>
+          <w:rFonts w:ascii="Consolas" w:hAnsi="Consolas"/>
+          <w:b/>
+          <w:sz w:val="24"/>
+        </w:rPr>
+        <w:t>RequestParams</w:t>
+      </w:r>
+      <w:proofErr w:type="spellEnd"/>
+      <w:r>
+        <w:rPr>
+          <w:rFonts w:ascii="Consolas" w:hAnsi="Consolas"/>
+          <w:sz w:val="24"/>
+        </w:rPr>
+        <w:t>:</w:t>
+      </w:r>
+    </w:p>
+    <w:p>
+      <w:pPr>
+        <w:ind w:left="720"/>
+        <w:rPr>
+          <w:rFonts w:ascii="Consolas" w:hAnsi="Consolas"/>
+          <w:sz w:val="24"/>
+        </w:rPr>
+      </w:pPr>
+      <w:r>
+        <w:rPr>
+          <w:rFonts w:ascii="Consolas" w:hAnsi="Consolas"/>
+          <w:sz w:val="24"/>
+        </w:rPr>
+        <w:tab/>
+        <w:t>_id: Post id</w:t>
+      </w:r>
+    </w:p>
+    <w:p>
+      <w:pPr>
+        <w:ind w:left="720"/>
+        <w:rPr>
+          <w:rFonts w:ascii="Consolas" w:hAnsi="Consolas"/>
+          <w:sz w:val="24"/>
+        </w:rPr>
+      </w:pPr>
+      <w:r>
+        <w:rPr>
+          <w:rFonts w:ascii="Consolas" w:hAnsi="Consolas"/>
+          <w:sz w:val="24"/>
+        </w:rPr>
+        <w:tab/>
+      </w:r>
+      <w:r>
+        <w:rPr>
+          <w:rFonts w:ascii="Consolas" w:hAnsi="Consolas"/>
+          <w:sz w:val="24"/>
+        </w:rPr>
+        <w:t xml:space="preserve">Type: </w:t>
+      </w:r>
+      <w:r>
+        <w:rPr>
+          <w:rFonts w:ascii="Consolas" w:hAnsi="Consolas"/>
+          <w:sz w:val="24"/>
+        </w:rPr>
+        <w:t xml:space="preserve">type of </w:t>
+      </w:r>
+      <w:r>
+        <w:rPr>
+          <w:rFonts w:ascii="Consolas" w:hAnsi="Consolas"/>
+          <w:sz w:val="24"/>
+        </w:rPr>
+        <w:t xml:space="preserve">state of </w:t>
+      </w:r>
+      <w:r>
+        <w:rPr>
+          <w:rFonts w:ascii="Consolas" w:hAnsi="Consolas"/>
+          <w:sz w:val="24"/>
+        </w:rPr>
+        <w:t>follow</w:t>
+      </w:r>
+      <w:r>
+        <w:rPr>
+          <w:rFonts w:ascii="Consolas" w:hAnsi="Consolas"/>
+          <w:sz w:val="24"/>
+        </w:rPr>
+        <w:t xml:space="preserve">, </w:t>
+      </w:r>
+      <w:r>
+        <w:rPr>
+          <w:rFonts w:ascii="Consolas" w:hAnsi="Consolas"/>
+          <w:sz w:val="24"/>
+        </w:rPr>
+        <w:t>false-&gt;unfollow, true-&gt;follow</w:t>
+      </w:r>
+    </w:p>
+    <w:p>
+      <w:pPr>
+        <w:ind w:left="720"/>
+        <w:rPr>
+          <w:rFonts w:ascii="Consolas" w:hAnsi="Consolas"/>
+          <w:sz w:val="24"/>
+        </w:rPr>
+      </w:pPr>
+      <w:r>
+        <w:rPr>
+          <w:rFonts w:ascii="Consolas" w:hAnsi="Consolas"/>
+          <w:b/>
+          <w:sz w:val="24"/>
+        </w:rPr>
+        <w:t>Return</w:t>
+      </w:r>
+      <w:r>
+        <w:rPr>
+          <w:rFonts w:ascii="Consolas" w:hAnsi="Consolas"/>
+          <w:sz w:val="24"/>
+        </w:rPr>
+        <w:t>:</w:t>
+      </w:r>
+      <w:r>
+        <w:rPr>
+          <w:rFonts w:ascii="Consolas" w:hAnsi="Consolas"/>
+          <w:sz w:val="24"/>
+        </w:rPr>
+        <w:t xml:space="preserve"> response object</w:t>
+      </w:r>
+    </w:p>
+    <w:p>
+      <w:pPr>
+        <w:ind w:left="720"/>
+        <w:rPr>
+          <w:rFonts w:ascii="Consolas" w:hAnsi="Consolas"/>
+          <w:sz w:val="24"/>
+        </w:rPr>
+      </w:pPr>
+      <w:r>
+        <w:rPr>
+          <w:rFonts w:ascii="Consolas" w:hAnsi="Consolas"/>
+          <w:noProof/>
+          <w:sz w:val="24"/>
+        </w:rPr>
+        <w:drawing>
+          <wp:inline distT="0" distB="0" distL="0" distR="0">
+            <wp:extent cx="5941060" cy="3261360"/>
+            <wp:effectExtent l="0" t="0" r="2540" b="0"/>
+            <wp:docPr id="8" name="Picture 8"/>
+            <wp:cNvGraphicFramePr>
+              <a:graphicFrameLocks xmlns:a="http://schemas.openxmlformats.org/drawingml/2006/main" noChangeAspect="1"/>
+            </wp:cNvGraphicFramePr>
+            <a:graphic xmlns:a="http://schemas.openxmlformats.org/drawingml/2006/main">
+              <a:graphicData uri="http://schemas.openxmlformats.org/drawingml/2006/picture">
+                <pic:pic xmlns:pic="http://schemas.openxmlformats.org/drawingml/2006/picture">
+                  <pic:nvPicPr>
+                    <pic:cNvPr id="0" name="Picture 3"/>
+                    <pic:cNvPicPr>
+                      <a:picLocks noChangeAspect="1" noChangeArrowheads="1"/>
+                    </pic:cNvPicPr>
+                  </pic:nvPicPr>
+                  <pic:blipFill>
+                    <a:blip r:embed="rId19">
+                      <a:extLst>
+                        <a:ext uri="{28A0092B-C50C-407E-A947-70E740481C1C}">
+                          <a14:useLocalDpi xmlns:a14="http://schemas.microsoft.com/office/drawing/2010/main" val="0"/>
+                        </a:ext>
+                      </a:extLst>
+                    </a:blip>
+                    <a:srcRect/>
+                    <a:stretch>
+                      <a:fillRect/>
+                    </a:stretch>
+                  </pic:blipFill>
+                  <pic:spPr bwMode="auto">
+                    <a:xfrm>
+                      <a:off x="0" y="0"/>
+                      <a:ext cx="5941060" cy="3261360"/>
+                    </a:xfrm>
+                    <a:prstGeom prst="rect">
+                      <a:avLst/>
+                    </a:prstGeom>
+                    <a:noFill/>
+                    <a:ln>
+                      <a:noFill/>
+                    </a:ln>
+                  </pic:spPr>
+                </pic:pic>
+              </a:graphicData>
+            </a:graphic>
+          </wp:inline>
+        </w:drawing>
+      </w:r>
+    </w:p>
+    <w:p>
+      <w:pPr>
+        <w:pStyle w:val="ListParagraph"/>
+        <w:numPr>
+          <w:ilvl w:val="0"/>
+          <w:numId w:val="2"/>
+        </w:numPr>
+        <w:rPr>
+          <w:rFonts w:ascii="Consolas" w:hAnsi="Consolas"/>
+          <w:sz w:val="24"/>
+          <w:highlight w:val="cyan"/>
+        </w:rPr>
+      </w:pPr>
+      <w:r>
+        <w:rPr>
+          <w:rFonts w:ascii="Consolas" w:hAnsi="Consolas"/>
+          <w:sz w:val="24"/>
+          <w:highlight w:val="cyan"/>
+        </w:rPr>
+        <w:t>/user/</w:t>
+      </w:r>
+      <w:proofErr w:type="spellStart"/>
+      <w:r>
+        <w:rPr>
+          <w:rFonts w:ascii="Consolas" w:hAnsi="Consolas"/>
+          <w:sz w:val="24"/>
+          <w:highlight w:val="cyan"/>
+        </w:rPr>
+        <w:t>friend_list</w:t>
+      </w:r>
+      <w:proofErr w:type="spellEnd"/>
+    </w:p>
+    <w:p>
+      <w:pPr>
+        <w:pStyle w:val="ListParagraph"/>
+        <w:rPr>
+          <w:rFonts w:ascii="Consolas" w:hAnsi="Consolas"/>
+          <w:sz w:val="24"/>
+        </w:rPr>
+      </w:pPr>
+      <w:r>
+        <w:rPr>
+          <w:rFonts w:ascii="Consolas" w:hAnsi="Consolas"/>
+          <w:b/>
+          <w:sz w:val="24"/>
+        </w:rPr>
+        <w:t>Method</w:t>
+      </w:r>
+      <w:r>
+        <w:rPr>
+          <w:rFonts w:ascii="Consolas" w:hAnsi="Consolas"/>
+          <w:sz w:val="24"/>
+        </w:rPr>
+        <w:t>:</w:t>
+      </w:r>
+      <w:r>
+        <w:rPr>
+          <w:rFonts w:ascii="Consolas" w:hAnsi="Consolas"/>
+          <w:sz w:val="24"/>
+        </w:rPr>
+        <w:t xml:space="preserve"> POST</w:t>
+      </w:r>
+    </w:p>
+    <w:p>
+      <w:pPr>
+        <w:pStyle w:val="ListParagraph"/>
+        <w:rPr>
+          <w:rFonts w:ascii="Consolas" w:hAnsi="Consolas"/>
+          <w:sz w:val="24"/>
+        </w:rPr>
+      </w:pPr>
+      <w:r>
+        <w:rPr>
+          <w:rFonts w:ascii="Consolas" w:hAnsi="Consolas"/>
+          <w:b/>
+          <w:sz w:val="24"/>
+        </w:rPr>
+        <w:lastRenderedPageBreak/>
+        <w:t>Description</w:t>
+      </w:r>
+      <w:r>
+        <w:rPr>
+          <w:rFonts w:ascii="Consolas" w:hAnsi="Consolas"/>
+          <w:sz w:val="24"/>
+        </w:rPr>
+        <w:t>:</w:t>
+      </w:r>
+      <w:r>
+        <w:rPr>
+          <w:rFonts w:ascii="Consolas" w:hAnsi="Consolas"/>
+          <w:sz w:val="24"/>
+        </w:rPr>
+        <w:t xml:space="preserve"> Get friend list of user</w:t>
+      </w:r>
+    </w:p>
+    <w:p>
+      <w:pPr>
+        <w:pStyle w:val="ListParagraph"/>
+        <w:rPr>
+          <w:rFonts w:ascii="Consolas" w:hAnsi="Consolas"/>
+          <w:sz w:val="24"/>
+        </w:rPr>
+      </w:pPr>
+      <w:proofErr w:type="spellStart"/>
+      <w:r>
+        <w:rPr>
+          <w:rFonts w:ascii="Consolas" w:hAnsi="Consolas"/>
+          <w:b/>
+          <w:sz w:val="24"/>
+        </w:rPr>
+        <w:t>RequestParams</w:t>
+      </w:r>
+      <w:proofErr w:type="spellEnd"/>
+      <w:r>
+        <w:rPr>
+          <w:rFonts w:ascii="Consolas" w:hAnsi="Consolas"/>
+          <w:sz w:val="24"/>
+        </w:rPr>
+        <w:t>:</w:t>
+      </w:r>
+    </w:p>
+    <w:p>
+      <w:pPr>
+        <w:pStyle w:val="ListParagraph"/>
+        <w:rPr>
+          <w:rFonts w:ascii="Consolas" w:hAnsi="Consolas"/>
+          <w:sz w:val="24"/>
+        </w:rPr>
+      </w:pPr>
+      <w:r>
+        <w:rPr>
+          <w:rFonts w:ascii="Consolas" w:hAnsi="Consolas"/>
+          <w:sz w:val="24"/>
+        </w:rPr>
+        <w:tab/>
+        <w:t xml:space="preserve">_id (not </w:t>
+      </w:r>
+      <w:proofErr w:type="gramStart"/>
+      <w:r>
+        <w:rPr>
+          <w:rFonts w:ascii="Consolas" w:hAnsi="Consolas"/>
+          <w:sz w:val="24"/>
+        </w:rPr>
+        <w:t>required):</w:t>
+      </w:r>
+      <w:proofErr w:type="gramEnd"/>
+      <w:r>
+        <w:rPr>
+          <w:rFonts w:ascii="Consolas" w:hAnsi="Consolas"/>
+          <w:sz w:val="24"/>
+        </w:rPr>
+        <w:t xml:space="preserve"> User id</w:t>
+      </w:r>
+    </w:p>
+    <w:p>
+      <w:pPr>
+        <w:pStyle w:val="ListParagraph"/>
+        <w:rPr>
+          <w:rFonts w:ascii="Consolas" w:hAnsi="Consolas"/>
+          <w:sz w:val="24"/>
+        </w:rPr>
+      </w:pPr>
+      <w:r>
+        <w:rPr>
+          <w:rFonts w:ascii="Consolas" w:hAnsi="Consolas"/>
+          <w:b/>
+          <w:sz w:val="24"/>
+        </w:rPr>
+        <w:t>Return</w:t>
+      </w:r>
+      <w:r>
+        <w:rPr>
+          <w:rFonts w:ascii="Consolas" w:hAnsi="Consolas"/>
+          <w:sz w:val="24"/>
+        </w:rPr>
+        <w:t>:</w:t>
+      </w:r>
+      <w:r>
+        <w:rPr>
+          <w:rFonts w:ascii="Consolas" w:hAnsi="Consolas"/>
+          <w:sz w:val="24"/>
+        </w:rPr>
+        <w:t xml:space="preserve"> List of </w:t>
+      </w:r>
+      <w:proofErr w:type="spellStart"/>
+      <w:r>
+        <w:rPr>
+          <w:rFonts w:ascii="Consolas" w:hAnsi="Consolas"/>
+          <w:sz w:val="24"/>
+        </w:rPr>
+        <w:t>AccountViewModel</w:t>
+      </w:r>
+      <w:proofErr w:type="spellEnd"/>
+    </w:p>
+    <w:p>
+      <w:pPr>
+        <w:pStyle w:val="ListParagraph"/>
+        <w:rPr>
+          <w:rFonts w:ascii="Consolas" w:hAnsi="Consolas"/>
+          <w:sz w:val="24"/>
+        </w:rPr>
+      </w:pPr>
+      <w:r>
+        <w:rPr>
+          <w:rFonts w:ascii="Consolas" w:hAnsi="Consolas"/>
+          <w:noProof/>
+          <w:sz w:val="24"/>
+        </w:rPr>
+        <w:drawing>
+          <wp:inline distT="0" distB="0" distL="0" distR="0">
+            <wp:extent cx="5941060" cy="4017010"/>
+            <wp:effectExtent l="0" t="0" r="2540" b="2540"/>
+            <wp:docPr id="16" name="Picture 16"/>
+            <wp:cNvGraphicFramePr>
+              <a:graphicFrameLocks xmlns:a="http://schemas.openxmlformats.org/drawingml/2006/main" noChangeAspect="1"/>
+            </wp:cNvGraphicFramePr>
+            <a:graphic xmlns:a="http://schemas.openxmlformats.org/drawingml/2006/main">
+              <a:graphicData uri="http://schemas.openxmlformats.org/drawingml/2006/picture">
+                <pic:pic xmlns:pic="http://schemas.openxmlformats.org/drawingml/2006/picture">
+                  <pic:nvPicPr>
+                    <pic:cNvPr id="0" name="Picture 4"/>
+                    <pic:cNvPicPr>
+                      <a:picLocks noChangeAspect="1" noChangeArrowheads="1"/>
+                    </pic:cNvPicPr>
+                  </pic:nvPicPr>
+                  <pic:blipFill>
+                    <a:blip r:embed="rId20">
+                      <a:extLst>
+                        <a:ext uri="{28A0092B-C50C-407E-A947-70E740481C1C}">
+                          <a14:useLocalDpi xmlns:a14="http://schemas.microsoft.com/office/drawing/2010/main" val="0"/>
+                        </a:ext>
+                      </a:extLst>
+                    </a:blip>
+                    <a:srcRect/>
+                    <a:stretch>
+                      <a:fillRect/>
+                    </a:stretch>
+                  </pic:blipFill>
+                  <pic:spPr bwMode="auto">
+                    <a:xfrm>
+                      <a:off x="0" y="0"/>
+                      <a:ext cx="5941060" cy="4017010"/>
+                    </a:xfrm>
+                    <a:prstGeom prst="rect">
+                      <a:avLst/>
+                    </a:prstGeom>
+                    <a:noFill/>
+                    <a:ln>
+                      <a:noFill/>
+                    </a:ln>
+                  </pic:spPr>
+                </pic:pic>
+              </a:graphicData>
+            </a:graphic>
+          </wp:inline>
+        </w:drawing>
+      </w:r>
+    </w:p>
+    <w:p>
+      <w:pPr>
+        <w:pStyle w:val="ListParagraph"/>
+        <w:rPr>
+          <w:rFonts w:ascii="Consolas" w:hAnsi="Consolas"/>
+          <w:sz w:val="24"/>
+        </w:rPr>
+      </w:pPr>
+      <w:r>
+        <w:rPr>
+          <w:rFonts w:ascii="Consolas" w:hAnsi="Consolas"/>
+          <w:noProof/>
+          <w:sz w:val="24"/>
+        </w:rPr>
+        <w:drawing>
+          <wp:inline distT="0" distB="0" distL="0" distR="0">
+            <wp:extent cx="5943600" cy="3566160"/>
+            <wp:effectExtent l="0" t="0" r="0" b="0"/>
+            <wp:docPr id="17" name="Picture 17"/>
+            <wp:cNvGraphicFramePr>
+              <a:graphicFrameLocks xmlns:a="http://schemas.openxmlformats.org/drawingml/2006/main" noChangeAspect="1"/>
+            </wp:cNvGraphicFramePr>
+            <a:graphic xmlns:a="http://schemas.openxmlformats.org/drawingml/2006/main">
+              <a:graphicData uri="http://schemas.openxmlformats.org/drawingml/2006/picture">
+                <pic:pic xmlns:pic="http://schemas.openxmlformats.org/drawingml/2006/picture">
+                  <pic:nvPicPr>
+                    <pic:cNvPr id="0" name="Picture 5"/>
+                    <pic:cNvPicPr>
+                      <a:picLocks noChangeAspect="1" noChangeArrowheads="1"/>
+                    </pic:cNvPicPr>
+                  </pic:nvPicPr>
+                  <pic:blipFill>
+                    <a:blip r:embed="rId21">
+                      <a:extLst>
+                        <a:ext uri="{28A0092B-C50C-407E-A947-70E740481C1C}">
+                          <a14:useLocalDpi xmlns:a14="http://schemas.microsoft.com/office/drawing/2010/main" val="0"/>
+                        </a:ext>
+                      </a:extLst>
+                    </a:blip>
+                    <a:srcRect/>
+                    <a:stretch>
+                      <a:fillRect/>
+                    </a:stretch>
+                  </pic:blipFill>
+                  <pic:spPr bwMode="auto">
+                    <a:xfrm>
+                      <a:off x="0" y="0"/>
+                      <a:ext cx="5943600" cy="3566160"/>
+                    </a:xfrm>
+                    <a:prstGeom prst="rect">
+                      <a:avLst/>
+                    </a:prstGeom>
+                    <a:noFill/>
+                    <a:ln>
+                      <a:noFill/>
+                    </a:ln>
+                  </pic:spPr>
+                </pic:pic>
+              </a:graphicData>
+            </a:graphic>
+          </wp:inline>
+        </w:drawing>
+      </w:r>
+    </w:p>
+    <w:p>
+      <w:pPr>
+        <w:pStyle w:val="ListParagraph"/>
+        <w:numPr>
+          <w:ilvl w:val="0"/>
+          <w:numId w:val="2"/>
+        </w:numPr>
+        <w:rPr>
+          <w:rFonts w:ascii="Consolas" w:hAnsi="Consolas"/>
+          <w:sz w:val="24"/>
+          <w:highlight w:val="cyan"/>
+        </w:rPr>
+      </w:pPr>
+      <w:r>
+        <w:rPr>
+          <w:rFonts w:ascii="Consolas" w:hAnsi="Consolas"/>
+          <w:sz w:val="24"/>
+          <w:highlight w:val="cyan"/>
+        </w:rPr>
+        <w:t>/user/</w:t>
+      </w:r>
+      <w:proofErr w:type="spellStart"/>
+      <w:r>
+        <w:rPr>
+          <w:rFonts w:ascii="Consolas" w:hAnsi="Consolas"/>
+          <w:sz w:val="24"/>
+          <w:highlight w:val="cyan"/>
+        </w:rPr>
+        <w:t>friend_request_list</w:t>
+      </w:r>
+      <w:proofErr w:type="spellEnd"/>
+    </w:p>
+    <w:p>
+      <w:pPr>
+        <w:pStyle w:val="ListParagraph"/>
+        <w:rPr>
+          <w:rFonts w:ascii="Consolas" w:hAnsi="Consolas"/>
+          <w:sz w:val="24"/>
+        </w:rPr>
+      </w:pPr>
+      <w:r>
+        <w:rPr>
+          <w:rFonts w:ascii="Consolas" w:hAnsi="Consolas"/>
+          <w:b/>
+          <w:sz w:val="24"/>
+        </w:rPr>
+        <w:t>Method</w:t>
+      </w:r>
+      <w:r>
+        <w:rPr>
+          <w:rFonts w:ascii="Consolas" w:hAnsi="Consolas"/>
+          <w:sz w:val="24"/>
+        </w:rPr>
+        <w:t>:</w:t>
+      </w:r>
+      <w:r>
+        <w:rPr>
+          <w:rFonts w:ascii="Consolas" w:hAnsi="Consolas"/>
+          <w:sz w:val="24"/>
+        </w:rPr>
+        <w:t xml:space="preserve"> POST</w:t>
+      </w:r>
+    </w:p>
+    <w:p>
+      <w:pPr>
+        <w:pStyle w:val="ListParagraph"/>
+        <w:rPr>
+          <w:rFonts w:ascii="Consolas" w:hAnsi="Consolas"/>
+          <w:sz w:val="24"/>
+        </w:rPr>
+      </w:pPr>
+      <w:r>
+        <w:rPr>
+          <w:rFonts w:ascii="Consolas" w:hAnsi="Consolas"/>
+          <w:b/>
+          <w:sz w:val="24"/>
+        </w:rPr>
+        <w:lastRenderedPageBreak/>
+        <w:t>Description</w:t>
+      </w:r>
+      <w:r>
+        <w:rPr>
+          <w:rFonts w:ascii="Consolas" w:hAnsi="Consolas"/>
+          <w:sz w:val="24"/>
+        </w:rPr>
+        <w:t>:</w:t>
+      </w:r>
+      <w:r>
+        <w:rPr>
+          <w:rFonts w:ascii="Consolas" w:hAnsi="Consolas"/>
+          <w:sz w:val="24"/>
+        </w:rPr>
+        <w:t xml:space="preserve"> Get l</w:t>
+      </w:r>
+      <w:r>
+        <w:rPr>
+          <w:rFonts w:ascii="Consolas" w:hAnsi="Consolas"/>
+          <w:sz w:val="24"/>
+        </w:rPr>
+        <w:t xml:space="preserve">ist of user that </w:t>
+      </w:r>
+      <w:r>
+        <w:rPr>
+          <w:rFonts w:ascii="Consolas" w:hAnsi="Consolas"/>
+          <w:sz w:val="24"/>
+        </w:rPr>
+        <w:t xml:space="preserve">received </w:t>
+      </w:r>
+      <w:r>
+        <w:rPr>
+          <w:rFonts w:ascii="Consolas" w:hAnsi="Consolas"/>
+          <w:sz w:val="24"/>
+        </w:rPr>
+        <w:t>friend request</w:t>
+      </w:r>
+      <w:r>
+        <w:rPr>
+          <w:rFonts w:ascii="Consolas" w:hAnsi="Consolas"/>
+          <w:sz w:val="24"/>
+        </w:rPr>
+        <w:t xml:space="preserve"> from current user</w:t>
+      </w:r>
+    </w:p>
+    <w:p>
+      <w:pPr>
+        <w:pStyle w:val="ListParagraph"/>
+        <w:rPr>
+          <w:rFonts w:ascii="Consolas" w:hAnsi="Consolas"/>
+          <w:sz w:val="24"/>
+        </w:rPr>
+      </w:pPr>
+      <w:proofErr w:type="spellStart"/>
+      <w:r>
+        <w:rPr>
+          <w:rFonts w:ascii="Consolas" w:hAnsi="Consolas"/>
+          <w:b/>
+          <w:sz w:val="24"/>
+        </w:rPr>
+        <w:t>RequestParams</w:t>
+      </w:r>
+      <w:proofErr w:type="spellEnd"/>
+      <w:r>
+        <w:rPr>
+          <w:rFonts w:ascii="Consolas" w:hAnsi="Consolas"/>
+          <w:sz w:val="24"/>
+        </w:rPr>
+        <w:t>:</w:t>
+      </w:r>
+    </w:p>
+    <w:p>
+      <w:pPr>
+        <w:pStyle w:val="ListParagraph"/>
+        <w:rPr>
+          <w:rFonts w:ascii="Consolas" w:hAnsi="Consolas"/>
+          <w:sz w:val="24"/>
+        </w:rPr>
+      </w:pPr>
+      <w:r>
+        <w:rPr>
+          <w:rFonts w:ascii="Consolas" w:hAnsi="Consolas"/>
+          <w:sz w:val="24"/>
+        </w:rPr>
+        <w:tab/>
+      </w:r>
+      <w:r>
+        <w:rPr>
+          <w:rFonts w:ascii="Consolas" w:hAnsi="Consolas"/>
+          <w:sz w:val="24"/>
+        </w:rPr>
+        <w:t xml:space="preserve">_id (not </w:t>
+      </w:r>
+      <w:proofErr w:type="gramStart"/>
+      <w:r>
+        <w:rPr>
+          <w:rFonts w:ascii="Consolas" w:hAnsi="Consolas"/>
+          <w:sz w:val="24"/>
+        </w:rPr>
+        <w:t>required):</w:t>
+      </w:r>
+      <w:proofErr w:type="gramEnd"/>
+      <w:r>
+        <w:rPr>
+          <w:rFonts w:ascii="Consolas" w:hAnsi="Consolas"/>
+          <w:sz w:val="24"/>
+        </w:rPr>
+        <w:t xml:space="preserve"> User id</w:t>
+      </w:r>
+    </w:p>
+    <w:p>
+      <w:pPr>
+        <w:pStyle w:val="ListParagraph"/>
+        <w:rPr>
+          <w:rFonts w:ascii="Consolas" w:hAnsi="Consolas"/>
+          <w:sz w:val="24"/>
+        </w:rPr>
+      </w:pPr>
+      <w:r>
+        <w:rPr>
+          <w:rFonts w:ascii="Consolas" w:hAnsi="Consolas"/>
+          <w:b/>
+          <w:sz w:val="24"/>
+        </w:rPr>
+        <w:t>Return</w:t>
+      </w:r>
+      <w:r>
+        <w:rPr>
+          <w:rFonts w:ascii="Consolas" w:hAnsi="Consolas"/>
+          <w:sz w:val="24"/>
+        </w:rPr>
+        <w:t>:</w:t>
+      </w:r>
+      <w:r>
+        <w:rPr>
+          <w:rFonts w:ascii="Consolas" w:hAnsi="Consolas"/>
+          <w:sz w:val="24"/>
+        </w:rPr>
+        <w:t xml:space="preserve"> </w:t>
+      </w:r>
+      <w:r>
+        <w:rPr>
+          <w:rFonts w:ascii="Consolas" w:hAnsi="Consolas"/>
+          <w:sz w:val="24"/>
+        </w:rPr>
+        <w:t>L</w:t>
+      </w:r>
+      <w:r>
+        <w:rPr>
+          <w:rFonts w:ascii="Consolas" w:hAnsi="Consolas"/>
+          <w:sz w:val="24"/>
+        </w:rPr>
+        <w:t>ist of user that received friend request from current user</w:t>
+      </w:r>
+    </w:p>
+    <w:p>
+      <w:pPr>
+        <w:pStyle w:val="ListParagraph"/>
+        <w:numPr>
+          <w:ilvl w:val="0"/>
+          <w:numId w:val="2"/>
+        </w:numPr>
+        <w:rPr>
+          <w:rFonts w:ascii="Consolas" w:hAnsi="Consolas"/>
+          <w:sz w:val="24"/>
+          <w:highlight w:val="cyan"/>
+        </w:rPr>
+      </w:pPr>
+      <w:bookmarkStart w:id="0" w:name="_GoBack"/>
+      <w:bookmarkEnd w:id="0"/>
+      <w:r>
+        <w:rPr>
+          <w:rFonts w:ascii="Consolas" w:hAnsi="Consolas"/>
+          <w:sz w:val="24"/>
+          <w:highlight w:val="cyan"/>
+        </w:rPr>
+        <w:t>/user/</w:t>
+      </w:r>
+      <w:proofErr w:type="spellStart"/>
+      <w:r>
+        <w:rPr>
+          <w:rFonts w:ascii="Consolas" w:hAnsi="Consolas"/>
+          <w:sz w:val="24"/>
+          <w:highlight w:val="cyan"/>
+        </w:rPr>
+        <w:t>friend_requested_by_list</w:t>
+      </w:r>
+      <w:proofErr w:type="spellEnd"/>
+    </w:p>
+    <w:p>
+      <w:pPr>
+        <w:pStyle w:val="ListParagraph"/>
+        <w:rPr>
+          <w:rFonts w:ascii="Consolas" w:hAnsi="Consolas"/>
+          <w:sz w:val="24"/>
+        </w:rPr>
+      </w:pPr>
+      <w:r>
+        <w:rPr>
+          <w:rFonts w:ascii="Consolas" w:hAnsi="Consolas"/>
+          <w:b/>
+          <w:sz w:val="24"/>
+        </w:rPr>
+        <w:t>Method</w:t>
+      </w:r>
+      <w:r>
+        <w:rPr>
+          <w:rFonts w:ascii="Consolas" w:hAnsi="Consolas"/>
+          <w:sz w:val="24"/>
+        </w:rPr>
+        <w:t>: POST</w:t>
+      </w:r>
+    </w:p>
+    <w:p>
+      <w:pPr>
+        <w:pStyle w:val="ListParagraph"/>
+        <w:rPr>
+          <w:rFonts w:ascii="Consolas" w:hAnsi="Consolas"/>
+          <w:sz w:val="24"/>
+        </w:rPr>
+      </w:pPr>
+      <w:r>
+        <w:rPr>
+          <w:rFonts w:ascii="Consolas" w:hAnsi="Consolas"/>
+          <w:b/>
+          <w:sz w:val="24"/>
+        </w:rPr>
+        <w:t>Description</w:t>
+      </w:r>
+      <w:r>
+        <w:rPr>
+          <w:rFonts w:ascii="Consolas" w:hAnsi="Consolas"/>
+          <w:sz w:val="24"/>
+        </w:rPr>
+        <w:t>: Get list of user that sent friend request</w:t>
+      </w:r>
+      <w:r>
+        <w:rPr>
+          <w:rFonts w:ascii="Consolas" w:hAnsi="Consolas"/>
+          <w:sz w:val="24"/>
+        </w:rPr>
+        <w:t xml:space="preserve"> to current user</w:t>
+      </w:r>
+    </w:p>
+    <w:p>
+      <w:pPr>
+        <w:pStyle w:val="ListParagraph"/>
+        <w:rPr>
+          <w:rFonts w:ascii="Consolas" w:hAnsi="Consolas"/>
+          <w:sz w:val="24"/>
+        </w:rPr>
+      </w:pPr>
+      <w:proofErr w:type="spellStart"/>
+      <w:r>
+        <w:rPr>
+          <w:rFonts w:ascii="Consolas" w:hAnsi="Consolas"/>
+          <w:b/>
+          <w:sz w:val="24"/>
+        </w:rPr>
+        <w:t>RequestParams</w:t>
+      </w:r>
+      <w:proofErr w:type="spellEnd"/>
+      <w:r>
+        <w:rPr>
+          <w:rFonts w:ascii="Consolas" w:hAnsi="Consolas"/>
+          <w:sz w:val="24"/>
+        </w:rPr>
+        <w:t>:</w:t>
+      </w:r>
+    </w:p>
+    <w:p>
+      <w:pPr>
+        <w:pStyle w:val="ListParagraph"/>
+        <w:rPr>
+          <w:rFonts w:ascii="Consolas" w:hAnsi="Consolas"/>
+          <w:sz w:val="24"/>
+        </w:rPr>
+      </w:pPr>
+      <w:r>
+        <w:rPr>
+          <w:rFonts w:ascii="Consolas" w:hAnsi="Consolas"/>
+          <w:sz w:val="24"/>
+        </w:rPr>
+        <w:tab/>
+        <w:t xml:space="preserve">_id (not </w:t>
+      </w:r>
+      <w:proofErr w:type="gramStart"/>
+      <w:r>
+        <w:rPr>
+          <w:rFonts w:ascii="Consolas" w:hAnsi="Consolas"/>
+          <w:sz w:val="24"/>
+        </w:rPr>
+        <w:t>required):</w:t>
+      </w:r>
+      <w:proofErr w:type="gramEnd"/>
+      <w:r>
+        <w:rPr>
+          <w:rFonts w:ascii="Consolas" w:hAnsi="Consolas"/>
+          <w:sz w:val="24"/>
+        </w:rPr>
+        <w:t xml:space="preserve"> User id</w:t>
+      </w:r>
+    </w:p>
+    <w:p>
+      <w:pPr>
+        <w:pStyle w:val="ListParagraph"/>
+        <w:rPr>
+          <w:rFonts w:ascii="Consolas" w:hAnsi="Consolas"/>
+          <w:sz w:val="24"/>
+        </w:rPr>
+      </w:pPr>
+      <w:r>
+        <w:rPr>
+          <w:rFonts w:ascii="Consolas" w:hAnsi="Consolas"/>
+          <w:b/>
+          <w:sz w:val="24"/>
+        </w:rPr>
+        <w:t>Return</w:t>
+      </w:r>
+      <w:r>
+        <w:rPr>
+          <w:rFonts w:ascii="Consolas" w:hAnsi="Consolas"/>
+          <w:sz w:val="24"/>
+        </w:rPr>
+        <w:t>: List of user that sent friend request</w:t>
+      </w:r>
+      <w:r>
+        <w:rPr>
+          <w:rFonts w:ascii="Consolas" w:hAnsi="Consolas"/>
+          <w:sz w:val="24"/>
+        </w:rPr>
+        <w:t xml:space="preserve"> to current user</w:t>
+      </w:r>
+    </w:p>
+    <w:p>
+      <w:pPr>
+        <w:pStyle w:val="ListParagraph"/>
+        <w:numPr>
+          <w:ilvl w:val="0"/>
+          <w:numId w:val="2"/>
+        </w:numPr>
+        <w:rPr>
+          <w:rFonts w:ascii="Consolas" w:hAnsi="Consolas"/>
+          <w:sz w:val="24"/>
         </w:rPr>
       </w:pPr>
       <w:r>
@@ -2516,7 +4221,7 @@
         <w:rFonts w:ascii="Symbol" w:eastAsiaTheme="minorEastAsia" w:hAnsi="Symbol" w:cstheme="minorBidi" w:hint="default"/>
       </w:rPr>
     </w:lvl>
-    <w:lvl w:ilvl="1" w:tplc="04090003" w:tentative="1">
+    <w:lvl w:ilvl="1" w:tplc="04090003">
       <w:start w:val="1"/>
       <w:numFmt w:val="bullet"/>
       <w:lvlText w:val="o"/>
@@ -3019,6 +4724,7 @@
   <w:style w:type="character" w:default="1" w:styleId="DefaultParagraphFont">
     <w:name w:val="Default Paragraph Font"/>
     <w:uiPriority w:val="1"/>
+    <w:semiHidden/>
     <w:unhideWhenUsed/>
   </w:style>
   <w:style w:type="table" w:default="1" w:styleId="TableNormal">

</xml_diff>

<commit_message>
Added UserController, removed MainController
</commit_message>
<xml_diff>
--- a/Api_docs.docx
+++ b/Api_docs.docx
@@ -678,6 +678,7 @@
         <w:rPr>
           <w:rFonts w:ascii="Consolas" w:hAnsi="Consolas"/>
           <w:sz w:val="24"/>
+          <w:highlight w:val="cyan"/>
         </w:rPr>
       </w:pPr>
       <w:r>
@@ -710,14 +711,16 @@
         <w:rPr>
           <w:rFonts w:ascii="Consolas" w:hAnsi="Consolas"/>
           <w:sz w:val="24"/>
+          <w:highlight w:val="cyan"/>
         </w:rPr>
         <w:t xml:space="preserve"> </w:t>
       </w:r>
       <w:r>
         <w:rPr>
           <w:rFonts w:ascii="Consolas" w:hAnsi="Consolas"/>
-          <w:sz w:val="24"/>
-          <w:highlight w:val="yellow"/>
+          <w:color w:val="00B0F0"/>
+          <w:sz w:val="24"/>
+          <w:highlight w:val="cyan"/>
         </w:rPr>
         <w:t xml:space="preserve">(updated to </w:t>
       </w:r>
@@ -725,8 +728,9 @@
       <w:r>
         <w:rPr>
           <w:rFonts w:ascii="Consolas" w:hAnsi="Consolas"/>
-          <w:sz w:val="24"/>
-          <w:highlight w:val="yellow"/>
+          <w:color w:val="00B0F0"/>
+          <w:sz w:val="24"/>
+          <w:highlight w:val="cyan"/>
         </w:rPr>
         <w:t>account_info</w:t>
       </w:r>
@@ -734,8 +738,9 @@
       <w:r>
         <w:rPr>
           <w:rFonts w:ascii="Consolas" w:hAnsi="Consolas"/>
-          <w:sz w:val="24"/>
-          <w:highlight w:val="yellow"/>
+          <w:color w:val="00B0F0"/>
+          <w:sz w:val="24"/>
+          <w:highlight w:val="cyan"/>
         </w:rPr>
         <w:t xml:space="preserve"> instead </w:t>
       </w:r>
@@ -743,8 +748,9 @@
       <w:r>
         <w:rPr>
           <w:rFonts w:ascii="Consolas" w:hAnsi="Consolas"/>
-          <w:sz w:val="24"/>
-          <w:highlight w:val="yellow"/>
+          <w:color w:val="00B0F0"/>
+          <w:sz w:val="24"/>
+          <w:highlight w:val="cyan"/>
         </w:rPr>
         <w:t>user_info</w:t>
       </w:r>
@@ -752,8 +758,9 @@
       <w:r>
         <w:rPr>
           <w:rFonts w:ascii="Consolas" w:hAnsi="Consolas"/>
-          <w:sz w:val="24"/>
-          <w:highlight w:val="yellow"/>
+          <w:color w:val="00B0F0"/>
+          <w:sz w:val="24"/>
+          <w:highlight w:val="cyan"/>
         </w:rPr>
         <w:t>)</w:t>
       </w:r>
@@ -1333,6 +1340,7 @@
         <w:rPr>
           <w:rFonts w:ascii="Consolas" w:hAnsi="Consolas"/>
           <w:sz w:val="24"/>
+          <w:highlight w:val="cyan"/>
         </w:rPr>
       </w:pPr>
       <w:r>
@@ -1347,14 +1355,16 @@
         <w:rPr>
           <w:rFonts w:ascii="Consolas" w:hAnsi="Consolas"/>
           <w:sz w:val="24"/>
+          <w:highlight w:val="cyan"/>
         </w:rPr>
         <w:t xml:space="preserve"> </w:t>
       </w:r>
       <w:r>
         <w:rPr>
           <w:rFonts w:ascii="Consolas" w:hAnsi="Consolas"/>
-          <w:sz w:val="24"/>
-          <w:highlight w:val="yellow"/>
+          <w:color w:val="00B0F0"/>
+          <w:sz w:val="24"/>
+          <w:highlight w:val="cyan"/>
         </w:rPr>
         <w:t>(TEMPORARY)</w:t>
       </w:r>
@@ -3764,14 +3774,7 @@
           <w:rFonts w:ascii="Consolas" w:hAnsi="Consolas"/>
           <w:sz w:val="24"/>
         </w:rPr>
-        <w:t xml:space="preserve"> Get l</w:t>
-      </w:r>
-      <w:r>
-        <w:rPr>
-          <w:rFonts w:ascii="Consolas" w:hAnsi="Consolas"/>
-          <w:sz w:val="24"/>
-        </w:rPr>
-        <w:t xml:space="preserve">ist of user that </w:t>
+        <w:t xml:space="preserve"> Get list of user that </w:t>
       </w:r>
       <w:r>
         <w:rPr>
@@ -3835,12 +3838,6 @@
           <w:sz w:val="24"/>
         </w:rPr>
         <w:tab/>
-      </w:r>
-      <w:r>
-        <w:rPr>
-          <w:rFonts w:ascii="Consolas" w:hAnsi="Consolas"/>
-          <w:sz w:val="24"/>
-        </w:rPr>
         <w:t xml:space="preserve">_id (not </w:t>
       </w:r>
       <w:proofErr w:type="gramStart"/>
@@ -3895,15 +3892,57 @@
           <w:rFonts w:ascii="Consolas" w:hAnsi="Consolas"/>
           <w:sz w:val="24"/>
         </w:rPr>
-        <w:t>L</w:t>
-      </w:r>
-      <w:r>
-        <w:rPr>
-          <w:rFonts w:ascii="Consolas" w:hAnsi="Consolas"/>
-          <w:sz w:val="24"/>
-        </w:rPr>
-        <w:t>ist of user that received friend request from current user</w:t>
-      </w:r>
+        <w:t>List of user that received friend request from current user</w:t>
+      </w:r>
+    </w:p>
+    <w:p>
+      <w:pPr>
+        <w:pStyle w:val="ListParagraph"/>
+        <w:rPr>
+          <w:rFonts w:ascii="Consolas" w:hAnsi="Consolas"/>
+          <w:sz w:val="24"/>
+        </w:rPr>
+      </w:pPr>
+      <w:r>
+        <w:rPr>
+          <w:rFonts w:ascii="Consolas" w:hAnsi="Consolas"/>
+          <w:b/>
+          <w:sz w:val="24"/>
+        </w:rPr>
+        <w:t>Return format</w:t>
+      </w:r>
+      <w:r>
+        <w:rPr>
+          <w:rFonts w:ascii="Consolas" w:hAnsi="Consolas"/>
+          <w:sz w:val="24"/>
+        </w:rPr>
+        <w:t>:</w:t>
+      </w:r>
+      <w:r>
+        <w:rPr>
+          <w:rFonts w:ascii="Consolas" w:hAnsi="Consolas"/>
+          <w:sz w:val="24"/>
+        </w:rPr>
+        <w:t xml:space="preserve"> same with </w:t>
+      </w:r>
+      <w:r>
+        <w:rPr>
+          <w:rFonts w:ascii="Consolas" w:hAnsi="Consolas"/>
+          <w:sz w:val="24"/>
+          <w:highlight w:val="cyan"/>
+        </w:rPr>
+        <w:t>/user/</w:t>
+      </w:r>
+      <w:proofErr w:type="spellStart"/>
+      <w:r>
+        <w:rPr>
+          <w:rFonts w:ascii="Consolas" w:hAnsi="Consolas"/>
+          <w:sz w:val="24"/>
+          <w:highlight w:val="cyan"/>
+        </w:rPr>
+        <w:t>friend_list</w:t>
+      </w:r>
+      <w:proofErr w:type="spellEnd"/>
     </w:p>
     <w:p>
       <w:pPr>
@@ -3918,171 +3957,1469 @@
           <w:highlight w:val="cyan"/>
         </w:rPr>
       </w:pPr>
+      <w:r>
+        <w:rPr>
+          <w:rFonts w:ascii="Consolas" w:hAnsi="Consolas"/>
+          <w:sz w:val="24"/>
+          <w:highlight w:val="cyan"/>
+        </w:rPr>
+        <w:t>/user/</w:t>
+      </w:r>
+      <w:proofErr w:type="spellStart"/>
+      <w:r>
+        <w:rPr>
+          <w:rFonts w:ascii="Consolas" w:hAnsi="Consolas"/>
+          <w:sz w:val="24"/>
+          <w:highlight w:val="cyan"/>
+        </w:rPr>
+        <w:t>friend_requested_by_list</w:t>
+      </w:r>
+      <w:proofErr w:type="spellEnd"/>
+    </w:p>
+    <w:p>
+      <w:pPr>
+        <w:pStyle w:val="ListParagraph"/>
+        <w:rPr>
+          <w:rFonts w:ascii="Consolas" w:hAnsi="Consolas"/>
+          <w:sz w:val="24"/>
+        </w:rPr>
+      </w:pPr>
+      <w:r>
+        <w:rPr>
+          <w:rFonts w:ascii="Consolas" w:hAnsi="Consolas"/>
+          <w:b/>
+          <w:sz w:val="24"/>
+        </w:rPr>
+        <w:t>Method</w:t>
+      </w:r>
+      <w:r>
+        <w:rPr>
+          <w:rFonts w:ascii="Consolas" w:hAnsi="Consolas"/>
+          <w:sz w:val="24"/>
+        </w:rPr>
+        <w:t>: POST</w:t>
+      </w:r>
+    </w:p>
+    <w:p>
+      <w:pPr>
+        <w:pStyle w:val="ListParagraph"/>
+        <w:rPr>
+          <w:rFonts w:ascii="Consolas" w:hAnsi="Consolas"/>
+          <w:sz w:val="24"/>
+        </w:rPr>
+      </w:pPr>
+      <w:r>
+        <w:rPr>
+          <w:rFonts w:ascii="Consolas" w:hAnsi="Consolas"/>
+          <w:b/>
+          <w:sz w:val="24"/>
+        </w:rPr>
+        <w:t>Description</w:t>
+      </w:r>
+      <w:r>
+        <w:rPr>
+          <w:rFonts w:ascii="Consolas" w:hAnsi="Consolas"/>
+          <w:sz w:val="24"/>
+        </w:rPr>
+        <w:t>: Get list of user that sent friend request</w:t>
+      </w:r>
+      <w:r>
+        <w:rPr>
+          <w:rFonts w:ascii="Consolas" w:hAnsi="Consolas"/>
+          <w:sz w:val="24"/>
+        </w:rPr>
+        <w:t xml:space="preserve"> to current user</w:t>
+      </w:r>
+    </w:p>
+    <w:p>
+      <w:pPr>
+        <w:pStyle w:val="ListParagraph"/>
+        <w:rPr>
+          <w:rFonts w:ascii="Consolas" w:hAnsi="Consolas"/>
+          <w:sz w:val="24"/>
+        </w:rPr>
+      </w:pPr>
+      <w:proofErr w:type="spellStart"/>
+      <w:r>
+        <w:rPr>
+          <w:rFonts w:ascii="Consolas" w:hAnsi="Consolas"/>
+          <w:b/>
+          <w:sz w:val="24"/>
+        </w:rPr>
+        <w:t>RequestParams</w:t>
+      </w:r>
+      <w:proofErr w:type="spellEnd"/>
+      <w:r>
+        <w:rPr>
+          <w:rFonts w:ascii="Consolas" w:hAnsi="Consolas"/>
+          <w:sz w:val="24"/>
+        </w:rPr>
+        <w:t>:</w:t>
+      </w:r>
+    </w:p>
+    <w:p>
+      <w:pPr>
+        <w:pStyle w:val="ListParagraph"/>
+        <w:rPr>
+          <w:rFonts w:ascii="Consolas" w:hAnsi="Consolas"/>
+          <w:sz w:val="24"/>
+        </w:rPr>
+      </w:pPr>
+      <w:r>
+        <w:rPr>
+          <w:rFonts w:ascii="Consolas" w:hAnsi="Consolas"/>
+          <w:sz w:val="24"/>
+        </w:rPr>
+        <w:tab/>
+        <w:t xml:space="preserve">_id (not </w:t>
+      </w:r>
+      <w:proofErr w:type="gramStart"/>
+      <w:r>
+        <w:rPr>
+          <w:rFonts w:ascii="Consolas" w:hAnsi="Consolas"/>
+          <w:sz w:val="24"/>
+        </w:rPr>
+        <w:t>required):</w:t>
+      </w:r>
+      <w:proofErr w:type="gramEnd"/>
+      <w:r>
+        <w:rPr>
+          <w:rFonts w:ascii="Consolas" w:hAnsi="Consolas"/>
+          <w:sz w:val="24"/>
+        </w:rPr>
+        <w:t xml:space="preserve"> User id</w:t>
+      </w:r>
+    </w:p>
+    <w:p>
+      <w:pPr>
+        <w:pStyle w:val="ListParagraph"/>
+        <w:rPr>
+          <w:rFonts w:ascii="Consolas" w:hAnsi="Consolas"/>
+          <w:sz w:val="24"/>
+        </w:rPr>
+      </w:pPr>
+      <w:r>
+        <w:rPr>
+          <w:rFonts w:ascii="Consolas" w:hAnsi="Consolas"/>
+          <w:b/>
+          <w:sz w:val="24"/>
+        </w:rPr>
+        <w:t>Return</w:t>
+      </w:r>
+      <w:r>
+        <w:rPr>
+          <w:rFonts w:ascii="Consolas" w:hAnsi="Consolas"/>
+          <w:sz w:val="24"/>
+        </w:rPr>
+        <w:t>: List of user that sent friend request</w:t>
+      </w:r>
+      <w:r>
+        <w:rPr>
+          <w:rFonts w:ascii="Consolas" w:hAnsi="Consolas"/>
+          <w:sz w:val="24"/>
+        </w:rPr>
+        <w:t xml:space="preserve"> to current user</w:t>
+      </w:r>
+    </w:p>
+    <w:p>
+      <w:pPr>
+        <w:pStyle w:val="ListParagraph"/>
+        <w:rPr>
+          <w:rFonts w:ascii="Consolas" w:hAnsi="Consolas"/>
+          <w:sz w:val="24"/>
+        </w:rPr>
+      </w:pPr>
+      <w:r>
+        <w:rPr>
+          <w:rFonts w:ascii="Consolas" w:hAnsi="Consolas"/>
+          <w:b/>
+          <w:sz w:val="24"/>
+        </w:rPr>
+        <w:t>Return format</w:t>
+      </w:r>
+      <w:r>
+        <w:rPr>
+          <w:rFonts w:ascii="Consolas" w:hAnsi="Consolas"/>
+          <w:sz w:val="24"/>
+        </w:rPr>
+        <w:t>:</w:t>
+      </w:r>
+      <w:r>
+        <w:rPr>
+          <w:rFonts w:ascii="Consolas" w:hAnsi="Consolas"/>
+          <w:sz w:val="24"/>
+        </w:rPr>
+        <w:t xml:space="preserve"> same with </w:t>
+      </w:r>
+      <w:r>
+        <w:rPr>
+          <w:rFonts w:ascii="Consolas" w:hAnsi="Consolas"/>
+          <w:sz w:val="24"/>
+          <w:highlight w:val="cyan"/>
+        </w:rPr>
+        <w:t>/user/</w:t>
+      </w:r>
+      <w:proofErr w:type="spellStart"/>
+      <w:r>
+        <w:rPr>
+          <w:rFonts w:ascii="Consolas" w:hAnsi="Consolas"/>
+          <w:sz w:val="24"/>
+          <w:highlight w:val="cyan"/>
+        </w:rPr>
+        <w:t>friend_list</w:t>
+      </w:r>
+      <w:proofErr w:type="spellEnd"/>
+    </w:p>
+    <w:p>
+      <w:pPr>
+        <w:pStyle w:val="ListParagraph"/>
+        <w:numPr>
+          <w:ilvl w:val="0"/>
+          <w:numId w:val="2"/>
+        </w:numPr>
+        <w:rPr>
+          <w:rFonts w:ascii="Consolas" w:hAnsi="Consolas"/>
+          <w:sz w:val="24"/>
+          <w:highlight w:val="cyan"/>
+        </w:rPr>
+      </w:pPr>
+      <w:r>
+        <w:rPr>
+          <w:rFonts w:ascii="Consolas" w:hAnsi="Consolas"/>
+          <w:sz w:val="24"/>
+          <w:highlight w:val="cyan"/>
+        </w:rPr>
+        <w:t>/user/</w:t>
+      </w:r>
+      <w:proofErr w:type="spellStart"/>
+      <w:r>
+        <w:rPr>
+          <w:rFonts w:ascii="Consolas" w:hAnsi="Consolas"/>
+          <w:sz w:val="24"/>
+          <w:highlight w:val="cyan"/>
+        </w:rPr>
+        <w:t>is_friend</w:t>
+      </w:r>
+      <w:proofErr w:type="spellEnd"/>
+    </w:p>
+    <w:p>
+      <w:pPr>
+        <w:pStyle w:val="ListParagraph"/>
+        <w:rPr>
+          <w:rFonts w:ascii="Consolas" w:hAnsi="Consolas"/>
+          <w:sz w:val="24"/>
+        </w:rPr>
+      </w:pPr>
+      <w:r>
+        <w:rPr>
+          <w:rFonts w:ascii="Consolas" w:hAnsi="Consolas"/>
+          <w:b/>
+          <w:sz w:val="24"/>
+        </w:rPr>
+        <w:t>Method</w:t>
+      </w:r>
+      <w:r>
+        <w:rPr>
+          <w:rFonts w:ascii="Consolas" w:hAnsi="Consolas"/>
+          <w:sz w:val="24"/>
+        </w:rPr>
+        <w:t>: POST</w:t>
+      </w:r>
+    </w:p>
+    <w:p>
+      <w:pPr>
+        <w:pStyle w:val="ListParagraph"/>
+        <w:rPr>
+          <w:rFonts w:ascii="Consolas" w:hAnsi="Consolas"/>
+          <w:sz w:val="24"/>
+        </w:rPr>
+      </w:pPr>
+      <w:r>
+        <w:rPr>
+          <w:rFonts w:ascii="Consolas" w:hAnsi="Consolas"/>
+          <w:b/>
+          <w:sz w:val="24"/>
+        </w:rPr>
+        <w:t>Description</w:t>
+      </w:r>
+      <w:r>
+        <w:rPr>
+          <w:rFonts w:ascii="Consolas" w:hAnsi="Consolas"/>
+          <w:sz w:val="24"/>
+        </w:rPr>
+        <w:t xml:space="preserve">: </w:t>
+      </w:r>
+      <w:r>
+        <w:rPr>
+          <w:rFonts w:ascii="Consolas" w:hAnsi="Consolas"/>
+          <w:sz w:val="24"/>
+        </w:rPr>
+        <w:t>Check if user is friend of current user</w:t>
+      </w:r>
+    </w:p>
+    <w:p>
+      <w:pPr>
+        <w:pStyle w:val="ListParagraph"/>
+        <w:rPr>
+          <w:rFonts w:ascii="Consolas" w:hAnsi="Consolas"/>
+          <w:sz w:val="24"/>
+        </w:rPr>
+      </w:pPr>
+      <w:proofErr w:type="spellStart"/>
+      <w:r>
+        <w:rPr>
+          <w:rFonts w:ascii="Consolas" w:hAnsi="Consolas"/>
+          <w:b/>
+          <w:sz w:val="24"/>
+        </w:rPr>
+        <w:t>RequestParams</w:t>
+      </w:r>
+      <w:proofErr w:type="spellEnd"/>
+      <w:r>
+        <w:rPr>
+          <w:rFonts w:ascii="Consolas" w:hAnsi="Consolas"/>
+          <w:sz w:val="24"/>
+        </w:rPr>
+        <w:t>:</w:t>
+      </w:r>
+    </w:p>
+    <w:p>
+      <w:pPr>
+        <w:pStyle w:val="ListParagraph"/>
+        <w:rPr>
+          <w:rFonts w:ascii="Consolas" w:hAnsi="Consolas"/>
+          <w:sz w:val="24"/>
+        </w:rPr>
+      </w:pPr>
+      <w:r>
+        <w:rPr>
+          <w:rFonts w:ascii="Consolas" w:hAnsi="Consolas"/>
+          <w:sz w:val="24"/>
+        </w:rPr>
+        <w:tab/>
+        <w:t xml:space="preserve">_id (not </w:t>
+      </w:r>
+      <w:proofErr w:type="gramStart"/>
+      <w:r>
+        <w:rPr>
+          <w:rFonts w:ascii="Consolas" w:hAnsi="Consolas"/>
+          <w:sz w:val="24"/>
+        </w:rPr>
+        <w:t>required):</w:t>
+      </w:r>
+      <w:proofErr w:type="gramEnd"/>
+      <w:r>
+        <w:rPr>
+          <w:rFonts w:ascii="Consolas" w:hAnsi="Consolas"/>
+          <w:sz w:val="24"/>
+        </w:rPr>
+        <w:t xml:space="preserve"> User id</w:t>
+      </w:r>
+    </w:p>
+    <w:p>
+      <w:pPr>
+        <w:pStyle w:val="ListParagraph"/>
+        <w:rPr>
+          <w:rFonts w:ascii="Consolas" w:hAnsi="Consolas"/>
+          <w:sz w:val="24"/>
+        </w:rPr>
+      </w:pPr>
+      <w:r>
+        <w:rPr>
+          <w:rFonts w:ascii="Consolas" w:hAnsi="Consolas"/>
+          <w:b/>
+          <w:sz w:val="24"/>
+        </w:rPr>
+        <w:t>Return</w:t>
+      </w:r>
+      <w:r>
+        <w:rPr>
+          <w:rFonts w:ascii="Consolas" w:hAnsi="Consolas"/>
+          <w:sz w:val="24"/>
+        </w:rPr>
+        <w:t xml:space="preserve">: </w:t>
+      </w:r>
+      <w:r>
+        <w:rPr>
+          <w:rFonts w:ascii="Consolas" w:hAnsi="Consolas"/>
+          <w:sz w:val="24"/>
+        </w:rPr>
+        <w:t>response object</w:t>
+      </w:r>
+      <w:r>
+        <w:rPr>
+          <w:rFonts w:ascii="Consolas" w:hAnsi="Consolas"/>
+          <w:sz w:val="24"/>
+        </w:rPr>
+        <w:t xml:space="preserve"> with addition field named </w:t>
+      </w:r>
+      <w:r>
+        <w:rPr>
+          <w:rFonts w:ascii="Consolas" w:hAnsi="Consolas"/>
+          <w:sz w:val="24"/>
+        </w:rPr>
+        <w:t>“Result”</w:t>
+      </w:r>
+    </w:p>
+    <w:p>
+      <w:pPr>
+        <w:pStyle w:val="ListParagraph"/>
+        <w:rPr>
+          <w:rFonts w:ascii="Consolas" w:hAnsi="Consolas"/>
+          <w:sz w:val="24"/>
+        </w:rPr>
+      </w:pPr>
+      <w:r>
+        <w:rPr>
+          <w:rFonts w:ascii="Consolas" w:hAnsi="Consolas"/>
+          <w:noProof/>
+          <w:sz w:val="24"/>
+        </w:rPr>
+        <w:drawing>
+          <wp:inline distT="0" distB="0" distL="0" distR="0">
+            <wp:extent cx="5941060" cy="3446145"/>
+            <wp:effectExtent l="0" t="0" r="2540" b="1905"/>
+            <wp:docPr id="18" name="Picture 18"/>
+            <wp:cNvGraphicFramePr>
+              <a:graphicFrameLocks xmlns:a="http://schemas.openxmlformats.org/drawingml/2006/main" noChangeAspect="1"/>
+            </wp:cNvGraphicFramePr>
+            <a:graphic xmlns:a="http://schemas.openxmlformats.org/drawingml/2006/main">
+              <a:graphicData uri="http://schemas.openxmlformats.org/drawingml/2006/picture">
+                <pic:pic xmlns:pic="http://schemas.openxmlformats.org/drawingml/2006/picture">
+                  <pic:nvPicPr>
+                    <pic:cNvPr id="0" name="Picture 1"/>
+                    <pic:cNvPicPr>
+                      <a:picLocks noChangeAspect="1" noChangeArrowheads="1"/>
+                    </pic:cNvPicPr>
+                  </pic:nvPicPr>
+                  <pic:blipFill>
+                    <a:blip r:embed="rId22">
+                      <a:extLst>
+                        <a:ext uri="{28A0092B-C50C-407E-A947-70E740481C1C}">
+                          <a14:useLocalDpi xmlns:a14="http://schemas.microsoft.com/office/drawing/2010/main" val="0"/>
+                        </a:ext>
+                      </a:extLst>
+                    </a:blip>
+                    <a:srcRect/>
+                    <a:stretch>
+                      <a:fillRect/>
+                    </a:stretch>
+                  </pic:blipFill>
+                  <pic:spPr bwMode="auto">
+                    <a:xfrm>
+                      <a:off x="0" y="0"/>
+                      <a:ext cx="5941060" cy="3446145"/>
+                    </a:xfrm>
+                    <a:prstGeom prst="rect">
+                      <a:avLst/>
+                    </a:prstGeom>
+                    <a:noFill/>
+                    <a:ln>
+                      <a:noFill/>
+                    </a:ln>
+                  </pic:spPr>
+                </pic:pic>
+              </a:graphicData>
+            </a:graphic>
+          </wp:inline>
+        </w:drawing>
+      </w:r>
+    </w:p>
+    <w:p>
+      <w:pPr>
+        <w:pStyle w:val="ListParagraph"/>
+        <w:numPr>
+          <w:ilvl w:val="0"/>
+          <w:numId w:val="2"/>
+        </w:numPr>
+        <w:rPr>
+          <w:rFonts w:ascii="Consolas" w:hAnsi="Consolas"/>
+          <w:sz w:val="24"/>
+          <w:highlight w:val="cyan"/>
+        </w:rPr>
+      </w:pPr>
+      <w:r>
+        <w:rPr>
+          <w:rFonts w:ascii="Consolas" w:hAnsi="Consolas"/>
+          <w:sz w:val="24"/>
+          <w:highlight w:val="cyan"/>
+        </w:rPr>
+        <w:t>/user/</w:t>
+      </w:r>
+      <w:proofErr w:type="spellStart"/>
+      <w:r>
+        <w:rPr>
+          <w:rFonts w:ascii="Consolas" w:hAnsi="Consolas"/>
+          <w:sz w:val="24"/>
+          <w:highlight w:val="cyan"/>
+        </w:rPr>
+        <w:t>is_friend_request</w:t>
+      </w:r>
+      <w:r>
+        <w:rPr>
+          <w:rFonts w:ascii="Consolas" w:hAnsi="Consolas"/>
+          <w:sz w:val="24"/>
+          <w:highlight w:val="cyan"/>
+        </w:rPr>
+        <w:t>_sent</w:t>
+      </w:r>
+      <w:proofErr w:type="spellEnd"/>
+    </w:p>
+    <w:p>
+      <w:pPr>
+        <w:pStyle w:val="ListParagraph"/>
+        <w:rPr>
+          <w:rFonts w:ascii="Consolas" w:hAnsi="Consolas"/>
+          <w:sz w:val="24"/>
+        </w:rPr>
+      </w:pPr>
+      <w:r>
+        <w:rPr>
+          <w:rFonts w:ascii="Consolas" w:hAnsi="Consolas"/>
+          <w:b/>
+          <w:sz w:val="24"/>
+        </w:rPr>
+        <w:t>Method</w:t>
+      </w:r>
+      <w:r>
+        <w:rPr>
+          <w:rFonts w:ascii="Consolas" w:hAnsi="Consolas"/>
+          <w:sz w:val="24"/>
+        </w:rPr>
+        <w:t>: POST</w:t>
+      </w:r>
+    </w:p>
+    <w:p>
+      <w:pPr>
+        <w:pStyle w:val="ListParagraph"/>
+        <w:rPr>
+          <w:rFonts w:ascii="Consolas" w:hAnsi="Consolas"/>
+          <w:sz w:val="24"/>
+        </w:rPr>
+      </w:pPr>
+      <w:r>
+        <w:rPr>
+          <w:rFonts w:ascii="Consolas" w:hAnsi="Consolas"/>
+          <w:b/>
+          <w:sz w:val="24"/>
+        </w:rPr>
+        <w:t>Description</w:t>
+      </w:r>
+      <w:r>
+        <w:rPr>
+          <w:rFonts w:ascii="Consolas" w:hAnsi="Consolas"/>
+          <w:sz w:val="24"/>
+        </w:rPr>
+        <w:t xml:space="preserve">: Check if user </w:t>
+      </w:r>
+      <w:r>
+        <w:rPr>
+          <w:rFonts w:ascii="Consolas" w:hAnsi="Consolas"/>
+          <w:sz w:val="24"/>
+        </w:rPr>
+        <w:t>has received</w:t>
+      </w:r>
+      <w:r>
+        <w:rPr>
+          <w:rFonts w:ascii="Consolas" w:hAnsi="Consolas"/>
+          <w:sz w:val="24"/>
+        </w:rPr>
+        <w:t xml:space="preserve"> friend </w:t>
+      </w:r>
+      <w:r>
+        <w:rPr>
+          <w:rFonts w:ascii="Consolas" w:hAnsi="Consolas"/>
+          <w:sz w:val="24"/>
+        </w:rPr>
+        <w:t>request sent by</w:t>
+      </w:r>
+      <w:r>
+        <w:rPr>
+          <w:rFonts w:ascii="Consolas" w:hAnsi="Consolas"/>
+          <w:sz w:val="24"/>
+        </w:rPr>
+        <w:t xml:space="preserve"> current user</w:t>
+      </w:r>
+    </w:p>
+    <w:p>
+      <w:pPr>
+        <w:pStyle w:val="ListParagraph"/>
+        <w:rPr>
+          <w:rFonts w:ascii="Consolas" w:hAnsi="Consolas"/>
+          <w:sz w:val="24"/>
+        </w:rPr>
+      </w:pPr>
+      <w:proofErr w:type="spellStart"/>
+      <w:r>
+        <w:rPr>
+          <w:rFonts w:ascii="Consolas" w:hAnsi="Consolas"/>
+          <w:b/>
+          <w:sz w:val="24"/>
+        </w:rPr>
+        <w:t>RequestParams</w:t>
+      </w:r>
+      <w:proofErr w:type="spellEnd"/>
+      <w:r>
+        <w:rPr>
+          <w:rFonts w:ascii="Consolas" w:hAnsi="Consolas"/>
+          <w:sz w:val="24"/>
+        </w:rPr>
+        <w:t>:</w:t>
+      </w:r>
+    </w:p>
+    <w:p>
+      <w:pPr>
+        <w:pStyle w:val="ListParagraph"/>
+        <w:rPr>
+          <w:rFonts w:ascii="Consolas" w:hAnsi="Consolas"/>
+          <w:sz w:val="24"/>
+        </w:rPr>
+      </w:pPr>
+      <w:r>
+        <w:rPr>
+          <w:rFonts w:ascii="Consolas" w:hAnsi="Consolas"/>
+          <w:sz w:val="24"/>
+        </w:rPr>
+        <w:tab/>
+        <w:t xml:space="preserve">_id (not </w:t>
+      </w:r>
+      <w:proofErr w:type="gramStart"/>
+      <w:r>
+        <w:rPr>
+          <w:rFonts w:ascii="Consolas" w:hAnsi="Consolas"/>
+          <w:sz w:val="24"/>
+        </w:rPr>
+        <w:t>required):</w:t>
+      </w:r>
+      <w:proofErr w:type="gramEnd"/>
+      <w:r>
+        <w:rPr>
+          <w:rFonts w:ascii="Consolas" w:hAnsi="Consolas"/>
+          <w:sz w:val="24"/>
+        </w:rPr>
+        <w:t xml:space="preserve"> User id</w:t>
+      </w:r>
+    </w:p>
+    <w:p>
+      <w:pPr>
+        <w:pStyle w:val="ListParagraph"/>
+        <w:rPr>
+          <w:rFonts w:ascii="Consolas" w:hAnsi="Consolas"/>
+          <w:sz w:val="24"/>
+        </w:rPr>
+      </w:pPr>
+      <w:r>
+        <w:rPr>
+          <w:rFonts w:ascii="Consolas" w:hAnsi="Consolas"/>
+          <w:b/>
+          <w:sz w:val="24"/>
+        </w:rPr>
+        <w:t>Return</w:t>
+      </w:r>
+      <w:r>
+        <w:rPr>
+          <w:rFonts w:ascii="Consolas" w:hAnsi="Consolas"/>
+          <w:sz w:val="24"/>
+        </w:rPr>
+        <w:t xml:space="preserve">: </w:t>
+      </w:r>
+      <w:r>
+        <w:rPr>
+          <w:rFonts w:ascii="Consolas" w:hAnsi="Consolas"/>
+          <w:sz w:val="24"/>
+        </w:rPr>
+        <w:t>response object with addition field named “Result”</w:t>
+      </w:r>
+    </w:p>
+    <w:p>
+      <w:pPr>
+        <w:pStyle w:val="ListParagraph"/>
+        <w:rPr>
+          <w:rFonts w:ascii="Consolas" w:hAnsi="Consolas"/>
+          <w:sz w:val="24"/>
+          <w:highlight w:val="cyan"/>
+        </w:rPr>
+      </w:pPr>
+      <w:r>
+        <w:rPr>
+          <w:rFonts w:ascii="Consolas" w:hAnsi="Consolas"/>
+          <w:b/>
+          <w:sz w:val="24"/>
+        </w:rPr>
+        <w:lastRenderedPageBreak/>
+        <w:t>Return format</w:t>
+      </w:r>
+      <w:r>
+        <w:rPr>
+          <w:rFonts w:ascii="Consolas" w:hAnsi="Consolas"/>
+          <w:sz w:val="24"/>
+        </w:rPr>
+        <w:t>:</w:t>
+      </w:r>
+      <w:r>
+        <w:rPr>
+          <w:rFonts w:ascii="Consolas" w:hAnsi="Consolas"/>
+          <w:sz w:val="24"/>
+        </w:rPr>
+        <w:t xml:space="preserve"> same with </w:t>
+      </w:r>
+      <w:r>
+        <w:rPr>
+          <w:rFonts w:ascii="Consolas" w:hAnsi="Consolas"/>
+          <w:sz w:val="24"/>
+          <w:highlight w:val="cyan"/>
+        </w:rPr>
+        <w:t>/user/</w:t>
+      </w:r>
+      <w:proofErr w:type="spellStart"/>
+      <w:r>
+        <w:rPr>
+          <w:rFonts w:ascii="Consolas" w:hAnsi="Consolas"/>
+          <w:sz w:val="24"/>
+          <w:highlight w:val="cyan"/>
+        </w:rPr>
+        <w:t>is_friend</w:t>
+      </w:r>
+      <w:proofErr w:type="spellEnd"/>
+    </w:p>
+    <w:p>
+      <w:pPr>
+        <w:pStyle w:val="ListParagraph"/>
+        <w:numPr>
+          <w:ilvl w:val="0"/>
+          <w:numId w:val="2"/>
+        </w:numPr>
+        <w:rPr>
+          <w:rFonts w:ascii="Consolas" w:hAnsi="Consolas"/>
+          <w:sz w:val="24"/>
+          <w:highlight w:val="cyan"/>
+        </w:rPr>
+      </w:pPr>
+      <w:r>
+        <w:rPr>
+          <w:rFonts w:ascii="Consolas" w:hAnsi="Consolas"/>
+          <w:sz w:val="24"/>
+          <w:highlight w:val="cyan"/>
+        </w:rPr>
+        <w:t>/user/</w:t>
+      </w:r>
+      <w:proofErr w:type="spellStart"/>
+      <w:r>
+        <w:rPr>
+          <w:rFonts w:ascii="Consolas" w:hAnsi="Consolas"/>
+          <w:sz w:val="24"/>
+          <w:highlight w:val="cyan"/>
+        </w:rPr>
+        <w:t>is_friend_request_received</w:t>
+      </w:r>
+      <w:proofErr w:type="spellEnd"/>
+    </w:p>
+    <w:p>
+      <w:pPr>
+        <w:pStyle w:val="ListParagraph"/>
+        <w:rPr>
+          <w:rFonts w:ascii="Consolas" w:hAnsi="Consolas"/>
+          <w:sz w:val="24"/>
+        </w:rPr>
+      </w:pPr>
+      <w:r>
+        <w:rPr>
+          <w:rFonts w:ascii="Consolas" w:hAnsi="Consolas"/>
+          <w:b/>
+          <w:sz w:val="24"/>
+        </w:rPr>
+        <w:t>Method</w:t>
+      </w:r>
+      <w:r>
+        <w:rPr>
+          <w:rFonts w:ascii="Consolas" w:hAnsi="Consolas"/>
+          <w:sz w:val="24"/>
+        </w:rPr>
+        <w:t>: POST</w:t>
+      </w:r>
+    </w:p>
+    <w:p>
+      <w:pPr>
+        <w:pStyle w:val="ListParagraph"/>
+        <w:rPr>
+          <w:rFonts w:ascii="Consolas" w:hAnsi="Consolas"/>
+          <w:sz w:val="24"/>
+        </w:rPr>
+      </w:pPr>
+      <w:r>
+        <w:rPr>
+          <w:rFonts w:ascii="Consolas" w:hAnsi="Consolas"/>
+          <w:b/>
+          <w:sz w:val="24"/>
+        </w:rPr>
+        <w:t>Description</w:t>
+      </w:r>
+      <w:r>
+        <w:rPr>
+          <w:rFonts w:ascii="Consolas" w:hAnsi="Consolas"/>
+          <w:sz w:val="24"/>
+        </w:rPr>
+        <w:t xml:space="preserve">: Check if user </w:t>
+      </w:r>
+      <w:r>
+        <w:rPr>
+          <w:rFonts w:ascii="Consolas" w:hAnsi="Consolas"/>
+          <w:sz w:val="24"/>
+        </w:rPr>
+        <w:t>has sent</w:t>
+      </w:r>
+      <w:r>
+        <w:rPr>
+          <w:rFonts w:ascii="Consolas" w:hAnsi="Consolas"/>
+          <w:sz w:val="24"/>
+        </w:rPr>
+        <w:t xml:space="preserve"> friend </w:t>
+      </w:r>
+      <w:r>
+        <w:rPr>
+          <w:rFonts w:ascii="Consolas" w:hAnsi="Consolas"/>
+          <w:sz w:val="24"/>
+        </w:rPr>
+        <w:t>request to</w:t>
+      </w:r>
+      <w:r>
+        <w:rPr>
+          <w:rFonts w:ascii="Consolas" w:hAnsi="Consolas"/>
+          <w:sz w:val="24"/>
+        </w:rPr>
+        <w:t xml:space="preserve"> current user</w:t>
+      </w:r>
+    </w:p>
+    <w:p>
+      <w:pPr>
+        <w:pStyle w:val="ListParagraph"/>
+        <w:rPr>
+          <w:rFonts w:ascii="Consolas" w:hAnsi="Consolas"/>
+          <w:sz w:val="24"/>
+        </w:rPr>
+      </w:pPr>
+      <w:proofErr w:type="spellStart"/>
+      <w:r>
+        <w:rPr>
+          <w:rFonts w:ascii="Consolas" w:hAnsi="Consolas"/>
+          <w:b/>
+          <w:sz w:val="24"/>
+        </w:rPr>
+        <w:t>RequestParams</w:t>
+      </w:r>
+      <w:proofErr w:type="spellEnd"/>
+      <w:r>
+        <w:rPr>
+          <w:rFonts w:ascii="Consolas" w:hAnsi="Consolas"/>
+          <w:sz w:val="24"/>
+        </w:rPr>
+        <w:t>:</w:t>
+      </w:r>
+    </w:p>
+    <w:p>
+      <w:pPr>
+        <w:pStyle w:val="ListParagraph"/>
+        <w:rPr>
+          <w:rFonts w:ascii="Consolas" w:hAnsi="Consolas"/>
+          <w:sz w:val="24"/>
+        </w:rPr>
+      </w:pPr>
+      <w:r>
+        <w:rPr>
+          <w:rFonts w:ascii="Consolas" w:hAnsi="Consolas"/>
+          <w:sz w:val="24"/>
+        </w:rPr>
+        <w:tab/>
+        <w:t xml:space="preserve">_id (not </w:t>
+      </w:r>
+      <w:proofErr w:type="gramStart"/>
+      <w:r>
+        <w:rPr>
+          <w:rFonts w:ascii="Consolas" w:hAnsi="Consolas"/>
+          <w:sz w:val="24"/>
+        </w:rPr>
+        <w:t>required):</w:t>
+      </w:r>
+      <w:proofErr w:type="gramEnd"/>
+      <w:r>
+        <w:rPr>
+          <w:rFonts w:ascii="Consolas" w:hAnsi="Consolas"/>
+          <w:sz w:val="24"/>
+        </w:rPr>
+        <w:t xml:space="preserve"> User id</w:t>
+      </w:r>
+    </w:p>
+    <w:p>
+      <w:pPr>
+        <w:pStyle w:val="ListParagraph"/>
+        <w:rPr>
+          <w:rFonts w:ascii="Consolas" w:hAnsi="Consolas"/>
+          <w:sz w:val="24"/>
+        </w:rPr>
+      </w:pPr>
+      <w:r>
+        <w:rPr>
+          <w:rFonts w:ascii="Consolas" w:hAnsi="Consolas"/>
+          <w:b/>
+          <w:sz w:val="24"/>
+        </w:rPr>
+        <w:t>Return</w:t>
+      </w:r>
+      <w:r>
+        <w:rPr>
+          <w:rFonts w:ascii="Consolas" w:hAnsi="Consolas"/>
+          <w:sz w:val="24"/>
+        </w:rPr>
+        <w:t xml:space="preserve">: </w:t>
+      </w:r>
+      <w:r>
+        <w:rPr>
+          <w:rFonts w:ascii="Consolas" w:hAnsi="Consolas"/>
+          <w:sz w:val="24"/>
+        </w:rPr>
+        <w:t>response object with addition field named “Result”</w:t>
+      </w:r>
+    </w:p>
+    <w:p>
+      <w:pPr>
+        <w:pStyle w:val="ListParagraph"/>
+        <w:rPr>
+          <w:rFonts w:ascii="Consolas" w:hAnsi="Consolas"/>
+          <w:sz w:val="24"/>
+        </w:rPr>
+      </w:pPr>
+      <w:r>
+        <w:rPr>
+          <w:rFonts w:ascii="Consolas" w:hAnsi="Consolas"/>
+          <w:b/>
+          <w:sz w:val="24"/>
+        </w:rPr>
+        <w:t>Return format</w:t>
+      </w:r>
+      <w:r>
+        <w:rPr>
+          <w:rFonts w:ascii="Consolas" w:hAnsi="Consolas"/>
+          <w:sz w:val="24"/>
+        </w:rPr>
+        <w:t>:</w:t>
+      </w:r>
+      <w:r>
+        <w:rPr>
+          <w:rFonts w:ascii="Consolas" w:hAnsi="Consolas"/>
+          <w:sz w:val="24"/>
+        </w:rPr>
+        <w:t xml:space="preserve"> same with </w:t>
+      </w:r>
+      <w:r>
+        <w:rPr>
+          <w:rFonts w:ascii="Consolas" w:hAnsi="Consolas"/>
+          <w:sz w:val="24"/>
+          <w:highlight w:val="cyan"/>
+        </w:rPr>
+        <w:t>/user/</w:t>
+      </w:r>
+      <w:proofErr w:type="spellStart"/>
+      <w:r>
+        <w:rPr>
+          <w:rFonts w:ascii="Consolas" w:hAnsi="Consolas"/>
+          <w:sz w:val="24"/>
+          <w:highlight w:val="cyan"/>
+        </w:rPr>
+        <w:t>is_friend</w:t>
+      </w:r>
+      <w:proofErr w:type="spellEnd"/>
+    </w:p>
+    <w:p>
+      <w:pPr>
+        <w:pStyle w:val="ListParagraph"/>
+        <w:numPr>
+          <w:ilvl w:val="0"/>
+          <w:numId w:val="2"/>
+        </w:numPr>
+        <w:rPr>
+          <w:rFonts w:ascii="Consolas" w:hAnsi="Consolas"/>
+          <w:sz w:val="24"/>
+          <w:highlight w:val="cyan"/>
+        </w:rPr>
+      </w:pPr>
+      <w:r>
+        <w:rPr>
+          <w:rFonts w:ascii="Consolas" w:hAnsi="Consolas"/>
+          <w:sz w:val="24"/>
+          <w:highlight w:val="cyan"/>
+        </w:rPr>
+        <w:t>/post/</w:t>
+      </w:r>
+      <w:proofErr w:type="spellStart"/>
+      <w:r>
+        <w:rPr>
+          <w:rFonts w:ascii="Consolas" w:hAnsi="Consolas"/>
+          <w:sz w:val="24"/>
+          <w:highlight w:val="cyan"/>
+        </w:rPr>
+        <w:t>is_followed</w:t>
+      </w:r>
+      <w:proofErr w:type="spellEnd"/>
+    </w:p>
+    <w:p>
+      <w:pPr>
+        <w:pStyle w:val="ListParagraph"/>
+        <w:rPr>
+          <w:rFonts w:ascii="Consolas" w:hAnsi="Consolas"/>
+          <w:sz w:val="24"/>
+        </w:rPr>
+      </w:pPr>
+      <w:r>
+        <w:rPr>
+          <w:rFonts w:ascii="Consolas" w:hAnsi="Consolas"/>
+          <w:b/>
+          <w:sz w:val="24"/>
+        </w:rPr>
+        <w:t>Method</w:t>
+      </w:r>
+      <w:r>
+        <w:rPr>
+          <w:rFonts w:ascii="Consolas" w:hAnsi="Consolas"/>
+          <w:sz w:val="24"/>
+        </w:rPr>
+        <w:t>: POST,</w:t>
+      </w:r>
+    </w:p>
+    <w:p>
+      <w:pPr>
+        <w:pStyle w:val="ListParagraph"/>
+        <w:rPr>
+          <w:rFonts w:ascii="Consolas" w:hAnsi="Consolas"/>
+          <w:sz w:val="24"/>
+        </w:rPr>
+      </w:pPr>
+      <w:r>
+        <w:rPr>
+          <w:rFonts w:ascii="Consolas" w:hAnsi="Consolas"/>
+          <w:b/>
+          <w:sz w:val="24"/>
+        </w:rPr>
+        <w:t>Description</w:t>
+      </w:r>
+      <w:r>
+        <w:rPr>
+          <w:rFonts w:ascii="Consolas" w:hAnsi="Consolas"/>
+          <w:sz w:val="24"/>
+        </w:rPr>
+        <w:t xml:space="preserve">: Check if user has </w:t>
+      </w:r>
+      <w:r>
+        <w:rPr>
+          <w:rFonts w:ascii="Consolas" w:hAnsi="Consolas"/>
+          <w:sz w:val="24"/>
+        </w:rPr>
+        <w:t>followed post</w:t>
+      </w:r>
+    </w:p>
+    <w:p>
+      <w:pPr>
+        <w:pStyle w:val="ListParagraph"/>
+        <w:rPr>
+          <w:rFonts w:ascii="Consolas" w:hAnsi="Consolas"/>
+          <w:sz w:val="24"/>
+        </w:rPr>
+      </w:pPr>
+      <w:proofErr w:type="spellStart"/>
+      <w:r>
+        <w:rPr>
+          <w:rFonts w:ascii="Consolas" w:hAnsi="Consolas"/>
+          <w:b/>
+          <w:sz w:val="24"/>
+        </w:rPr>
+        <w:t>RequestParams</w:t>
+      </w:r>
+      <w:proofErr w:type="spellEnd"/>
+      <w:r>
+        <w:rPr>
+          <w:rFonts w:ascii="Consolas" w:hAnsi="Consolas"/>
+          <w:sz w:val="24"/>
+        </w:rPr>
+        <w:t>:</w:t>
+      </w:r>
+    </w:p>
+    <w:p>
+      <w:pPr>
+        <w:pStyle w:val="ListParagraph"/>
+        <w:rPr>
+          <w:rFonts w:ascii="Consolas" w:hAnsi="Consolas"/>
+          <w:sz w:val="24"/>
+        </w:rPr>
+      </w:pPr>
+      <w:r>
+        <w:rPr>
+          <w:rFonts w:ascii="Consolas" w:hAnsi="Consolas"/>
+          <w:sz w:val="24"/>
+        </w:rPr>
+        <w:tab/>
+        <w:t>_</w:t>
+      </w:r>
+      <w:proofErr w:type="gramStart"/>
+      <w:r>
+        <w:rPr>
+          <w:rFonts w:ascii="Consolas" w:hAnsi="Consolas"/>
+          <w:sz w:val="24"/>
+        </w:rPr>
+        <w:t>id :</w:t>
+      </w:r>
+      <w:proofErr w:type="gramEnd"/>
+      <w:r>
+        <w:rPr>
+          <w:rFonts w:ascii="Consolas" w:hAnsi="Consolas"/>
+          <w:sz w:val="24"/>
+        </w:rPr>
+        <w:t xml:space="preserve"> </w:t>
+      </w:r>
+      <w:r>
+        <w:rPr>
+          <w:rFonts w:ascii="Consolas" w:hAnsi="Consolas"/>
+          <w:sz w:val="24"/>
+        </w:rPr>
+        <w:t>Post</w:t>
+      </w:r>
+      <w:r>
+        <w:rPr>
+          <w:rFonts w:ascii="Consolas" w:hAnsi="Consolas"/>
+          <w:sz w:val="24"/>
+        </w:rPr>
+        <w:t xml:space="preserve"> id</w:t>
+      </w:r>
+    </w:p>
+    <w:p>
+      <w:pPr>
+        <w:pStyle w:val="ListParagraph"/>
+        <w:rPr>
+          <w:rFonts w:ascii="Consolas" w:hAnsi="Consolas"/>
+          <w:sz w:val="24"/>
+        </w:rPr>
+      </w:pPr>
+      <w:r>
+        <w:rPr>
+          <w:rFonts w:ascii="Consolas" w:hAnsi="Consolas"/>
+          <w:b/>
+          <w:sz w:val="24"/>
+        </w:rPr>
+        <w:t>Return</w:t>
+      </w:r>
+      <w:r>
+        <w:rPr>
+          <w:rFonts w:ascii="Consolas" w:hAnsi="Consolas"/>
+          <w:sz w:val="24"/>
+        </w:rPr>
+        <w:t>: response object with addition field named “Result”</w:t>
+      </w:r>
+    </w:p>
+    <w:p>
+      <w:pPr>
+        <w:pStyle w:val="ListParagraph"/>
+        <w:rPr>
+          <w:rFonts w:ascii="Consolas" w:hAnsi="Consolas"/>
+          <w:sz w:val="24"/>
+        </w:rPr>
+      </w:pPr>
+      <w:r>
+        <w:rPr>
+          <w:rFonts w:ascii="Consolas" w:hAnsi="Consolas"/>
+          <w:noProof/>
+          <w:sz w:val="24"/>
+        </w:rPr>
+        <w:drawing>
+          <wp:inline distT="0" distB="0" distL="0" distR="0">
+            <wp:extent cx="5941060" cy="3329940"/>
+            <wp:effectExtent l="0" t="0" r="2540" b="3810"/>
+            <wp:docPr id="19" name="Picture 19"/>
+            <wp:cNvGraphicFramePr>
+              <a:graphicFrameLocks xmlns:a="http://schemas.openxmlformats.org/drawingml/2006/main" noChangeAspect="1"/>
+            </wp:cNvGraphicFramePr>
+            <a:graphic xmlns:a="http://schemas.openxmlformats.org/drawingml/2006/main">
+              <a:graphicData uri="http://schemas.openxmlformats.org/drawingml/2006/picture">
+                <pic:pic xmlns:pic="http://schemas.openxmlformats.org/drawingml/2006/picture">
+                  <pic:nvPicPr>
+                    <pic:cNvPr id="0" name="Picture 2"/>
+                    <pic:cNvPicPr>
+                      <a:picLocks noChangeAspect="1" noChangeArrowheads="1"/>
+                    </pic:cNvPicPr>
+                  </pic:nvPicPr>
+                  <pic:blipFill>
+                    <a:blip r:embed="rId23">
+                      <a:extLst>
+                        <a:ext uri="{28A0092B-C50C-407E-A947-70E740481C1C}">
+                          <a14:useLocalDpi xmlns:a14="http://schemas.microsoft.com/office/drawing/2010/main" val="0"/>
+                        </a:ext>
+                      </a:extLst>
+                    </a:blip>
+                    <a:srcRect/>
+                    <a:stretch>
+                      <a:fillRect/>
+                    </a:stretch>
+                  </pic:blipFill>
+                  <pic:spPr bwMode="auto">
+                    <a:xfrm>
+                      <a:off x="0" y="0"/>
+                      <a:ext cx="5941060" cy="3329940"/>
+                    </a:xfrm>
+                    <a:prstGeom prst="rect">
+                      <a:avLst/>
+                    </a:prstGeom>
+                    <a:noFill/>
+                    <a:ln>
+                      <a:noFill/>
+                    </a:ln>
+                  </pic:spPr>
+                </pic:pic>
+              </a:graphicData>
+            </a:graphic>
+          </wp:inline>
+        </w:drawing>
+      </w:r>
+    </w:p>
+    <w:p>
+      <w:pPr>
+        <w:pStyle w:val="ListParagraph"/>
+        <w:numPr>
+          <w:ilvl w:val="0"/>
+          <w:numId w:val="2"/>
+        </w:numPr>
+        <w:rPr>
+          <w:rFonts w:ascii="Consolas" w:hAnsi="Consolas"/>
+          <w:sz w:val="24"/>
+          <w:highlight w:val="cyan"/>
+        </w:rPr>
+      </w:pPr>
+      <w:r>
+        <w:rPr>
+          <w:rFonts w:ascii="Consolas" w:hAnsi="Consolas"/>
+          <w:sz w:val="24"/>
+          <w:highlight w:val="cyan"/>
+        </w:rPr>
+        <w:t>/post/</w:t>
+      </w:r>
+      <w:proofErr w:type="spellStart"/>
+      <w:r>
+        <w:rPr>
+          <w:rFonts w:ascii="Consolas" w:hAnsi="Consolas"/>
+          <w:sz w:val="24"/>
+          <w:highlight w:val="cyan"/>
+        </w:rPr>
+        <w:t>is_reacted</w:t>
+      </w:r>
+      <w:proofErr w:type="spellEnd"/>
+    </w:p>
+    <w:p>
+      <w:pPr>
+        <w:pStyle w:val="ListParagraph"/>
+        <w:rPr>
+          <w:rFonts w:ascii="Consolas" w:hAnsi="Consolas"/>
+          <w:sz w:val="24"/>
+        </w:rPr>
+      </w:pPr>
+      <w:r>
+        <w:rPr>
+          <w:rFonts w:ascii="Consolas" w:hAnsi="Consolas"/>
+          <w:b/>
+          <w:sz w:val="24"/>
+        </w:rPr>
+        <w:t>Method</w:t>
+      </w:r>
+      <w:r>
+        <w:rPr>
+          <w:rFonts w:ascii="Consolas" w:hAnsi="Consolas"/>
+          <w:sz w:val="24"/>
+        </w:rPr>
+        <w:t>: POST,</w:t>
+      </w:r>
+    </w:p>
+    <w:p>
+      <w:pPr>
+        <w:pStyle w:val="ListParagraph"/>
+        <w:rPr>
+          <w:rFonts w:ascii="Consolas" w:hAnsi="Consolas"/>
+          <w:sz w:val="24"/>
+        </w:rPr>
+      </w:pPr>
+      <w:r>
+        <w:rPr>
+          <w:rFonts w:ascii="Consolas" w:hAnsi="Consolas"/>
+          <w:b/>
+          <w:sz w:val="24"/>
+        </w:rPr>
+        <w:t>Description</w:t>
+      </w:r>
+      <w:r>
+        <w:rPr>
+          <w:rFonts w:ascii="Consolas" w:hAnsi="Consolas"/>
+          <w:sz w:val="24"/>
+        </w:rPr>
+        <w:t xml:space="preserve">: Check if user has </w:t>
+      </w:r>
+      <w:r>
+        <w:rPr>
+          <w:rFonts w:ascii="Consolas" w:hAnsi="Consolas"/>
+          <w:sz w:val="24"/>
+        </w:rPr>
+        <w:t>reacted</w:t>
+      </w:r>
+      <w:r>
+        <w:rPr>
+          <w:rFonts w:ascii="Consolas" w:hAnsi="Consolas"/>
+          <w:sz w:val="24"/>
+        </w:rPr>
+        <w:t xml:space="preserve"> post</w:t>
+      </w:r>
+    </w:p>
+    <w:p>
+      <w:pPr>
+        <w:pStyle w:val="ListParagraph"/>
+        <w:rPr>
+          <w:rFonts w:ascii="Consolas" w:hAnsi="Consolas"/>
+          <w:sz w:val="24"/>
+        </w:rPr>
+      </w:pPr>
+      <w:proofErr w:type="spellStart"/>
+      <w:r>
+        <w:rPr>
+          <w:rFonts w:ascii="Consolas" w:hAnsi="Consolas"/>
+          <w:b/>
+          <w:sz w:val="24"/>
+        </w:rPr>
+        <w:t>RequestParams</w:t>
+      </w:r>
+      <w:proofErr w:type="spellEnd"/>
+      <w:r>
+        <w:rPr>
+          <w:rFonts w:ascii="Consolas" w:hAnsi="Consolas"/>
+          <w:sz w:val="24"/>
+        </w:rPr>
+        <w:t>:</w:t>
+      </w:r>
+    </w:p>
+    <w:p>
+      <w:pPr>
+        <w:pStyle w:val="ListParagraph"/>
+        <w:rPr>
+          <w:rFonts w:ascii="Consolas" w:hAnsi="Consolas"/>
+          <w:sz w:val="24"/>
+        </w:rPr>
+      </w:pPr>
+      <w:r>
+        <w:rPr>
+          <w:rFonts w:ascii="Consolas" w:hAnsi="Consolas"/>
+          <w:sz w:val="24"/>
+        </w:rPr>
+        <w:tab/>
+        <w:t>_</w:t>
+      </w:r>
+      <w:proofErr w:type="gramStart"/>
+      <w:r>
+        <w:rPr>
+          <w:rFonts w:ascii="Consolas" w:hAnsi="Consolas"/>
+          <w:sz w:val="24"/>
+        </w:rPr>
+        <w:t>id :</w:t>
+      </w:r>
+      <w:proofErr w:type="gramEnd"/>
+      <w:r>
+        <w:rPr>
+          <w:rFonts w:ascii="Consolas" w:hAnsi="Consolas"/>
+          <w:sz w:val="24"/>
+        </w:rPr>
+        <w:t xml:space="preserve"> Post id</w:t>
+      </w:r>
+    </w:p>
+    <w:p>
+      <w:pPr>
+        <w:pStyle w:val="ListParagraph"/>
+        <w:rPr>
+          <w:rFonts w:ascii="Consolas" w:hAnsi="Consolas"/>
+          <w:sz w:val="24"/>
+        </w:rPr>
+      </w:pPr>
+      <w:r>
+        <w:rPr>
+          <w:rFonts w:ascii="Consolas" w:hAnsi="Consolas"/>
+          <w:b/>
+          <w:sz w:val="24"/>
+        </w:rPr>
+        <w:t>Return</w:t>
+      </w:r>
+      <w:r>
+        <w:rPr>
+          <w:rFonts w:ascii="Consolas" w:hAnsi="Consolas"/>
+          <w:sz w:val="24"/>
+        </w:rPr>
+        <w:t>: response object with addition field named “Result”</w:t>
+      </w:r>
+    </w:p>
+    <w:p>
+      <w:pPr>
+        <w:pStyle w:val="ListParagraph"/>
+        <w:rPr>
+          <w:rFonts w:ascii="Consolas" w:hAnsi="Consolas"/>
+          <w:sz w:val="24"/>
+        </w:rPr>
+      </w:pPr>
+      <w:r>
+        <w:rPr>
+          <w:rFonts w:ascii="Consolas" w:hAnsi="Consolas"/>
+          <w:noProof/>
+          <w:sz w:val="24"/>
+        </w:rPr>
+        <w:lastRenderedPageBreak/>
+        <w:drawing>
+          <wp:inline distT="0" distB="0" distL="0" distR="0">
+            <wp:extent cx="5941060" cy="3514725"/>
+            <wp:effectExtent l="0" t="0" r="2540" b="9525"/>
+            <wp:docPr id="20" name="Picture 20"/>
+            <wp:cNvGraphicFramePr>
+              <a:graphicFrameLocks xmlns:a="http://schemas.openxmlformats.org/drawingml/2006/main" noChangeAspect="1"/>
+            </wp:cNvGraphicFramePr>
+            <a:graphic xmlns:a="http://schemas.openxmlformats.org/drawingml/2006/main">
+              <a:graphicData uri="http://schemas.openxmlformats.org/drawingml/2006/picture">
+                <pic:pic xmlns:pic="http://schemas.openxmlformats.org/drawingml/2006/picture">
+                  <pic:nvPicPr>
+                    <pic:cNvPr id="0" name="Picture 3"/>
+                    <pic:cNvPicPr>
+                      <a:picLocks noChangeAspect="1" noChangeArrowheads="1"/>
+                    </pic:cNvPicPr>
+                  </pic:nvPicPr>
+                  <pic:blipFill>
+                    <a:blip r:embed="rId24">
+                      <a:extLst>
+                        <a:ext uri="{28A0092B-C50C-407E-A947-70E740481C1C}">
+                          <a14:useLocalDpi xmlns:a14="http://schemas.microsoft.com/office/drawing/2010/main" val="0"/>
+                        </a:ext>
+                      </a:extLst>
+                    </a:blip>
+                    <a:srcRect/>
+                    <a:stretch>
+                      <a:fillRect/>
+                    </a:stretch>
+                  </pic:blipFill>
+                  <pic:spPr bwMode="auto">
+                    <a:xfrm>
+                      <a:off x="0" y="0"/>
+                      <a:ext cx="5941060" cy="3514725"/>
+                    </a:xfrm>
+                    <a:prstGeom prst="rect">
+                      <a:avLst/>
+                    </a:prstGeom>
+                    <a:noFill/>
+                    <a:ln>
+                      <a:noFill/>
+                    </a:ln>
+                  </pic:spPr>
+                </pic:pic>
+              </a:graphicData>
+            </a:graphic>
+          </wp:inline>
+        </w:drawing>
+      </w:r>
       <w:bookmarkStart w:id="0" w:name="_GoBack"/>
       <w:bookmarkEnd w:id="0"/>
-      <w:r>
-        <w:rPr>
-          <w:rFonts w:ascii="Consolas" w:hAnsi="Consolas"/>
-          <w:sz w:val="24"/>
-          <w:highlight w:val="cyan"/>
-        </w:rPr>
-        <w:t>/user/</w:t>
-      </w:r>
-      <w:proofErr w:type="spellStart"/>
-      <w:r>
-        <w:rPr>
-          <w:rFonts w:ascii="Consolas" w:hAnsi="Consolas"/>
-          <w:sz w:val="24"/>
-          <w:highlight w:val="cyan"/>
-        </w:rPr>
-        <w:t>friend_requested_by_list</w:t>
-      </w:r>
-      <w:proofErr w:type="spellEnd"/>
-    </w:p>
-    <w:p>
-      <w:pPr>
-        <w:pStyle w:val="ListParagraph"/>
-        <w:rPr>
-          <w:rFonts w:ascii="Consolas" w:hAnsi="Consolas"/>
-          <w:sz w:val="24"/>
-        </w:rPr>
-      </w:pPr>
-      <w:r>
-        <w:rPr>
-          <w:rFonts w:ascii="Consolas" w:hAnsi="Consolas"/>
-          <w:b/>
-          <w:sz w:val="24"/>
-        </w:rPr>
-        <w:t>Method</w:t>
-      </w:r>
-      <w:r>
-        <w:rPr>
-          <w:rFonts w:ascii="Consolas" w:hAnsi="Consolas"/>
-          <w:sz w:val="24"/>
-        </w:rPr>
-        <w:t>: POST</w:t>
-      </w:r>
-    </w:p>
-    <w:p>
-      <w:pPr>
-        <w:pStyle w:val="ListParagraph"/>
-        <w:rPr>
-          <w:rFonts w:ascii="Consolas" w:hAnsi="Consolas"/>
-          <w:sz w:val="24"/>
-        </w:rPr>
-      </w:pPr>
-      <w:r>
-        <w:rPr>
-          <w:rFonts w:ascii="Consolas" w:hAnsi="Consolas"/>
-          <w:b/>
-          <w:sz w:val="24"/>
-        </w:rPr>
-        <w:t>Description</w:t>
-      </w:r>
-      <w:r>
-        <w:rPr>
-          <w:rFonts w:ascii="Consolas" w:hAnsi="Consolas"/>
-          <w:sz w:val="24"/>
-        </w:rPr>
-        <w:t>: Get list of user that sent friend request</w:t>
-      </w:r>
-      <w:r>
-        <w:rPr>
-          <w:rFonts w:ascii="Consolas" w:hAnsi="Consolas"/>
-          <w:sz w:val="24"/>
-        </w:rPr>
-        <w:t xml:space="preserve"> to current user</w:t>
-      </w:r>
-    </w:p>
-    <w:p>
-      <w:pPr>
-        <w:pStyle w:val="ListParagraph"/>
-        <w:rPr>
-          <w:rFonts w:ascii="Consolas" w:hAnsi="Consolas"/>
-          <w:sz w:val="24"/>
-        </w:rPr>
-      </w:pPr>
-      <w:proofErr w:type="spellStart"/>
-      <w:r>
-        <w:rPr>
-          <w:rFonts w:ascii="Consolas" w:hAnsi="Consolas"/>
-          <w:b/>
-          <w:sz w:val="24"/>
-        </w:rPr>
-        <w:t>RequestParams</w:t>
-      </w:r>
-      <w:proofErr w:type="spellEnd"/>
-      <w:r>
-        <w:rPr>
-          <w:rFonts w:ascii="Consolas" w:hAnsi="Consolas"/>
-          <w:sz w:val="24"/>
-        </w:rPr>
-        <w:t>:</w:t>
-      </w:r>
-    </w:p>
-    <w:p>
-      <w:pPr>
-        <w:pStyle w:val="ListParagraph"/>
-        <w:rPr>
-          <w:rFonts w:ascii="Consolas" w:hAnsi="Consolas"/>
-          <w:sz w:val="24"/>
-        </w:rPr>
-      </w:pPr>
-      <w:r>
-        <w:rPr>
-          <w:rFonts w:ascii="Consolas" w:hAnsi="Consolas"/>
-          <w:sz w:val="24"/>
-        </w:rPr>
-        <w:tab/>
-        <w:t xml:space="preserve">_id (not </w:t>
-      </w:r>
-      <w:proofErr w:type="gramStart"/>
-      <w:r>
-        <w:rPr>
-          <w:rFonts w:ascii="Consolas" w:hAnsi="Consolas"/>
-          <w:sz w:val="24"/>
-        </w:rPr>
-        <w:t>required):</w:t>
-      </w:r>
-      <w:proofErr w:type="gramEnd"/>
-      <w:r>
-        <w:rPr>
-          <w:rFonts w:ascii="Consolas" w:hAnsi="Consolas"/>
-          <w:sz w:val="24"/>
-        </w:rPr>
-        <w:t xml:space="preserve"> User id</w:t>
-      </w:r>
-    </w:p>
-    <w:p>
-      <w:pPr>
-        <w:pStyle w:val="ListParagraph"/>
-        <w:rPr>
-          <w:rFonts w:ascii="Consolas" w:hAnsi="Consolas"/>
-          <w:sz w:val="24"/>
-        </w:rPr>
-      </w:pPr>
-      <w:r>
-        <w:rPr>
-          <w:rFonts w:ascii="Consolas" w:hAnsi="Consolas"/>
-          <w:b/>
-          <w:sz w:val="24"/>
-        </w:rPr>
-        <w:t>Return</w:t>
-      </w:r>
-      <w:r>
-        <w:rPr>
-          <w:rFonts w:ascii="Consolas" w:hAnsi="Consolas"/>
-          <w:sz w:val="24"/>
-        </w:rPr>
-        <w:t>: List of user that sent friend request</w:t>
-      </w:r>
-      <w:r>
-        <w:rPr>
-          <w:rFonts w:ascii="Consolas" w:hAnsi="Consolas"/>
-          <w:sz w:val="24"/>
-        </w:rPr>
-        <w:t xml:space="preserve"> to current user</w:t>
-      </w:r>
     </w:p>
     <w:p>
       <w:pPr>

</xml_diff>

<commit_message>
Removed /list/users, fixed query comment no longer show disabled comment
</commit_message>
<xml_diff>
--- a/Api_docs.docx
+++ b/Api_docs.docx
@@ -2,203 +2,6 @@
 <file path=word/document.xml><?xml version="1.0" encoding="utf-8"?>
 <w:document xmlns:wpc="http://schemas.microsoft.com/office/word/2010/wordprocessingCanvas" xmlns:cx="http://schemas.microsoft.com/office/drawing/2014/chartex" xmlns:cx1="http://schemas.microsoft.com/office/drawing/2015/9/8/chartex" xmlns:mc="http://schemas.openxmlformats.org/markup-compatibility/2006" xmlns:o="urn:schemas-microsoft-com:office:office" xmlns:r="http://schemas.openxmlformats.org/officeDocument/2006/relationships" xmlns:m="http://schemas.openxmlformats.org/officeDocument/2006/math" xmlns:v="urn:schemas-microsoft-com:vml" xmlns:wp14="http://schemas.microsoft.com/office/word/2010/wordprocessingDrawing" xmlns:wp="http://schemas.openxmlformats.org/drawingml/2006/wordprocessingDrawing" xmlns:w10="urn:schemas-microsoft-com:office:word" xmlns:w="http://schemas.openxmlformats.org/wordprocessingml/2006/main" xmlns:w14="http://schemas.microsoft.com/office/word/2010/wordml" xmlns:w15="http://schemas.microsoft.com/office/word/2012/wordml" xmlns:w16se="http://schemas.microsoft.com/office/word/2015/wordml/symex" xmlns:wpg="http://schemas.microsoft.com/office/word/2010/wordprocessingGroup" xmlns:wpi="http://schemas.microsoft.com/office/word/2010/wordprocessingInk" xmlns:wne="http://schemas.microsoft.com/office/word/2006/wordml" xmlns:wps="http://schemas.microsoft.com/office/word/2010/wordprocessingShape" mc:Ignorable="w14 w15 w16se wp14">
   <w:body>
-    <w:p>
-      <w:pPr>
-        <w:pStyle w:val="ListParagraph"/>
-        <w:numPr>
-          <w:ilvl w:val="0"/>
-          <w:numId w:val="2"/>
-        </w:numPr>
-        <w:rPr>
-          <w:rFonts w:ascii="Consolas" w:hAnsi="Consolas"/>
-          <w:sz w:val="24"/>
-          <w:highlight w:val="cyan"/>
-        </w:rPr>
-      </w:pPr>
-      <w:r>
-        <w:rPr>
-          <w:rFonts w:ascii="Consolas" w:hAnsi="Consolas"/>
-          <w:sz w:val="24"/>
-          <w:highlight w:val="cyan"/>
-        </w:rPr>
-        <w:t>/list/users</w:t>
-      </w:r>
-    </w:p>
-    <w:p>
-      <w:pPr>
-        <w:pStyle w:val="ListParagraph"/>
-        <w:rPr>
-          <w:rFonts w:ascii="Consolas" w:hAnsi="Consolas"/>
-          <w:sz w:val="24"/>
-        </w:rPr>
-      </w:pPr>
-      <w:r>
-        <w:rPr>
-          <w:rFonts w:ascii="Consolas" w:hAnsi="Consolas"/>
-          <w:b/>
-          <w:sz w:val="24"/>
-        </w:rPr>
-        <w:t>Method</w:t>
-      </w:r>
-      <w:r>
-        <w:rPr>
-          <w:rFonts w:ascii="Consolas" w:hAnsi="Consolas"/>
-          <w:sz w:val="24"/>
-        </w:rPr>
-        <w:t>: GET</w:t>
-      </w:r>
-    </w:p>
-    <w:p>
-      <w:pPr>
-        <w:pStyle w:val="ListParagraph"/>
-        <w:rPr>
-          <w:rFonts w:ascii="Consolas" w:hAnsi="Consolas"/>
-          <w:sz w:val="24"/>
-        </w:rPr>
-      </w:pPr>
-      <w:r>
-        <w:rPr>
-          <w:rFonts w:ascii="Consolas" w:hAnsi="Consolas"/>
-          <w:b/>
-          <w:sz w:val="24"/>
-        </w:rPr>
-        <w:t>Description</w:t>
-      </w:r>
-      <w:r>
-        <w:rPr>
-          <w:rFonts w:ascii="Consolas" w:hAnsi="Consolas"/>
-          <w:sz w:val="24"/>
-        </w:rPr>
-        <w:t>:</w:t>
-      </w:r>
-      <w:r>
-        <w:rPr>
-          <w:rFonts w:ascii="Consolas" w:hAnsi="Consolas"/>
-          <w:sz w:val="24"/>
-        </w:rPr>
-        <w:t xml:space="preserve"> </w:t>
-      </w:r>
-      <w:r>
-        <w:rPr>
-          <w:rFonts w:ascii="Consolas" w:hAnsi="Consolas"/>
-          <w:sz w:val="24"/>
-        </w:rPr>
-        <w:t xml:space="preserve">list </w:t>
-      </w:r>
-      <w:r>
-        <w:rPr>
-          <w:rFonts w:ascii="Consolas" w:hAnsi="Consolas"/>
-          <w:sz w:val="24"/>
-        </w:rPr>
-        <w:t>all users</w:t>
-      </w:r>
-    </w:p>
-    <w:p>
-      <w:pPr>
-        <w:pStyle w:val="ListParagraph"/>
-        <w:rPr>
-          <w:rFonts w:ascii="Consolas" w:hAnsi="Consolas"/>
-          <w:sz w:val="24"/>
-        </w:rPr>
-      </w:pPr>
-      <w:r>
-        <w:rPr>
-          <w:rFonts w:ascii="Consolas" w:hAnsi="Consolas"/>
-          <w:b/>
-          <w:sz w:val="24"/>
-        </w:rPr>
-        <w:t>Return</w:t>
-      </w:r>
-      <w:r>
-        <w:rPr>
-          <w:rFonts w:ascii="Consolas" w:hAnsi="Consolas"/>
-          <w:sz w:val="24"/>
-        </w:rPr>
-        <w:t xml:space="preserve">: Array of </w:t>
-      </w:r>
-      <w:proofErr w:type="spellStart"/>
-      <w:r>
-        <w:rPr>
-          <w:rFonts w:ascii="Consolas" w:hAnsi="Consolas"/>
-          <w:sz w:val="24"/>
-        </w:rPr>
-        <w:t>AccountViewModel</w:t>
-      </w:r>
-      <w:proofErr w:type="spellEnd"/>
-    </w:p>
-    <w:p>
-      <w:pPr>
-        <w:pStyle w:val="ListParagraph"/>
-        <w:rPr>
-          <w:rFonts w:ascii="Consolas" w:hAnsi="Consolas"/>
-          <w:sz w:val="24"/>
-        </w:rPr>
-      </w:pPr>
-      <w:r>
-        <w:rPr>
-          <w:rFonts w:ascii="Consolas" w:hAnsi="Consolas"/>
-          <w:noProof/>
-          <w:sz w:val="24"/>
-        </w:rPr>
-        <w:drawing>
-          <wp:inline distT="0" distB="0" distL="0" distR="0">
-            <wp:extent cx="4486275" cy="5010150"/>
-            <wp:effectExtent l="0" t="0" r="9525" b="0"/>
-            <wp:docPr id="1" name="Picture 1"/>
-            <wp:cNvGraphicFramePr>
-              <a:graphicFrameLocks xmlns:a="http://schemas.openxmlformats.org/drawingml/2006/main" noChangeAspect="1"/>
-            </wp:cNvGraphicFramePr>
-            <a:graphic xmlns:a="http://schemas.openxmlformats.org/drawingml/2006/main">
-              <a:graphicData uri="http://schemas.openxmlformats.org/drawingml/2006/picture">
-                <pic:pic xmlns:pic="http://schemas.openxmlformats.org/drawingml/2006/picture">
-                  <pic:nvPicPr>
-                    <pic:cNvPr id="0" name="Picture 1"/>
-                    <pic:cNvPicPr>
-                      <a:picLocks noChangeAspect="1" noChangeArrowheads="1"/>
-                    </pic:cNvPicPr>
-                  </pic:nvPicPr>
-                  <pic:blipFill>
-                    <a:blip r:embed="rId5">
-                      <a:extLst>
-                        <a:ext uri="{28A0092B-C50C-407E-A947-70E740481C1C}">
-                          <a14:useLocalDpi xmlns:a14="http://schemas.microsoft.com/office/drawing/2010/main" val="0"/>
-                        </a:ext>
-                      </a:extLst>
-                    </a:blip>
-                    <a:srcRect/>
-                    <a:stretch>
-                      <a:fillRect/>
-                    </a:stretch>
-                  </pic:blipFill>
-                  <pic:spPr bwMode="auto">
-                    <a:xfrm>
-                      <a:off x="0" y="0"/>
-                      <a:ext cx="4486275" cy="5010150"/>
-                    </a:xfrm>
-                    <a:prstGeom prst="rect">
-                      <a:avLst/>
-                    </a:prstGeom>
-                    <a:noFill/>
-                    <a:ln>
-                      <a:noFill/>
-                    </a:ln>
-                  </pic:spPr>
-                </pic:pic>
-              </a:graphicData>
-            </a:graphic>
-          </wp:inline>
-        </w:drawing>
-      </w:r>
-    </w:p>
-    <w:p>
-      <w:pPr>
-        <w:pStyle w:val="ListParagraph"/>
-        <w:rPr>
-          <w:rFonts w:ascii="Consolas" w:hAnsi="Consolas"/>
-          <w:sz w:val="24"/>
-        </w:rPr>
-      </w:pPr>
-    </w:p>
     <w:p>
       <w:pPr>
         <w:pStyle w:val="ListParagraph"/>
@@ -343,7 +146,7 @@
                     </pic:cNvPicPr>
                   </pic:nvPicPr>
                   <pic:blipFill>
-                    <a:blip r:embed="rId6">
+                    <a:blip r:embed="rId5">
                       <a:extLst>
                         <a:ext uri="{28A0092B-C50C-407E-A947-70E740481C1C}">
                           <a14:useLocalDpi xmlns:a14="http://schemas.microsoft.com/office/drawing/2010/main" val="0"/>
@@ -476,7 +279,6 @@
           <w:b/>
           <w:sz w:val="24"/>
         </w:rPr>
-        <w:lastRenderedPageBreak/>
         <w:t>Return</w:t>
       </w:r>
       <w:r>
@@ -526,7 +328,7 @@
                     </pic:cNvPicPr>
                   </pic:nvPicPr>
                   <pic:blipFill>
-                    <a:blip r:embed="rId7">
+                    <a:blip r:embed="rId6">
                       <a:extLst>
                         <a:ext uri="{28A0092B-C50C-407E-A947-70E740481C1C}">
                           <a14:useLocalDpi xmlns:a14="http://schemas.microsoft.com/office/drawing/2010/main" val="0"/>
@@ -968,6 +770,7 @@
           <w:noProof/>
           <w:sz w:val="24"/>
         </w:rPr>
+        <w:lastRenderedPageBreak/>
         <w:drawing>
           <wp:inline distT="0" distB="0" distL="0" distR="0">
             <wp:extent cx="5941060" cy="4043680"/>
@@ -986,7 +789,7 @@
                     </pic:cNvPicPr>
                   </pic:nvPicPr>
                   <pic:blipFill>
-                    <a:blip r:embed="rId8">
+                    <a:blip r:embed="rId7">
                       <a:extLst>
                         <a:ext uri="{28A0092B-C50C-407E-A947-70E740481C1C}">
                           <a14:useLocalDpi xmlns:a14="http://schemas.microsoft.com/office/drawing/2010/main" val="0"/>
@@ -1032,7 +835,6 @@
           <w:noProof/>
           <w:sz w:val="24"/>
         </w:rPr>
-        <w:lastRenderedPageBreak/>
         <w:drawing>
           <wp:inline distT="0" distB="0" distL="0" distR="0">
             <wp:extent cx="5935980" cy="4027805"/>
@@ -1051,7 +853,7 @@
                     </pic:cNvPicPr>
                   </pic:nvPicPr>
                   <pic:blipFill>
-                    <a:blip r:embed="rId9">
+                    <a:blip r:embed="rId8">
                       <a:extLst>
                         <a:ext uri="{28A0092B-C50C-407E-A947-70E740481C1C}">
                           <a14:useLocalDpi xmlns:a14="http://schemas.microsoft.com/office/drawing/2010/main" val="0"/>
@@ -1209,6 +1011,7 @@
           <w:rFonts w:ascii="Consolas" w:hAnsi="Consolas"/>
           <w:sz w:val="24"/>
         </w:rPr>
+        <w:lastRenderedPageBreak/>
         <w:tab/>
       </w:r>
       <w:proofErr w:type="gramStart"/>
@@ -1298,7 +1101,7 @@
                     </pic:cNvPicPr>
                   </pic:nvPicPr>
                   <pic:blipFill>
-                    <a:blip r:embed="rId10">
+                    <a:blip r:embed="rId9">
                       <a:extLst>
                         <a:ext uri="{28A0092B-C50C-407E-A947-70E740481C1C}">
                           <a14:useLocalDpi xmlns:a14="http://schemas.microsoft.com/office/drawing/2010/main" val="0"/>
@@ -1439,7 +1242,6 @@
           <w:b/>
           <w:sz w:val="24"/>
         </w:rPr>
-        <w:lastRenderedPageBreak/>
         <w:t>RequestParams</w:t>
       </w:r>
       <w:proofErr w:type="spellEnd"/>
@@ -1555,7 +1357,7 @@
                     </pic:cNvPicPr>
                   </pic:nvPicPr>
                   <pic:blipFill>
-                    <a:blip r:embed="rId11">
+                    <a:blip r:embed="rId10">
                       <a:extLst>
                         <a:ext uri="{28A0092B-C50C-407E-A947-70E740481C1C}">
                           <a14:useLocalDpi xmlns:a14="http://schemas.microsoft.com/office/drawing/2010/main" val="0"/>
@@ -1615,6 +1417,7 @@
           <w:sz w:val="24"/>
           <w:highlight w:val="cyan"/>
         </w:rPr>
+        <w:lastRenderedPageBreak/>
         <w:t>/list/comments/</w:t>
       </w:r>
     </w:p>
@@ -1763,7 +1566,6 @@
           <w:noProof/>
           <w:sz w:val="24"/>
         </w:rPr>
-        <w:lastRenderedPageBreak/>
         <w:drawing>
           <wp:inline distT="0" distB="0" distL="0" distR="0">
             <wp:extent cx="5941060" cy="4566920"/>
@@ -1782,7 +1584,7 @@
                     </pic:cNvPicPr>
                   </pic:nvPicPr>
                   <pic:blipFill>
-                    <a:blip r:embed="rId12">
+                    <a:blip r:embed="rId11">
                       <a:extLst>
                         <a:ext uri="{28A0092B-C50C-407E-A947-70E740481C1C}">
                           <a14:useLocalDpi xmlns:a14="http://schemas.microsoft.com/office/drawing/2010/main" val="0"/>
@@ -2008,7 +1810,7 @@
                     </pic:cNvPicPr>
                   </pic:nvPicPr>
                   <pic:blipFill>
-                    <a:blip r:embed="rId13">
+                    <a:blip r:embed="rId12">
                       <a:extLst>
                         <a:ext uri="{28A0092B-C50C-407E-A947-70E740481C1C}">
                           <a14:useLocalDpi xmlns:a14="http://schemas.microsoft.com/office/drawing/2010/main" val="0"/>
@@ -2281,7 +2083,7 @@
                     </pic:cNvPicPr>
                   </pic:nvPicPr>
                   <pic:blipFill>
-                    <a:blip r:embed="rId14">
+                    <a:blip r:embed="rId13">
                       <a:extLst>
                         <a:ext uri="{28A0092B-C50C-407E-A947-70E740481C1C}">
                           <a14:useLocalDpi xmlns:a14="http://schemas.microsoft.com/office/drawing/2010/main" val="0"/>
@@ -2345,7 +2147,7 @@
                     </pic:cNvPicPr>
                   </pic:nvPicPr>
                   <pic:blipFill>
-                    <a:blip r:embed="rId15">
+                    <a:blip r:embed="rId14">
                       <a:extLst>
                         <a:ext uri="{28A0092B-C50C-407E-A947-70E740481C1C}">
                           <a14:useLocalDpi xmlns:a14="http://schemas.microsoft.com/office/drawing/2010/main" val="0"/>
@@ -2601,7 +2403,7 @@
                     </pic:cNvPicPr>
                   </pic:nvPicPr>
                   <pic:blipFill>
-                    <a:blip r:embed="rId16">
+                    <a:blip r:embed="rId15">
                       <a:extLst>
                         <a:ext uri="{28A0092B-C50C-407E-A947-70E740481C1C}">
                           <a14:useLocalDpi xmlns:a14="http://schemas.microsoft.com/office/drawing/2010/main" val="0"/>
@@ -2787,7 +2589,7 @@
                     </pic:cNvPicPr>
                   </pic:nvPicPr>
                   <pic:blipFill>
-                    <a:blip r:embed="rId17">
+                    <a:blip r:embed="rId16">
                       <a:extLst>
                         <a:ext uri="{28A0092B-C50C-407E-A947-70E740481C1C}">
                           <a14:useLocalDpi xmlns:a14="http://schemas.microsoft.com/office/drawing/2010/main" val="0"/>
@@ -3062,7 +2864,7 @@
                     </pic:cNvPicPr>
                   </pic:nvPicPr>
                   <pic:blipFill>
-                    <a:blip r:embed="rId18">
+                    <a:blip r:embed="rId17">
                       <a:extLst>
                         <a:ext uri="{28A0092B-C50C-407E-A947-70E740481C1C}">
                           <a14:useLocalDpi xmlns:a14="http://schemas.microsoft.com/office/drawing/2010/main" val="0"/>
@@ -3328,7 +3130,7 @@
                     </pic:cNvPicPr>
                   </pic:nvPicPr>
                   <pic:blipFill>
-                    <a:blip r:embed="rId19">
+                    <a:blip r:embed="rId18">
                       <a:extLst>
                         <a:ext uri="{28A0092B-C50C-407E-A947-70E740481C1C}">
                           <a14:useLocalDpi xmlns:a14="http://schemas.microsoft.com/office/drawing/2010/main" val="0"/>
@@ -3586,7 +3388,7 @@
                     </pic:cNvPicPr>
                   </pic:nvPicPr>
                   <pic:blipFill>
-                    <a:blip r:embed="rId20">
+                    <a:blip r:embed="rId19">
                       <a:extLst>
                         <a:ext uri="{28A0092B-C50C-407E-A947-70E740481C1C}">
                           <a14:useLocalDpi xmlns:a14="http://schemas.microsoft.com/office/drawing/2010/main" val="0"/>
@@ -3650,7 +3452,7 @@
                     </pic:cNvPicPr>
                   </pic:nvPicPr>
                   <pic:blipFill>
-                    <a:blip r:embed="rId21">
+                    <a:blip r:embed="rId20">
                       <a:extLst>
                         <a:ext uri="{28A0092B-C50C-407E-A947-70E740481C1C}">
                           <a14:useLocalDpi xmlns:a14="http://schemas.microsoft.com/office/drawing/2010/main" val="0"/>
@@ -4393,7 +4195,7 @@
                     </pic:cNvPicPr>
                   </pic:nvPicPr>
                   <pic:blipFill>
-                    <a:blip r:embed="rId22">
+                    <a:blip r:embed="rId21">
                       <a:extLst>
                         <a:ext uri="{28A0092B-C50C-407E-A947-70E740481C1C}">
                           <a14:useLocalDpi xmlns:a14="http://schemas.microsoft.com/office/drawing/2010/main" val="0"/>
@@ -5145,7 +4947,7 @@
                     </pic:cNvPicPr>
                   </pic:nvPicPr>
                   <pic:blipFill>
-                    <a:blip r:embed="rId23">
+                    <a:blip r:embed="rId22">
                       <a:extLst>
                         <a:ext uri="{28A0092B-C50C-407E-A947-70E740481C1C}">
                           <a14:useLocalDpi xmlns:a14="http://schemas.microsoft.com/office/drawing/2010/main" val="0"/>
@@ -5387,7 +5189,7 @@
                     </pic:cNvPicPr>
                   </pic:nvPicPr>
                   <pic:blipFill>
-                    <a:blip r:embed="rId24">
+                    <a:blip r:embed="rId23">
                       <a:extLst>
                         <a:ext uri="{28A0092B-C50C-407E-A947-70E740481C1C}">
                           <a14:useLocalDpi xmlns:a14="http://schemas.microsoft.com/office/drawing/2010/main" val="0"/>
@@ -5663,7 +5465,7 @@
                     </pic:cNvPicPr>
                   </pic:nvPicPr>
                   <pic:blipFill>
-                    <a:blip r:embed="rId25">
+                    <a:blip r:embed="rId24">
                       <a:extLst>
                         <a:ext uri="{28A0092B-C50C-407E-A947-70E740481C1C}">
                           <a14:useLocalDpi xmlns:a14="http://schemas.microsoft.com/office/drawing/2010/main" val="0"/>
@@ -5804,8 +5606,6 @@
         </w:rPr>
         <w:t>:</w:t>
       </w:r>
-      <w:bookmarkStart w:id="0" w:name="_GoBack"/>
-      <w:bookmarkEnd w:id="0"/>
     </w:p>
     <w:p>
       <w:pPr>
@@ -6158,7 +5958,7 @@
                     </pic:cNvPicPr>
                   </pic:nvPicPr>
                   <pic:blipFill>
-                    <a:blip r:embed="rId26">
+                    <a:blip r:embed="rId25">
                       <a:extLst>
                         <a:ext uri="{28A0092B-C50C-407E-A947-70E740481C1C}">
                           <a14:useLocalDpi xmlns:a14="http://schemas.microsoft.com/office/drawing/2010/main" val="0"/>
@@ -6200,6 +6000,309 @@
         <w:rPr>
           <w:rFonts w:ascii="Consolas" w:hAnsi="Consolas"/>
           <w:sz w:val="24"/>
+          <w:highlight w:val="cyan"/>
+        </w:rPr>
+      </w:pPr>
+      <w:r>
+        <w:rPr>
+          <w:rFonts w:ascii="Consolas" w:hAnsi="Consolas"/>
+          <w:sz w:val="24"/>
+          <w:highlight w:val="cyan"/>
+        </w:rPr>
+        <w:t>/search/users</w:t>
+      </w:r>
+    </w:p>
+    <w:p>
+      <w:pPr>
+        <w:pStyle w:val="ListParagraph"/>
+        <w:rPr>
+          <w:rFonts w:ascii="Consolas" w:hAnsi="Consolas"/>
+          <w:sz w:val="24"/>
+        </w:rPr>
+      </w:pPr>
+      <w:r>
+        <w:rPr>
+          <w:rFonts w:ascii="Consolas" w:hAnsi="Consolas"/>
+          <w:b/>
+          <w:sz w:val="24"/>
+        </w:rPr>
+        <w:t>Method</w:t>
+      </w:r>
+      <w:r>
+        <w:rPr>
+          <w:rFonts w:ascii="Consolas" w:hAnsi="Consolas"/>
+          <w:sz w:val="24"/>
+        </w:rPr>
+        <w:t>: GET</w:t>
+      </w:r>
+    </w:p>
+    <w:p>
+      <w:pPr>
+        <w:pStyle w:val="ListParagraph"/>
+        <w:rPr>
+          <w:rFonts w:ascii="Consolas" w:hAnsi="Consolas"/>
+          <w:sz w:val="24"/>
+        </w:rPr>
+      </w:pPr>
+      <w:r>
+        <w:rPr>
+          <w:rFonts w:ascii="Consolas" w:hAnsi="Consolas"/>
+          <w:b/>
+          <w:sz w:val="24"/>
+        </w:rPr>
+        <w:t>Description</w:t>
+      </w:r>
+      <w:r>
+        <w:rPr>
+          <w:rFonts w:ascii="Consolas" w:hAnsi="Consolas"/>
+          <w:sz w:val="24"/>
+        </w:rPr>
+        <w:t>: Used to search user by name, email</w:t>
+      </w:r>
+    </w:p>
+    <w:p>
+      <w:pPr>
+        <w:pStyle w:val="ListParagraph"/>
+        <w:rPr>
+          <w:rFonts w:ascii="Consolas" w:hAnsi="Consolas"/>
+          <w:sz w:val="24"/>
+        </w:rPr>
+      </w:pPr>
+      <w:proofErr w:type="spellStart"/>
+      <w:r>
+        <w:rPr>
+          <w:rFonts w:ascii="Consolas" w:hAnsi="Consolas"/>
+          <w:b/>
+          <w:sz w:val="24"/>
+        </w:rPr>
+        <w:t>RequestParams</w:t>
+      </w:r>
+      <w:proofErr w:type="spellEnd"/>
+      <w:r>
+        <w:rPr>
+          <w:rFonts w:ascii="Consolas" w:hAnsi="Consolas"/>
+          <w:sz w:val="24"/>
+        </w:rPr>
+        <w:t>:</w:t>
+      </w:r>
+    </w:p>
+    <w:p>
+      <w:pPr>
+        <w:pStyle w:val="ListParagraph"/>
+        <w:rPr>
+          <w:rFonts w:ascii="Consolas" w:hAnsi="Consolas"/>
+          <w:sz w:val="24"/>
+        </w:rPr>
+      </w:pPr>
+      <w:r>
+        <w:rPr>
+          <w:rFonts w:ascii="Consolas" w:hAnsi="Consolas"/>
+          <w:sz w:val="24"/>
+        </w:rPr>
+        <w:tab/>
+      </w:r>
+      <w:r>
+        <w:rPr>
+          <w:rFonts w:ascii="Consolas" w:hAnsi="Consolas"/>
+          <w:sz w:val="24"/>
+        </w:rPr>
+        <w:t>Query: string to query</w:t>
+      </w:r>
+    </w:p>
+    <w:p>
+      <w:pPr>
+        <w:pStyle w:val="ListParagraph"/>
+        <w:rPr>
+          <w:rFonts w:ascii="Consolas" w:hAnsi="Consolas"/>
+          <w:sz w:val="24"/>
+        </w:rPr>
+      </w:pPr>
+      <w:r>
+        <w:rPr>
+          <w:rFonts w:ascii="Consolas" w:hAnsi="Consolas"/>
+          <w:sz w:val="24"/>
+        </w:rPr>
+        <w:tab/>
+      </w:r>
+      <w:proofErr w:type="spellStart"/>
+      <w:r>
+        <w:rPr>
+          <w:rFonts w:ascii="Consolas" w:hAnsi="Consolas"/>
+          <w:sz w:val="24"/>
+        </w:rPr>
+        <w:t>Lbound</w:t>
+      </w:r>
+      <w:proofErr w:type="spellEnd"/>
+      <w:r>
+        <w:rPr>
+          <w:rFonts w:ascii="Consolas" w:hAnsi="Consolas"/>
+          <w:sz w:val="24"/>
+        </w:rPr>
+        <w:t>: lower bound to get item</w:t>
+      </w:r>
+    </w:p>
+    <w:p>
+      <w:pPr>
+        <w:pStyle w:val="ListParagraph"/>
+        <w:rPr>
+          <w:rFonts w:ascii="Consolas" w:hAnsi="Consolas"/>
+          <w:sz w:val="24"/>
+        </w:rPr>
+      </w:pPr>
+      <w:r>
+        <w:rPr>
+          <w:rFonts w:ascii="Consolas" w:hAnsi="Consolas"/>
+          <w:sz w:val="24"/>
+        </w:rPr>
+        <w:tab/>
+      </w:r>
+      <w:proofErr w:type="spellStart"/>
+      <w:r>
+        <w:rPr>
+          <w:rFonts w:ascii="Consolas" w:hAnsi="Consolas"/>
+          <w:sz w:val="24"/>
+        </w:rPr>
+        <w:t>No_items</w:t>
+      </w:r>
+      <w:proofErr w:type="spellEnd"/>
+      <w:r>
+        <w:rPr>
+          <w:rFonts w:ascii="Consolas" w:hAnsi="Consolas"/>
+          <w:sz w:val="24"/>
+        </w:rPr>
+        <w:t>: size of result array</w:t>
+      </w:r>
+    </w:p>
+    <w:p>
+      <w:pPr>
+        <w:pStyle w:val="ListParagraph"/>
+        <w:rPr>
+          <w:rFonts w:ascii="Consolas" w:hAnsi="Consolas"/>
+          <w:sz w:val="24"/>
+        </w:rPr>
+      </w:pPr>
+      <w:r>
+        <w:rPr>
+          <w:rFonts w:ascii="Consolas" w:hAnsi="Consolas"/>
+          <w:b/>
+          <w:sz w:val="24"/>
+        </w:rPr>
+        <w:t>Return</w:t>
+      </w:r>
+      <w:r>
+        <w:rPr>
+          <w:rFonts w:ascii="Consolas" w:hAnsi="Consolas"/>
+          <w:sz w:val="24"/>
+        </w:rPr>
+        <w:t xml:space="preserve">: </w:t>
+      </w:r>
+      <w:r>
+        <w:rPr>
+          <w:rFonts w:ascii="Consolas" w:hAnsi="Consolas"/>
+          <w:sz w:val="24"/>
+        </w:rPr>
+        <w:t xml:space="preserve">Array of </w:t>
+      </w:r>
+      <w:proofErr w:type="spellStart"/>
+      <w:r>
+        <w:rPr>
+          <w:rFonts w:ascii="Consolas" w:hAnsi="Consolas"/>
+          <w:sz w:val="24"/>
+        </w:rPr>
+        <w:t>AccountViewModel</w:t>
+      </w:r>
+      <w:proofErr w:type="spellEnd"/>
+    </w:p>
+    <w:p>
+      <w:pPr>
+        <w:pStyle w:val="ListParagraph"/>
+        <w:rPr>
+          <w:rFonts w:ascii="Consolas" w:hAnsi="Consolas"/>
+          <w:sz w:val="24"/>
+        </w:rPr>
+      </w:pPr>
+      <w:r>
+        <w:rPr>
+          <w:rFonts w:ascii="Consolas" w:hAnsi="Consolas"/>
+          <w:noProof/>
+          <w:sz w:val="24"/>
+        </w:rPr>
+        <w:lastRenderedPageBreak/>
+        <w:drawing>
+          <wp:inline distT="0" distB="0" distL="0" distR="0">
+            <wp:extent cx="5941060" cy="5766435"/>
+            <wp:effectExtent l="0" t="0" r="2540" b="5715"/>
+            <wp:docPr id="23" name="Picture 23"/>
+            <wp:cNvGraphicFramePr>
+              <a:graphicFrameLocks xmlns:a="http://schemas.openxmlformats.org/drawingml/2006/main" noChangeAspect="1"/>
+            </wp:cNvGraphicFramePr>
+            <a:graphic xmlns:a="http://schemas.openxmlformats.org/drawingml/2006/main">
+              <a:graphicData uri="http://schemas.openxmlformats.org/drawingml/2006/picture">
+                <pic:pic xmlns:pic="http://schemas.openxmlformats.org/drawingml/2006/picture">
+                  <pic:nvPicPr>
+                    <pic:cNvPr id="0" name="Picture 1"/>
+                    <pic:cNvPicPr>
+                      <a:picLocks noChangeAspect="1" noChangeArrowheads="1"/>
+                    </pic:cNvPicPr>
+                  </pic:nvPicPr>
+                  <pic:blipFill>
+                    <a:blip r:embed="rId26">
+                      <a:extLst>
+                        <a:ext uri="{28A0092B-C50C-407E-A947-70E740481C1C}">
+                          <a14:useLocalDpi xmlns:a14="http://schemas.microsoft.com/office/drawing/2010/main" val="0"/>
+                        </a:ext>
+                      </a:extLst>
+                    </a:blip>
+                    <a:srcRect/>
+                    <a:stretch>
+                      <a:fillRect/>
+                    </a:stretch>
+                  </pic:blipFill>
+                  <pic:spPr bwMode="auto">
+                    <a:xfrm>
+                      <a:off x="0" y="0"/>
+                      <a:ext cx="5941060" cy="5766435"/>
+                    </a:xfrm>
+                    <a:prstGeom prst="rect">
+                      <a:avLst/>
+                    </a:prstGeom>
+                    <a:noFill/>
+                    <a:ln>
+                      <a:noFill/>
+                    </a:ln>
+                  </pic:spPr>
+                </pic:pic>
+              </a:graphicData>
+            </a:graphic>
+          </wp:inline>
+        </w:drawing>
+      </w:r>
+    </w:p>
+    <w:p>
+      <w:pPr>
+        <w:pStyle w:val="ListParagraph"/>
+        <w:numPr>
+          <w:ilvl w:val="0"/>
+          <w:numId w:val="4"/>
+        </w:numPr>
+        <w:rPr>
+          <w:rFonts w:ascii="Consolas" w:hAnsi="Consolas"/>
+          <w:sz w:val="24"/>
+        </w:rPr>
+      </w:pPr>
+      <w:bookmarkStart w:id="0" w:name="_GoBack"/>
+      <w:bookmarkEnd w:id="0"/>
+    </w:p>
+    <w:p>
+      <w:pPr>
+        <w:pStyle w:val="ListParagraph"/>
+        <w:numPr>
+          <w:ilvl w:val="0"/>
+          <w:numId w:val="4"/>
+        </w:numPr>
+        <w:rPr>
+          <w:rFonts w:ascii="Consolas" w:hAnsi="Consolas"/>
+          <w:sz w:val="24"/>
         </w:rPr>
       </w:pPr>
       <w:r>
@@ -6223,6 +6326,232 @@
 <file path=word/numbering.xml><?xml version="1.0" encoding="utf-8"?>
 <w:numbering xmlns:wpc="http://schemas.microsoft.com/office/word/2010/wordprocessingCanvas" xmlns:cx="http://schemas.microsoft.com/office/drawing/2014/chartex" xmlns:cx1="http://schemas.microsoft.com/office/drawing/2015/9/8/chartex" xmlns:mc="http://schemas.openxmlformats.org/markup-compatibility/2006" xmlns:o="urn:schemas-microsoft-com:office:office" xmlns:r="http://schemas.openxmlformats.org/officeDocument/2006/relationships" xmlns:m="http://schemas.openxmlformats.org/officeDocument/2006/math" xmlns:v="urn:schemas-microsoft-com:vml" xmlns:wp14="http://schemas.microsoft.com/office/word/2010/wordprocessingDrawing" xmlns:wp="http://schemas.openxmlformats.org/drawingml/2006/wordprocessingDrawing" xmlns:w10="urn:schemas-microsoft-com:office:word" xmlns:w="http://schemas.openxmlformats.org/wordprocessingml/2006/main" xmlns:w14="http://schemas.microsoft.com/office/word/2010/wordml" xmlns:w15="http://schemas.microsoft.com/office/word/2012/wordml" xmlns:w16se="http://schemas.microsoft.com/office/word/2015/wordml/symex" xmlns:wpg="http://schemas.microsoft.com/office/word/2010/wordprocessingGroup" xmlns:wpi="http://schemas.microsoft.com/office/word/2010/wordprocessingInk" xmlns:wne="http://schemas.microsoft.com/office/word/2006/wordml" xmlns:wps="http://schemas.microsoft.com/office/word/2010/wordprocessingShape" mc:Ignorable="w14 w15 w16se wp14">
   <w:abstractNum w:abstractNumId="0" w15:restartNumberingAfterBreak="0">
+    <w:nsid w:val="0FEF6D84"/>
+    <w:multiLevelType w:val="hybridMultilevel"/>
+    <w:tmpl w:val="499AFEC0"/>
+    <w:lvl w:ilvl="0" w:tplc="04090001">
+      <w:start w:val="1"/>
+      <w:numFmt w:val="bullet"/>
+      <w:lvlText w:val=""/>
+      <w:lvlJc w:val="left"/>
+      <w:pPr>
+        <w:ind w:left="1440" w:hanging="360"/>
+      </w:pPr>
+      <w:rPr>
+        <w:rFonts w:ascii="Symbol" w:hAnsi="Symbol" w:hint="default"/>
+      </w:rPr>
+    </w:lvl>
+    <w:lvl w:ilvl="1" w:tplc="04090003" w:tentative="1">
+      <w:start w:val="1"/>
+      <w:numFmt w:val="bullet"/>
+      <w:lvlText w:val="o"/>
+      <w:lvlJc w:val="left"/>
+      <w:pPr>
+        <w:ind w:left="2160" w:hanging="360"/>
+      </w:pPr>
+      <w:rPr>
+        <w:rFonts w:ascii="Courier New" w:hAnsi="Courier New" w:cs="Courier New" w:hint="default"/>
+      </w:rPr>
+    </w:lvl>
+    <w:lvl w:ilvl="2" w:tplc="04090005" w:tentative="1">
+      <w:start w:val="1"/>
+      <w:numFmt w:val="bullet"/>
+      <w:lvlText w:val=""/>
+      <w:lvlJc w:val="left"/>
+      <w:pPr>
+        <w:ind w:left="2880" w:hanging="360"/>
+      </w:pPr>
+      <w:rPr>
+        <w:rFonts w:ascii="Wingdings" w:hAnsi="Wingdings" w:hint="default"/>
+      </w:rPr>
+    </w:lvl>
+    <w:lvl w:ilvl="3" w:tplc="04090001" w:tentative="1">
+      <w:start w:val="1"/>
+      <w:numFmt w:val="bullet"/>
+      <w:lvlText w:val=""/>
+      <w:lvlJc w:val="left"/>
+      <w:pPr>
+        <w:ind w:left="3600" w:hanging="360"/>
+      </w:pPr>
+      <w:rPr>
+        <w:rFonts w:ascii="Symbol" w:hAnsi="Symbol" w:hint="default"/>
+      </w:rPr>
+    </w:lvl>
+    <w:lvl w:ilvl="4" w:tplc="04090003" w:tentative="1">
+      <w:start w:val="1"/>
+      <w:numFmt w:val="bullet"/>
+      <w:lvlText w:val="o"/>
+      <w:lvlJc w:val="left"/>
+      <w:pPr>
+        <w:ind w:left="4320" w:hanging="360"/>
+      </w:pPr>
+      <w:rPr>
+        <w:rFonts w:ascii="Courier New" w:hAnsi="Courier New" w:cs="Courier New" w:hint="default"/>
+      </w:rPr>
+    </w:lvl>
+    <w:lvl w:ilvl="5" w:tplc="04090005" w:tentative="1">
+      <w:start w:val="1"/>
+      <w:numFmt w:val="bullet"/>
+      <w:lvlText w:val=""/>
+      <w:lvlJc w:val="left"/>
+      <w:pPr>
+        <w:ind w:left="5040" w:hanging="360"/>
+      </w:pPr>
+      <w:rPr>
+        <w:rFonts w:ascii="Wingdings" w:hAnsi="Wingdings" w:hint="default"/>
+      </w:rPr>
+    </w:lvl>
+    <w:lvl w:ilvl="6" w:tplc="04090001" w:tentative="1">
+      <w:start w:val="1"/>
+      <w:numFmt w:val="bullet"/>
+      <w:lvlText w:val=""/>
+      <w:lvlJc w:val="left"/>
+      <w:pPr>
+        <w:ind w:left="5760" w:hanging="360"/>
+      </w:pPr>
+      <w:rPr>
+        <w:rFonts w:ascii="Symbol" w:hAnsi="Symbol" w:hint="default"/>
+      </w:rPr>
+    </w:lvl>
+    <w:lvl w:ilvl="7" w:tplc="04090003" w:tentative="1">
+      <w:start w:val="1"/>
+      <w:numFmt w:val="bullet"/>
+      <w:lvlText w:val="o"/>
+      <w:lvlJc w:val="left"/>
+      <w:pPr>
+        <w:ind w:left="6480" w:hanging="360"/>
+      </w:pPr>
+      <w:rPr>
+        <w:rFonts w:ascii="Courier New" w:hAnsi="Courier New" w:cs="Courier New" w:hint="default"/>
+      </w:rPr>
+    </w:lvl>
+    <w:lvl w:ilvl="8" w:tplc="04090005" w:tentative="1">
+      <w:start w:val="1"/>
+      <w:numFmt w:val="bullet"/>
+      <w:lvlText w:val=""/>
+      <w:lvlJc w:val="left"/>
+      <w:pPr>
+        <w:ind w:left="7200" w:hanging="360"/>
+      </w:pPr>
+      <w:rPr>
+        <w:rFonts w:ascii="Wingdings" w:hAnsi="Wingdings" w:hint="default"/>
+      </w:rPr>
+    </w:lvl>
+  </w:abstractNum>
+  <w:abstractNum w:abstractNumId="1" w15:restartNumberingAfterBreak="0">
+    <w:nsid w:val="3D9A0FAE"/>
+    <w:multiLevelType w:val="hybridMultilevel"/>
+    <w:tmpl w:val="7C44DC54"/>
+    <w:lvl w:ilvl="0" w:tplc="04090001">
+      <w:start w:val="1"/>
+      <w:numFmt w:val="bullet"/>
+      <w:lvlText w:val=""/>
+      <w:lvlJc w:val="left"/>
+      <w:pPr>
+        <w:ind w:left="720" w:hanging="360"/>
+      </w:pPr>
+      <w:rPr>
+        <w:rFonts w:ascii="Symbol" w:hAnsi="Symbol" w:hint="default"/>
+      </w:rPr>
+    </w:lvl>
+    <w:lvl w:ilvl="1" w:tplc="04090003" w:tentative="1">
+      <w:start w:val="1"/>
+      <w:numFmt w:val="bullet"/>
+      <w:lvlText w:val="o"/>
+      <w:lvlJc w:val="left"/>
+      <w:pPr>
+        <w:ind w:left="1440" w:hanging="360"/>
+      </w:pPr>
+      <w:rPr>
+        <w:rFonts w:ascii="Courier New" w:hAnsi="Courier New" w:cs="Courier New" w:hint="default"/>
+      </w:rPr>
+    </w:lvl>
+    <w:lvl w:ilvl="2" w:tplc="04090005" w:tentative="1">
+      <w:start w:val="1"/>
+      <w:numFmt w:val="bullet"/>
+      <w:lvlText w:val=""/>
+      <w:lvlJc w:val="left"/>
+      <w:pPr>
+        <w:ind w:left="2160" w:hanging="360"/>
+      </w:pPr>
+      <w:rPr>
+        <w:rFonts w:ascii="Wingdings" w:hAnsi="Wingdings" w:hint="default"/>
+      </w:rPr>
+    </w:lvl>
+    <w:lvl w:ilvl="3" w:tplc="04090001" w:tentative="1">
+      <w:start w:val="1"/>
+      <w:numFmt w:val="bullet"/>
+      <w:lvlText w:val=""/>
+      <w:lvlJc w:val="left"/>
+      <w:pPr>
+        <w:ind w:left="2880" w:hanging="360"/>
+      </w:pPr>
+      <w:rPr>
+        <w:rFonts w:ascii="Symbol" w:hAnsi="Symbol" w:hint="default"/>
+      </w:rPr>
+    </w:lvl>
+    <w:lvl w:ilvl="4" w:tplc="04090003" w:tentative="1">
+      <w:start w:val="1"/>
+      <w:numFmt w:val="bullet"/>
+      <w:lvlText w:val="o"/>
+      <w:lvlJc w:val="left"/>
+      <w:pPr>
+        <w:ind w:left="3600" w:hanging="360"/>
+      </w:pPr>
+      <w:rPr>
+        <w:rFonts w:ascii="Courier New" w:hAnsi="Courier New" w:cs="Courier New" w:hint="default"/>
+      </w:rPr>
+    </w:lvl>
+    <w:lvl w:ilvl="5" w:tplc="04090005" w:tentative="1">
+      <w:start w:val="1"/>
+      <w:numFmt w:val="bullet"/>
+      <w:lvlText w:val=""/>
+      <w:lvlJc w:val="left"/>
+      <w:pPr>
+        <w:ind w:left="4320" w:hanging="360"/>
+      </w:pPr>
+      <w:rPr>
+        <w:rFonts w:ascii="Wingdings" w:hAnsi="Wingdings" w:hint="default"/>
+      </w:rPr>
+    </w:lvl>
+    <w:lvl w:ilvl="6" w:tplc="04090001" w:tentative="1">
+      <w:start w:val="1"/>
+      <w:numFmt w:val="bullet"/>
+      <w:lvlText w:val=""/>
+      <w:lvlJc w:val="left"/>
+      <w:pPr>
+        <w:ind w:left="5040" w:hanging="360"/>
+      </w:pPr>
+      <w:rPr>
+        <w:rFonts w:ascii="Symbol" w:hAnsi="Symbol" w:hint="default"/>
+      </w:rPr>
+    </w:lvl>
+    <w:lvl w:ilvl="7" w:tplc="04090003" w:tentative="1">
+      <w:start w:val="1"/>
+      <w:numFmt w:val="bullet"/>
+      <w:lvlText w:val="o"/>
+      <w:lvlJc w:val="left"/>
+      <w:pPr>
+        <w:ind w:left="5760" w:hanging="360"/>
+      </w:pPr>
+      <w:rPr>
+        <w:rFonts w:ascii="Courier New" w:hAnsi="Courier New" w:cs="Courier New" w:hint="default"/>
+      </w:rPr>
+    </w:lvl>
+    <w:lvl w:ilvl="8" w:tplc="04090005" w:tentative="1">
+      <w:start w:val="1"/>
+      <w:numFmt w:val="bullet"/>
+      <w:lvlText w:val=""/>
+      <w:lvlJc w:val="left"/>
+      <w:pPr>
+        <w:ind w:left="6480" w:hanging="360"/>
+      </w:pPr>
+      <w:rPr>
+        <w:rFonts w:ascii="Wingdings" w:hAnsi="Wingdings" w:hint="default"/>
+      </w:rPr>
+    </w:lvl>
+  </w:abstractNum>
+  <w:abstractNum w:abstractNumId="2" w15:restartNumberingAfterBreak="0">
     <w:nsid w:val="4FE01B82"/>
     <w:multiLevelType w:val="hybridMultilevel"/>
     <w:tmpl w:val="9A1A85EE"/>
@@ -6311,7 +6640,7 @@
       </w:pPr>
     </w:lvl>
   </w:abstractNum>
-  <w:abstractNum w:abstractNumId="1" w15:restartNumberingAfterBreak="0">
+  <w:abstractNum w:abstractNumId="3" w15:restartNumberingAfterBreak="0">
     <w:nsid w:val="6E795ABA"/>
     <w:multiLevelType w:val="hybridMultilevel"/>
     <w:tmpl w:val="D66454F8"/>
@@ -6425,9 +6754,15 @@
     </w:lvl>
   </w:abstractNum>
   <w:num w:numId="1">
+    <w:abstractNumId w:val="2"/>
+  </w:num>
+  <w:num w:numId="2">
+    <w:abstractNumId w:val="3"/>
+  </w:num>
+  <w:num w:numId="3">
     <w:abstractNumId w:val="0"/>
   </w:num>
-  <w:num w:numId="2">
+  <w:num w:numId="4">
     <w:abstractNumId w:val="1"/>
   </w:num>
 </w:numbering>

</xml_diff>

<commit_message>
Added placeholders for post listing method
</commit_message>
<xml_diff>
--- a/Api_docs.docx
+++ b/Api_docs.docx
@@ -21,18 +21,8 @@
           <w:sz w:val="24"/>
           <w:highlight w:val="cyan"/>
         </w:rPr>
-        <w:t>/</w:t>
-      </w:r>
-      <w:proofErr w:type="spellStart"/>
-      <w:r>
-        <w:rPr>
-          <w:rFonts w:ascii="Consolas" w:hAnsi="Consolas"/>
-          <w:sz w:val="24"/>
-          <w:highlight w:val="cyan"/>
-        </w:rPr>
-        <w:t>not_logged_in</w:t>
-      </w:r>
-      <w:proofErr w:type="spellEnd"/>
+        <w:t>/not_logged_in</w:t>
+      </w:r>
     </w:p>
     <w:p>
       <w:pPr>
@@ -199,7 +189,6 @@
         </w:rPr>
         <w:t>/</w:t>
       </w:r>
-      <w:proofErr w:type="spellStart"/>
       <w:r>
         <w:rPr>
           <w:rFonts w:ascii="Consolas" w:hAnsi="Consolas"/>
@@ -208,7 +197,6 @@
         </w:rPr>
         <w:t>perform_login</w:t>
       </w:r>
-      <w:proofErr w:type="spellEnd"/>
     </w:p>
     <w:p>
       <w:pPr>
@@ -458,17 +446,8 @@
           <w:rFonts w:ascii="Consolas" w:hAnsi="Consolas"/>
           <w:sz w:val="24"/>
         </w:rPr>
-        <w:t>redirect to /</w:t>
-      </w:r>
-      <w:proofErr w:type="spellStart"/>
-      <w:r>
-        <w:rPr>
-          <w:rFonts w:ascii="Consolas" w:hAnsi="Consolas"/>
-          <w:sz w:val="24"/>
-        </w:rPr>
-        <w:t>not_logged_in</w:t>
-      </w:r>
-      <w:proofErr w:type="spellEnd"/>
+        <w:t>redirect to /not_logged_in</w:t>
+      </w:r>
     </w:p>
     <w:p>
       <w:pPr>
@@ -491,7 +470,6 @@
         </w:rPr>
         <w:t>/</w:t>
       </w:r>
-      <w:proofErr w:type="spellStart"/>
       <w:r>
         <w:rPr>
           <w:rFonts w:ascii="Consolas" w:hAnsi="Consolas"/>
@@ -508,7 +486,6 @@
         </w:rPr>
         <w:t>_info</w:t>
       </w:r>
-      <w:proofErr w:type="spellEnd"/>
       <w:r>
         <w:rPr>
           <w:rFonts w:ascii="Consolas" w:hAnsi="Consolas"/>
@@ -524,47 +501,7 @@
           <w:sz w:val="24"/>
           <w:highlight w:val="cyan"/>
         </w:rPr>
-        <w:t xml:space="preserve">(updated to </w:t>
-      </w:r>
-      <w:proofErr w:type="spellStart"/>
-      <w:r>
-        <w:rPr>
-          <w:rFonts w:ascii="Consolas" w:hAnsi="Consolas"/>
-          <w:color w:val="00B0F0"/>
-          <w:sz w:val="24"/>
-          <w:highlight w:val="cyan"/>
-        </w:rPr>
-        <w:t>account_info</w:t>
-      </w:r>
-      <w:proofErr w:type="spellEnd"/>
-      <w:r>
-        <w:rPr>
-          <w:rFonts w:ascii="Consolas" w:hAnsi="Consolas"/>
-          <w:color w:val="00B0F0"/>
-          <w:sz w:val="24"/>
-          <w:highlight w:val="cyan"/>
-        </w:rPr>
-        <w:t xml:space="preserve"> instead </w:t>
-      </w:r>
-      <w:proofErr w:type="spellStart"/>
-      <w:r>
-        <w:rPr>
-          <w:rFonts w:ascii="Consolas" w:hAnsi="Consolas"/>
-          <w:color w:val="00B0F0"/>
-          <w:sz w:val="24"/>
-          <w:highlight w:val="cyan"/>
-        </w:rPr>
-        <w:t>user_info</w:t>
-      </w:r>
-      <w:proofErr w:type="spellEnd"/>
-      <w:r>
-        <w:rPr>
-          <w:rFonts w:ascii="Consolas" w:hAnsi="Consolas"/>
-          <w:color w:val="00B0F0"/>
-          <w:sz w:val="24"/>
-          <w:highlight w:val="cyan"/>
-        </w:rPr>
-        <w:t>)</w:t>
+        <w:t>(updated to account_info instead user_info)</w:t>
       </w:r>
     </w:p>
     <w:p>
@@ -658,7 +595,6 @@
           <w:sz w:val="24"/>
         </w:rPr>
       </w:pPr>
-      <w:proofErr w:type="spellStart"/>
       <w:r>
         <w:rPr>
           <w:rFonts w:ascii="Consolas" w:hAnsi="Consolas"/>
@@ -667,7 +603,6 @@
         </w:rPr>
         <w:t>RequestParams</w:t>
       </w:r>
-      <w:proofErr w:type="spellEnd"/>
       <w:r>
         <w:rPr>
           <w:rFonts w:ascii="Consolas" w:hAnsi="Consolas"/>
@@ -690,23 +625,7 @@
           <w:sz w:val="24"/>
         </w:rPr>
         <w:tab/>
-        <w:t xml:space="preserve">_id (not </w:t>
-      </w:r>
-      <w:proofErr w:type="gramStart"/>
-      <w:r>
-        <w:rPr>
-          <w:rFonts w:ascii="Consolas" w:hAnsi="Consolas"/>
-          <w:sz w:val="24"/>
-        </w:rPr>
-        <w:t>required):</w:t>
-      </w:r>
-      <w:proofErr w:type="gramEnd"/>
-      <w:r>
-        <w:rPr>
-          <w:rFonts w:ascii="Consolas" w:hAnsi="Consolas"/>
-          <w:sz w:val="24"/>
-        </w:rPr>
-        <w:t xml:space="preserve"> user id</w:t>
+        <w:t>_id (not required): user id</w:t>
       </w:r>
     </w:p>
     <w:p>
@@ -737,23 +656,7 @@
           <w:rFonts w:ascii="Consolas" w:hAnsi="Consolas"/>
           <w:sz w:val="24"/>
         </w:rPr>
-        <w:t xml:space="preserve">return an </w:t>
-      </w:r>
-      <w:proofErr w:type="spellStart"/>
-      <w:r>
-        <w:rPr>
-          <w:rFonts w:ascii="Consolas" w:hAnsi="Consolas"/>
-          <w:sz w:val="24"/>
-        </w:rPr>
-        <w:t>AccountViewModel</w:t>
-      </w:r>
-      <w:proofErr w:type="spellEnd"/>
-      <w:r>
-        <w:rPr>
-          <w:rFonts w:ascii="Consolas" w:hAnsi="Consolas"/>
-          <w:sz w:val="24"/>
-        </w:rPr>
-        <w:t xml:space="preserve"> as result</w:t>
+        <w:t>return an AccountViewModel as result</w:t>
       </w:r>
     </w:p>
     <w:p>
@@ -904,18 +807,8 @@
           <w:sz w:val="24"/>
           <w:highlight w:val="cyan"/>
         </w:rPr>
-        <w:t>/</w:t>
-      </w:r>
-      <w:proofErr w:type="spellStart"/>
-      <w:r>
-        <w:rPr>
-          <w:rFonts w:ascii="Consolas" w:hAnsi="Consolas"/>
-          <w:sz w:val="24"/>
-          <w:highlight w:val="cyan"/>
-        </w:rPr>
-        <w:t>changepass</w:t>
-      </w:r>
-      <w:proofErr w:type="spellEnd"/>
+        <w:t>/changepass</w:t>
+      </w:r>
     </w:p>
     <w:p>
       <w:pPr>
@@ -980,7 +873,6 @@
           <w:sz w:val="24"/>
         </w:rPr>
       </w:pPr>
-      <w:proofErr w:type="spellStart"/>
       <w:r>
         <w:rPr>
           <w:rFonts w:ascii="Consolas" w:hAnsi="Consolas"/>
@@ -989,7 +881,6 @@
         </w:rPr>
         <w:t>RequestParams</w:t>
       </w:r>
-      <w:proofErr w:type="spellEnd"/>
       <w:r>
         <w:rPr>
           <w:rFonts w:ascii="Consolas" w:hAnsi="Consolas"/>
@@ -1014,7 +905,6 @@
         <w:lastRenderedPageBreak/>
         <w:tab/>
       </w:r>
-      <w:proofErr w:type="gramStart"/>
       <w:r>
         <w:rPr>
           <w:rFonts w:ascii="Consolas" w:hAnsi="Consolas"/>
@@ -1027,15 +917,7 @@
           <w:rFonts w:ascii="Consolas" w:hAnsi="Consolas"/>
           <w:sz w:val="24"/>
         </w:rPr>
-        <w:t>assword</w:t>
-      </w:r>
-      <w:proofErr w:type="gramEnd"/>
-      <w:r>
-        <w:rPr>
-          <w:rFonts w:ascii="Consolas" w:hAnsi="Consolas"/>
-          <w:sz w:val="24"/>
-        </w:rPr>
-        <w:t xml:space="preserve">: </w:t>
+        <w:t xml:space="preserve">assword: </w:t>
       </w:r>
       <w:r>
         <w:rPr>
@@ -1235,7 +1117,6 @@
           <w:sz w:val="24"/>
         </w:rPr>
       </w:pPr>
-      <w:proofErr w:type="spellStart"/>
       <w:r>
         <w:rPr>
           <w:rFonts w:ascii="Consolas" w:hAnsi="Consolas"/>
@@ -1244,7 +1125,6 @@
         </w:rPr>
         <w:t>RequestParams</w:t>
       </w:r>
-      <w:proofErr w:type="spellEnd"/>
       <w:r>
         <w:rPr>
           <w:rFonts w:ascii="Consolas" w:hAnsi="Consolas"/>
@@ -1484,7 +1364,6 @@
           <w:sz w:val="24"/>
         </w:rPr>
       </w:pPr>
-      <w:proofErr w:type="spellStart"/>
       <w:r>
         <w:rPr>
           <w:rFonts w:ascii="Consolas" w:hAnsi="Consolas"/>
@@ -1493,7 +1372,6 @@
         </w:rPr>
         <w:t>RequestParams</w:t>
       </w:r>
-      <w:proofErr w:type="spellEnd"/>
       <w:r>
         <w:rPr>
           <w:rFonts w:ascii="Consolas" w:hAnsi="Consolas"/>
@@ -1540,17 +1418,8 @@
           <w:rFonts w:ascii="Consolas" w:hAnsi="Consolas"/>
           <w:sz w:val="24"/>
         </w:rPr>
-        <w:t xml:space="preserve">: Array of </w:t>
-      </w:r>
-      <w:proofErr w:type="spellStart"/>
-      <w:r>
-        <w:rPr>
-          <w:rFonts w:ascii="Consolas" w:hAnsi="Consolas"/>
-          <w:sz w:val="24"/>
-        </w:rPr>
-        <w:t>CommentViewModel</w:t>
-      </w:r>
-      <w:proofErr w:type="spellEnd"/>
+        <w:t>: Array of CommentViewModel</w:t>
+      </w:r>
     </w:p>
     <w:p>
       <w:pPr>
@@ -1701,7 +1570,6 @@
           <w:sz w:val="24"/>
         </w:rPr>
       </w:pPr>
-      <w:proofErr w:type="spellStart"/>
       <w:r>
         <w:rPr>
           <w:rFonts w:ascii="Consolas" w:hAnsi="Consolas"/>
@@ -1710,7 +1578,6 @@
         </w:rPr>
         <w:t>RequestParams</w:t>
       </w:r>
-      <w:proofErr w:type="spellEnd"/>
       <w:r>
         <w:rPr>
           <w:rFonts w:ascii="Consolas" w:hAnsi="Consolas"/>
@@ -1943,7 +1810,6 @@
           <w:sz w:val="24"/>
         </w:rPr>
       </w:pPr>
-      <w:proofErr w:type="spellStart"/>
       <w:r>
         <w:rPr>
           <w:rFonts w:ascii="Consolas" w:hAnsi="Consolas"/>
@@ -1952,7 +1818,6 @@
         </w:rPr>
         <w:t>RequestParams</w:t>
       </w:r>
-      <w:proofErr w:type="spellEnd"/>
       <w:r>
         <w:rPr>
           <w:rFonts w:ascii="Consolas" w:hAnsi="Consolas"/>
@@ -1999,23 +1864,7 @@
           <w:sz w:val="24"/>
         </w:rPr>
         <w:tab/>
-        <w:t xml:space="preserve">Files: </w:t>
-      </w:r>
-      <w:proofErr w:type="spellStart"/>
-      <w:r>
-        <w:rPr>
-          <w:rFonts w:ascii="Consolas" w:hAnsi="Consolas"/>
-          <w:sz w:val="24"/>
-        </w:rPr>
-        <w:t>enctype</w:t>
-      </w:r>
-      <w:proofErr w:type="spellEnd"/>
-      <w:r>
-        <w:rPr>
-          <w:rFonts w:ascii="Consolas" w:hAnsi="Consolas"/>
-          <w:sz w:val="24"/>
-        </w:rPr>
-        <w:t xml:space="preserve"> multipart/form-data file</w:t>
+        <w:t>Files: enctype multipart/form-data file</w:t>
       </w:r>
     </w:p>
     <w:p>
@@ -2039,17 +1888,8 @@
           <w:rFonts w:ascii="Consolas" w:hAnsi="Consolas"/>
           <w:sz w:val="24"/>
         </w:rPr>
-        <w:t xml:space="preserve">: response object with </w:t>
-      </w:r>
-      <w:proofErr w:type="spellStart"/>
-      <w:r>
-        <w:rPr>
-          <w:rFonts w:ascii="Consolas" w:hAnsi="Consolas"/>
-          <w:sz w:val="24"/>
-        </w:rPr>
-        <w:t>PostId</w:t>
-      </w:r>
-      <w:proofErr w:type="spellEnd"/>
+        <w:t>: response object with PostId</w:t>
+      </w:r>
     </w:p>
     <w:p>
       <w:pPr>
@@ -2206,25 +2046,7 @@
           <w:sz w:val="24"/>
           <w:highlight w:val="cyan"/>
         </w:rPr>
-        <w:t>{</w:t>
-      </w:r>
-      <w:proofErr w:type="spellStart"/>
-      <w:r>
-        <w:rPr>
-          <w:rFonts w:ascii="Consolas" w:hAnsi="Consolas"/>
-          <w:sz w:val="24"/>
-          <w:highlight w:val="cyan"/>
-        </w:rPr>
-        <w:t>post_id</w:t>
-      </w:r>
-      <w:proofErr w:type="spellEnd"/>
-      <w:r>
-        <w:rPr>
-          <w:rFonts w:ascii="Consolas" w:hAnsi="Consolas"/>
-          <w:sz w:val="24"/>
-          <w:highlight w:val="cyan"/>
-        </w:rPr>
-        <w:t>}</w:t>
+        <w:t>{post_id}</w:t>
       </w:r>
     </w:p>
     <w:p>
@@ -2290,7 +2112,6 @@
           <w:sz w:val="24"/>
         </w:rPr>
       </w:pPr>
-      <w:proofErr w:type="spellStart"/>
       <w:r>
         <w:rPr>
           <w:rFonts w:ascii="Consolas" w:hAnsi="Consolas"/>
@@ -2300,7 +2121,6 @@
         <w:lastRenderedPageBreak/>
         <w:t>RequestParams</w:t>
       </w:r>
-      <w:proofErr w:type="spellEnd"/>
       <w:r>
         <w:rPr>
           <w:rFonts w:ascii="Consolas" w:hAnsi="Consolas"/>
@@ -2454,25 +2274,7 @@
           <w:sz w:val="24"/>
           <w:highlight w:val="cyan"/>
         </w:rPr>
-        <w:t>/post/{</w:t>
-      </w:r>
-      <w:proofErr w:type="spellStart"/>
-      <w:r>
-        <w:rPr>
-          <w:rFonts w:ascii="Consolas" w:hAnsi="Consolas"/>
-          <w:sz w:val="24"/>
-          <w:highlight w:val="cyan"/>
-        </w:rPr>
-        <w:t>post_id</w:t>
-      </w:r>
-      <w:proofErr w:type="spellEnd"/>
-      <w:r>
-        <w:rPr>
-          <w:rFonts w:ascii="Consolas" w:hAnsi="Consolas"/>
-          <w:sz w:val="24"/>
-          <w:highlight w:val="cyan"/>
-        </w:rPr>
-        <w:t>}</w:t>
+        <w:t>/post/{post_id}</w:t>
       </w:r>
     </w:p>
     <w:p>
@@ -2544,17 +2346,8 @@
           <w:rFonts w:ascii="Consolas" w:hAnsi="Consolas"/>
           <w:sz w:val="24"/>
         </w:rPr>
-        <w:t xml:space="preserve">: return </w:t>
-      </w:r>
-      <w:proofErr w:type="spellStart"/>
-      <w:r>
-        <w:rPr>
-          <w:rFonts w:ascii="Consolas" w:hAnsi="Consolas"/>
-          <w:sz w:val="24"/>
-        </w:rPr>
-        <w:t>PostViewModel</w:t>
-      </w:r>
-      <w:proofErr w:type="spellEnd"/>
+        <w:t>: return PostViewModel</w:t>
+      </w:r>
     </w:p>
     <w:p>
       <w:pPr>
@@ -2713,7 +2506,6 @@
           <w:sz w:val="24"/>
         </w:rPr>
       </w:pPr>
-      <w:proofErr w:type="spellStart"/>
       <w:r>
         <w:rPr>
           <w:rFonts w:ascii="Consolas" w:hAnsi="Consolas"/>
@@ -2722,7 +2514,6 @@
         </w:rPr>
         <w:t>RequestParams</w:t>
       </w:r>
-      <w:proofErr w:type="spellEnd"/>
       <w:r>
         <w:rPr>
           <w:rFonts w:ascii="Consolas" w:hAnsi="Consolas"/>
@@ -2974,7 +2765,6 @@
           <w:sz w:val="24"/>
         </w:rPr>
       </w:pPr>
-      <w:proofErr w:type="spellStart"/>
       <w:r>
         <w:rPr>
           <w:rFonts w:ascii="Consolas" w:hAnsi="Consolas"/>
@@ -2983,7 +2773,6 @@
         </w:rPr>
         <w:t>RequestParams</w:t>
       </w:r>
-      <w:proofErr w:type="spellEnd"/>
       <w:r>
         <w:rPr>
           <w:rFonts w:ascii="Consolas" w:hAnsi="Consolas"/>
@@ -3183,7 +2972,6 @@
         </w:rPr>
         <w:t>/user/</w:t>
       </w:r>
-      <w:proofErr w:type="spellStart"/>
       <w:r>
         <w:rPr>
           <w:rFonts w:ascii="Consolas" w:hAnsi="Consolas"/>
@@ -3192,7 +2980,6 @@
         </w:rPr>
         <w:t>friend_list</w:t>
       </w:r>
-      <w:proofErr w:type="spellEnd"/>
     </w:p>
     <w:p>
       <w:pPr>
@@ -3265,7 +3052,6 @@
           <w:sz w:val="24"/>
         </w:rPr>
       </w:pPr>
-      <w:proofErr w:type="spellStart"/>
       <w:r>
         <w:rPr>
           <w:rFonts w:ascii="Consolas" w:hAnsi="Consolas"/>
@@ -3274,7 +3060,6 @@
         </w:rPr>
         <w:t>RequestParams</w:t>
       </w:r>
-      <w:proofErr w:type="spellEnd"/>
       <w:r>
         <w:rPr>
           <w:rFonts w:ascii="Consolas" w:hAnsi="Consolas"/>
@@ -3297,23 +3082,7 @@
           <w:sz w:val="24"/>
         </w:rPr>
         <w:tab/>
-        <w:t xml:space="preserve">_id (not </w:t>
-      </w:r>
-      <w:proofErr w:type="gramStart"/>
-      <w:r>
-        <w:rPr>
-          <w:rFonts w:ascii="Consolas" w:hAnsi="Consolas"/>
-          <w:sz w:val="24"/>
-        </w:rPr>
-        <w:t>required):</w:t>
-      </w:r>
-      <w:proofErr w:type="gramEnd"/>
-      <w:r>
-        <w:rPr>
-          <w:rFonts w:ascii="Consolas" w:hAnsi="Consolas"/>
-          <w:sz w:val="24"/>
-        </w:rPr>
-        <w:t xml:space="preserve"> User id</w:t>
+        <w:t>_id (not required): User id</w:t>
       </w:r>
     </w:p>
     <w:p>
@@ -3344,17 +3113,8 @@
           <w:rFonts w:ascii="Consolas" w:hAnsi="Consolas"/>
           <w:sz w:val="24"/>
         </w:rPr>
-        <w:t xml:space="preserve"> List of </w:t>
-      </w:r>
-      <w:proofErr w:type="spellStart"/>
-      <w:r>
-        <w:rPr>
-          <w:rFonts w:ascii="Consolas" w:hAnsi="Consolas"/>
-          <w:sz w:val="24"/>
-        </w:rPr>
-        <w:t>AccountViewModel</w:t>
-      </w:r>
-      <w:proofErr w:type="spellEnd"/>
+        <w:t xml:space="preserve"> List of AccountViewModel</w:t>
+      </w:r>
     </w:p>
     <w:p>
       <w:pPr>
@@ -3503,18 +3263,8 @@
           <w:sz w:val="24"/>
           <w:highlight w:val="cyan"/>
         </w:rPr>
-        <w:t>/user/</w:t>
-      </w:r>
-      <w:proofErr w:type="spellStart"/>
-      <w:r>
-        <w:rPr>
-          <w:rFonts w:ascii="Consolas" w:hAnsi="Consolas"/>
-          <w:sz w:val="24"/>
-          <w:highlight w:val="cyan"/>
-        </w:rPr>
-        <w:t>friend_request_list</w:t>
-      </w:r>
-      <w:proofErr w:type="spellEnd"/>
+        <w:t>/user/friend_request_list</w:t>
+      </w:r>
     </w:p>
     <w:p>
       <w:pPr>
@@ -3608,7 +3358,6 @@
           <w:sz w:val="24"/>
         </w:rPr>
       </w:pPr>
-      <w:proofErr w:type="spellStart"/>
       <w:r>
         <w:rPr>
           <w:rFonts w:ascii="Consolas" w:hAnsi="Consolas"/>
@@ -3617,7 +3366,6 @@
         </w:rPr>
         <w:t>RequestParams</w:t>
       </w:r>
-      <w:proofErr w:type="spellEnd"/>
       <w:r>
         <w:rPr>
           <w:rFonts w:ascii="Consolas" w:hAnsi="Consolas"/>
@@ -3640,23 +3388,7 @@
           <w:sz w:val="24"/>
         </w:rPr>
         <w:tab/>
-        <w:t xml:space="preserve">_id (not </w:t>
-      </w:r>
-      <w:proofErr w:type="gramStart"/>
-      <w:r>
-        <w:rPr>
-          <w:rFonts w:ascii="Consolas" w:hAnsi="Consolas"/>
-          <w:sz w:val="24"/>
-        </w:rPr>
-        <w:t>required):</w:t>
-      </w:r>
-      <w:proofErr w:type="gramEnd"/>
-      <w:r>
-        <w:rPr>
-          <w:rFonts w:ascii="Consolas" w:hAnsi="Consolas"/>
-          <w:sz w:val="24"/>
-        </w:rPr>
-        <w:t xml:space="preserve"> User id</w:t>
+        <w:t>_id (not required): User id</w:t>
       </w:r>
     </w:p>
     <w:p>
@@ -3733,18 +3465,8 @@
           <w:sz w:val="24"/>
           <w:highlight w:val="cyan"/>
         </w:rPr>
-        <w:t>/user/</w:t>
-      </w:r>
-      <w:proofErr w:type="spellStart"/>
-      <w:r>
-        <w:rPr>
-          <w:rFonts w:ascii="Consolas" w:hAnsi="Consolas"/>
-          <w:sz w:val="24"/>
-          <w:highlight w:val="cyan"/>
-        </w:rPr>
-        <w:t>friend_list</w:t>
-      </w:r>
-      <w:proofErr w:type="spellEnd"/>
+        <w:t>/user/friend_list</w:t>
+      </w:r>
     </w:p>
     <w:p>
       <w:pPr>
@@ -3765,212 +3487,174 @@
           <w:sz w:val="24"/>
           <w:highlight w:val="cyan"/>
         </w:rPr>
-        <w:t>/user/</w:t>
-      </w:r>
-      <w:proofErr w:type="spellStart"/>
+        <w:t>/user/friend_requested_by_list</w:t>
+      </w:r>
+    </w:p>
+    <w:p>
+      <w:pPr>
+        <w:pStyle w:val="ListParagraph"/>
+        <w:rPr>
+          <w:rFonts w:ascii="Consolas" w:hAnsi="Consolas"/>
+          <w:sz w:val="24"/>
+        </w:rPr>
+      </w:pPr>
+      <w:r>
+        <w:rPr>
+          <w:rFonts w:ascii="Consolas" w:hAnsi="Consolas"/>
+          <w:b/>
+          <w:sz w:val="24"/>
+        </w:rPr>
+        <w:t>Method</w:t>
+      </w:r>
+      <w:r>
+        <w:rPr>
+          <w:rFonts w:ascii="Consolas" w:hAnsi="Consolas"/>
+          <w:sz w:val="24"/>
+        </w:rPr>
+        <w:t>: POST</w:t>
+      </w:r>
+    </w:p>
+    <w:p>
+      <w:pPr>
+        <w:pStyle w:val="ListParagraph"/>
+        <w:rPr>
+          <w:rFonts w:ascii="Consolas" w:hAnsi="Consolas"/>
+          <w:sz w:val="24"/>
+        </w:rPr>
+      </w:pPr>
+      <w:r>
+        <w:rPr>
+          <w:rFonts w:ascii="Consolas" w:hAnsi="Consolas"/>
+          <w:b/>
+          <w:sz w:val="24"/>
+        </w:rPr>
+        <w:t>Description</w:t>
+      </w:r>
+      <w:r>
+        <w:rPr>
+          <w:rFonts w:ascii="Consolas" w:hAnsi="Consolas"/>
+          <w:sz w:val="24"/>
+        </w:rPr>
+        <w:t>: Get list of user that sent friend request</w:t>
+      </w:r>
+      <w:r>
+        <w:rPr>
+          <w:rFonts w:ascii="Consolas" w:hAnsi="Consolas"/>
+          <w:sz w:val="24"/>
+        </w:rPr>
+        <w:t xml:space="preserve"> to current user</w:t>
+      </w:r>
+    </w:p>
+    <w:p>
+      <w:pPr>
+        <w:pStyle w:val="ListParagraph"/>
+        <w:rPr>
+          <w:rFonts w:ascii="Consolas" w:hAnsi="Consolas"/>
+          <w:sz w:val="24"/>
+        </w:rPr>
+      </w:pPr>
+      <w:r>
+        <w:rPr>
+          <w:rFonts w:ascii="Consolas" w:hAnsi="Consolas"/>
+          <w:b/>
+          <w:sz w:val="24"/>
+        </w:rPr>
+        <w:t>RequestParams</w:t>
+      </w:r>
+      <w:r>
+        <w:rPr>
+          <w:rFonts w:ascii="Consolas" w:hAnsi="Consolas"/>
+          <w:sz w:val="24"/>
+        </w:rPr>
+        <w:t>:</w:t>
+      </w:r>
+    </w:p>
+    <w:p>
+      <w:pPr>
+        <w:pStyle w:val="ListParagraph"/>
+        <w:rPr>
+          <w:rFonts w:ascii="Consolas" w:hAnsi="Consolas"/>
+          <w:sz w:val="24"/>
+        </w:rPr>
+      </w:pPr>
+      <w:r>
+        <w:rPr>
+          <w:rFonts w:ascii="Consolas" w:hAnsi="Consolas"/>
+          <w:sz w:val="24"/>
+        </w:rPr>
+        <w:tab/>
+        <w:t>_id (not required): User id</w:t>
+      </w:r>
+    </w:p>
+    <w:p>
+      <w:pPr>
+        <w:pStyle w:val="ListParagraph"/>
+        <w:rPr>
+          <w:rFonts w:ascii="Consolas" w:hAnsi="Consolas"/>
+          <w:sz w:val="24"/>
+        </w:rPr>
+      </w:pPr>
+      <w:r>
+        <w:rPr>
+          <w:rFonts w:ascii="Consolas" w:hAnsi="Consolas"/>
+          <w:b/>
+          <w:sz w:val="24"/>
+        </w:rPr>
+        <w:t>Return</w:t>
+      </w:r>
+      <w:r>
+        <w:rPr>
+          <w:rFonts w:ascii="Consolas" w:hAnsi="Consolas"/>
+          <w:sz w:val="24"/>
+        </w:rPr>
+        <w:t>: List of user that sent friend request</w:t>
+      </w:r>
+      <w:r>
+        <w:rPr>
+          <w:rFonts w:ascii="Consolas" w:hAnsi="Consolas"/>
+          <w:sz w:val="24"/>
+        </w:rPr>
+        <w:t xml:space="preserve"> to current user</w:t>
+      </w:r>
+    </w:p>
+    <w:p>
+      <w:pPr>
+        <w:pStyle w:val="ListParagraph"/>
+        <w:rPr>
+          <w:rFonts w:ascii="Consolas" w:hAnsi="Consolas"/>
+          <w:sz w:val="24"/>
+        </w:rPr>
+      </w:pPr>
+      <w:r>
+        <w:rPr>
+          <w:rFonts w:ascii="Consolas" w:hAnsi="Consolas"/>
+          <w:b/>
+          <w:sz w:val="24"/>
+        </w:rPr>
+        <w:t>Return format</w:t>
+      </w:r>
+      <w:r>
+        <w:rPr>
+          <w:rFonts w:ascii="Consolas" w:hAnsi="Consolas"/>
+          <w:sz w:val="24"/>
+        </w:rPr>
+        <w:t>:</w:t>
+      </w:r>
+      <w:r>
+        <w:rPr>
+          <w:rFonts w:ascii="Consolas" w:hAnsi="Consolas"/>
+          <w:sz w:val="24"/>
+        </w:rPr>
+        <w:t xml:space="preserve"> same with </w:t>
+      </w:r>
       <w:r>
         <w:rPr>
           <w:rFonts w:ascii="Consolas" w:hAnsi="Consolas"/>
           <w:sz w:val="24"/>
           <w:highlight w:val="cyan"/>
         </w:rPr>
-        <w:t>friend_requested_by_list</w:t>
-      </w:r>
-      <w:proofErr w:type="spellEnd"/>
-    </w:p>
-    <w:p>
-      <w:pPr>
-        <w:pStyle w:val="ListParagraph"/>
-        <w:rPr>
-          <w:rFonts w:ascii="Consolas" w:hAnsi="Consolas"/>
-          <w:sz w:val="24"/>
-        </w:rPr>
-      </w:pPr>
-      <w:r>
-        <w:rPr>
-          <w:rFonts w:ascii="Consolas" w:hAnsi="Consolas"/>
-          <w:b/>
-          <w:sz w:val="24"/>
-        </w:rPr>
-        <w:t>Method</w:t>
-      </w:r>
-      <w:r>
-        <w:rPr>
-          <w:rFonts w:ascii="Consolas" w:hAnsi="Consolas"/>
-          <w:sz w:val="24"/>
-        </w:rPr>
-        <w:t>: POST</w:t>
-      </w:r>
-    </w:p>
-    <w:p>
-      <w:pPr>
-        <w:pStyle w:val="ListParagraph"/>
-        <w:rPr>
-          <w:rFonts w:ascii="Consolas" w:hAnsi="Consolas"/>
-          <w:sz w:val="24"/>
-        </w:rPr>
-      </w:pPr>
-      <w:r>
-        <w:rPr>
-          <w:rFonts w:ascii="Consolas" w:hAnsi="Consolas"/>
-          <w:b/>
-          <w:sz w:val="24"/>
-        </w:rPr>
-        <w:t>Description</w:t>
-      </w:r>
-      <w:r>
-        <w:rPr>
-          <w:rFonts w:ascii="Consolas" w:hAnsi="Consolas"/>
-          <w:sz w:val="24"/>
-        </w:rPr>
-        <w:t>: Get list of user that sent friend request</w:t>
-      </w:r>
-      <w:r>
-        <w:rPr>
-          <w:rFonts w:ascii="Consolas" w:hAnsi="Consolas"/>
-          <w:sz w:val="24"/>
-        </w:rPr>
-        <w:t xml:space="preserve"> to current user</w:t>
-      </w:r>
-    </w:p>
-    <w:p>
-      <w:pPr>
-        <w:pStyle w:val="ListParagraph"/>
-        <w:rPr>
-          <w:rFonts w:ascii="Consolas" w:hAnsi="Consolas"/>
-          <w:sz w:val="24"/>
-        </w:rPr>
-      </w:pPr>
-      <w:proofErr w:type="spellStart"/>
-      <w:r>
-        <w:rPr>
-          <w:rFonts w:ascii="Consolas" w:hAnsi="Consolas"/>
-          <w:b/>
-          <w:sz w:val="24"/>
-        </w:rPr>
-        <w:t>RequestParams</w:t>
-      </w:r>
-      <w:proofErr w:type="spellEnd"/>
-      <w:r>
-        <w:rPr>
-          <w:rFonts w:ascii="Consolas" w:hAnsi="Consolas"/>
-          <w:sz w:val="24"/>
-        </w:rPr>
-        <w:t>:</w:t>
-      </w:r>
-    </w:p>
-    <w:p>
-      <w:pPr>
-        <w:pStyle w:val="ListParagraph"/>
-        <w:rPr>
-          <w:rFonts w:ascii="Consolas" w:hAnsi="Consolas"/>
-          <w:sz w:val="24"/>
-        </w:rPr>
-      </w:pPr>
-      <w:r>
-        <w:rPr>
-          <w:rFonts w:ascii="Consolas" w:hAnsi="Consolas"/>
-          <w:sz w:val="24"/>
-        </w:rPr>
-        <w:tab/>
-        <w:t xml:space="preserve">_id (not </w:t>
-      </w:r>
-      <w:proofErr w:type="gramStart"/>
-      <w:r>
-        <w:rPr>
-          <w:rFonts w:ascii="Consolas" w:hAnsi="Consolas"/>
-          <w:sz w:val="24"/>
-        </w:rPr>
-        <w:t>required):</w:t>
-      </w:r>
-      <w:proofErr w:type="gramEnd"/>
-      <w:r>
-        <w:rPr>
-          <w:rFonts w:ascii="Consolas" w:hAnsi="Consolas"/>
-          <w:sz w:val="24"/>
-        </w:rPr>
-        <w:t xml:space="preserve"> User id</w:t>
-      </w:r>
-    </w:p>
-    <w:p>
-      <w:pPr>
-        <w:pStyle w:val="ListParagraph"/>
-        <w:rPr>
-          <w:rFonts w:ascii="Consolas" w:hAnsi="Consolas"/>
-          <w:sz w:val="24"/>
-        </w:rPr>
-      </w:pPr>
-      <w:r>
-        <w:rPr>
-          <w:rFonts w:ascii="Consolas" w:hAnsi="Consolas"/>
-          <w:b/>
-          <w:sz w:val="24"/>
-        </w:rPr>
-        <w:t>Return</w:t>
-      </w:r>
-      <w:r>
-        <w:rPr>
-          <w:rFonts w:ascii="Consolas" w:hAnsi="Consolas"/>
-          <w:sz w:val="24"/>
-        </w:rPr>
-        <w:t>: List of user that sent friend request</w:t>
-      </w:r>
-      <w:r>
-        <w:rPr>
-          <w:rFonts w:ascii="Consolas" w:hAnsi="Consolas"/>
-          <w:sz w:val="24"/>
-        </w:rPr>
-        <w:t xml:space="preserve"> to current user</w:t>
-      </w:r>
-    </w:p>
-    <w:p>
-      <w:pPr>
-        <w:pStyle w:val="ListParagraph"/>
-        <w:rPr>
-          <w:rFonts w:ascii="Consolas" w:hAnsi="Consolas"/>
-          <w:sz w:val="24"/>
-        </w:rPr>
-      </w:pPr>
-      <w:r>
-        <w:rPr>
-          <w:rFonts w:ascii="Consolas" w:hAnsi="Consolas"/>
-          <w:b/>
-          <w:sz w:val="24"/>
-        </w:rPr>
-        <w:t>Return format</w:t>
-      </w:r>
-      <w:r>
-        <w:rPr>
-          <w:rFonts w:ascii="Consolas" w:hAnsi="Consolas"/>
-          <w:sz w:val="24"/>
-        </w:rPr>
-        <w:t>:</w:t>
-      </w:r>
-      <w:r>
-        <w:rPr>
-          <w:rFonts w:ascii="Consolas" w:hAnsi="Consolas"/>
-          <w:sz w:val="24"/>
-        </w:rPr>
-        <w:t xml:space="preserve"> same with </w:t>
-      </w:r>
-      <w:r>
-        <w:rPr>
-          <w:rFonts w:ascii="Consolas" w:hAnsi="Consolas"/>
-          <w:sz w:val="24"/>
-          <w:highlight w:val="cyan"/>
-        </w:rPr>
-        <w:t>/user/</w:t>
-      </w:r>
-      <w:proofErr w:type="spellStart"/>
-      <w:r>
-        <w:rPr>
-          <w:rFonts w:ascii="Consolas" w:hAnsi="Consolas"/>
-          <w:sz w:val="24"/>
-          <w:highlight w:val="cyan"/>
-        </w:rPr>
-        <w:t>friend_list</w:t>
-      </w:r>
-      <w:proofErr w:type="spellEnd"/>
+        <w:t>/user/friend_list</w:t>
+      </w:r>
     </w:p>
     <w:p>
       <w:pPr>
@@ -3991,18 +3675,8 @@
           <w:sz w:val="24"/>
           <w:highlight w:val="cyan"/>
         </w:rPr>
-        <w:t>/user/</w:t>
-      </w:r>
-      <w:proofErr w:type="spellStart"/>
-      <w:r>
-        <w:rPr>
-          <w:rFonts w:ascii="Consolas" w:hAnsi="Consolas"/>
-          <w:sz w:val="24"/>
-          <w:highlight w:val="cyan"/>
-        </w:rPr>
-        <w:t>is_friend</w:t>
-      </w:r>
-      <w:proofErr w:type="spellEnd"/>
+        <w:t>/user/is_friend</w:t>
+      </w:r>
     </w:p>
     <w:p>
       <w:pPr>
@@ -4067,7 +3741,6 @@
           <w:sz w:val="24"/>
         </w:rPr>
       </w:pPr>
-      <w:proofErr w:type="spellStart"/>
       <w:r>
         <w:rPr>
           <w:rFonts w:ascii="Consolas" w:hAnsi="Consolas"/>
@@ -4076,7 +3749,6 @@
         </w:rPr>
         <w:t>RequestParams</w:t>
       </w:r>
-      <w:proofErr w:type="spellEnd"/>
       <w:r>
         <w:rPr>
           <w:rFonts w:ascii="Consolas" w:hAnsi="Consolas"/>
@@ -4099,23 +3771,7 @@
           <w:sz w:val="24"/>
         </w:rPr>
         <w:tab/>
-        <w:t xml:space="preserve">_id (not </w:t>
-      </w:r>
-      <w:proofErr w:type="gramStart"/>
-      <w:r>
-        <w:rPr>
-          <w:rFonts w:ascii="Consolas" w:hAnsi="Consolas"/>
-          <w:sz w:val="24"/>
-        </w:rPr>
-        <w:t>required):</w:t>
-      </w:r>
-      <w:proofErr w:type="gramEnd"/>
-      <w:r>
-        <w:rPr>
-          <w:rFonts w:ascii="Consolas" w:hAnsi="Consolas"/>
-          <w:sz w:val="24"/>
-        </w:rPr>
-        <w:t xml:space="preserve"> User id</w:t>
+        <w:t>_id (not required): User id</w:t>
       </w:r>
     </w:p>
     <w:p>
@@ -4246,26 +3902,16 @@
           <w:sz w:val="24"/>
           <w:highlight w:val="cyan"/>
         </w:rPr>
-        <w:t>/user/</w:t>
-      </w:r>
-      <w:proofErr w:type="spellStart"/>
+        <w:t>/user/is_friend_request</w:t>
+      </w:r>
       <w:r>
         <w:rPr>
           <w:rFonts w:ascii="Consolas" w:hAnsi="Consolas"/>
           <w:sz w:val="24"/>
           <w:highlight w:val="cyan"/>
         </w:rPr>
-        <w:t>is_friend_request</w:t>
-      </w:r>
-      <w:r>
-        <w:rPr>
-          <w:rFonts w:ascii="Consolas" w:hAnsi="Consolas"/>
-          <w:sz w:val="24"/>
-          <w:highlight w:val="cyan"/>
-        </w:rPr>
         <w:t>_sent</w:t>
       </w:r>
-      <w:proofErr w:type="spellEnd"/>
     </w:p>
     <w:p>
       <w:pPr>
@@ -4351,7 +3997,6 @@
           <w:sz w:val="24"/>
         </w:rPr>
       </w:pPr>
-      <w:proofErr w:type="spellStart"/>
       <w:r>
         <w:rPr>
           <w:rFonts w:ascii="Consolas" w:hAnsi="Consolas"/>
@@ -4360,7 +4005,6 @@
         </w:rPr>
         <w:t>RequestParams</w:t>
       </w:r>
-      <w:proofErr w:type="spellEnd"/>
       <w:r>
         <w:rPr>
           <w:rFonts w:ascii="Consolas" w:hAnsi="Consolas"/>
@@ -4383,23 +4027,7 @@
           <w:sz w:val="24"/>
         </w:rPr>
         <w:tab/>
-        <w:t xml:space="preserve">_id (not </w:t>
-      </w:r>
-      <w:proofErr w:type="gramStart"/>
-      <w:r>
-        <w:rPr>
-          <w:rFonts w:ascii="Consolas" w:hAnsi="Consolas"/>
-          <w:sz w:val="24"/>
-        </w:rPr>
-        <w:t>required):</w:t>
-      </w:r>
-      <w:proofErr w:type="gramEnd"/>
-      <w:r>
-        <w:rPr>
-          <w:rFonts w:ascii="Consolas" w:hAnsi="Consolas"/>
-          <w:sz w:val="24"/>
-        </w:rPr>
-        <w:t xml:space="preserve"> User id</w:t>
+        <w:t>_id (not required): User id</w:t>
       </w:r>
     </w:p>
     <w:p>
@@ -4471,18 +4099,8 @@
           <w:sz w:val="24"/>
           <w:highlight w:val="cyan"/>
         </w:rPr>
-        <w:t>/user/</w:t>
-      </w:r>
-      <w:proofErr w:type="spellStart"/>
-      <w:r>
-        <w:rPr>
-          <w:rFonts w:ascii="Consolas" w:hAnsi="Consolas"/>
-          <w:sz w:val="24"/>
-          <w:highlight w:val="cyan"/>
-        </w:rPr>
-        <w:t>is_friend</w:t>
-      </w:r>
-      <w:proofErr w:type="spellEnd"/>
+        <w:t>/user/is_friend</w:t>
+      </w:r>
     </w:p>
     <w:p>
       <w:pPr>
@@ -4505,7 +4123,6 @@
         </w:rPr>
         <w:t>/user/</w:t>
       </w:r>
-      <w:proofErr w:type="spellStart"/>
       <w:r>
         <w:rPr>
           <w:rFonts w:ascii="Consolas" w:hAnsi="Consolas"/>
@@ -4514,7 +4131,6 @@
         </w:rPr>
         <w:t>is_friend_request_received</w:t>
       </w:r>
-      <w:proofErr w:type="spellEnd"/>
     </w:p>
     <w:p>
       <w:pPr>
@@ -4600,7 +4216,6 @@
           <w:sz w:val="24"/>
         </w:rPr>
       </w:pPr>
-      <w:proofErr w:type="spellStart"/>
       <w:r>
         <w:rPr>
           <w:rFonts w:ascii="Consolas" w:hAnsi="Consolas"/>
@@ -4609,7 +4224,6 @@
         </w:rPr>
         <w:t>RequestParams</w:t>
       </w:r>
-      <w:proofErr w:type="spellEnd"/>
       <w:r>
         <w:rPr>
           <w:rFonts w:ascii="Consolas" w:hAnsi="Consolas"/>
@@ -4632,23 +4246,7 @@
           <w:sz w:val="24"/>
         </w:rPr>
         <w:tab/>
-        <w:t xml:space="preserve">_id (not </w:t>
-      </w:r>
-      <w:proofErr w:type="gramStart"/>
-      <w:r>
-        <w:rPr>
-          <w:rFonts w:ascii="Consolas" w:hAnsi="Consolas"/>
-          <w:sz w:val="24"/>
-        </w:rPr>
-        <w:t>required):</w:t>
-      </w:r>
-      <w:proofErr w:type="gramEnd"/>
-      <w:r>
-        <w:rPr>
-          <w:rFonts w:ascii="Consolas" w:hAnsi="Consolas"/>
-          <w:sz w:val="24"/>
-        </w:rPr>
-        <w:t xml:space="preserve"> User id</w:t>
+        <w:t>_id (not required): User id</w:t>
       </w:r>
     </w:p>
     <w:p>
@@ -4718,18 +4316,8 @@
           <w:sz w:val="24"/>
           <w:highlight w:val="cyan"/>
         </w:rPr>
-        <w:t>/user/</w:t>
-      </w:r>
-      <w:proofErr w:type="spellStart"/>
-      <w:r>
-        <w:rPr>
-          <w:rFonts w:ascii="Consolas" w:hAnsi="Consolas"/>
-          <w:sz w:val="24"/>
-          <w:highlight w:val="cyan"/>
-        </w:rPr>
-        <w:t>is_friend</w:t>
-      </w:r>
-      <w:proofErr w:type="spellEnd"/>
+        <w:t>/user/is_friend</w:t>
+      </w:r>
     </w:p>
     <w:p>
       <w:pPr>
@@ -4750,18 +4338,8 @@
           <w:sz w:val="24"/>
           <w:highlight w:val="cyan"/>
         </w:rPr>
-        <w:t>/post/</w:t>
-      </w:r>
-      <w:proofErr w:type="spellStart"/>
-      <w:r>
-        <w:rPr>
-          <w:rFonts w:ascii="Consolas" w:hAnsi="Consolas"/>
-          <w:sz w:val="24"/>
-          <w:highlight w:val="cyan"/>
-        </w:rPr>
-        <w:t>is_followed</w:t>
-      </w:r>
-      <w:proofErr w:type="spellEnd"/>
+        <w:t>/post/is_followed</w:t>
+      </w:r>
     </w:p>
     <w:p>
       <w:pPr>
@@ -4826,7 +4404,6 @@
           <w:sz w:val="24"/>
         </w:rPr>
       </w:pPr>
-      <w:proofErr w:type="spellStart"/>
       <w:r>
         <w:rPr>
           <w:rFonts w:ascii="Consolas" w:hAnsi="Consolas"/>
@@ -4835,7 +4412,6 @@
         </w:rPr>
         <w:t>RequestParams</w:t>
       </w:r>
-      <w:proofErr w:type="spellEnd"/>
       <w:r>
         <w:rPr>
           <w:rFonts w:ascii="Consolas" w:hAnsi="Consolas"/>
@@ -4858,23 +4434,7 @@
           <w:sz w:val="24"/>
         </w:rPr>
         <w:tab/>
-        <w:t>_</w:t>
-      </w:r>
-      <w:proofErr w:type="gramStart"/>
-      <w:r>
-        <w:rPr>
-          <w:rFonts w:ascii="Consolas" w:hAnsi="Consolas"/>
-          <w:sz w:val="24"/>
-        </w:rPr>
-        <w:t>id :</w:t>
-      </w:r>
-      <w:proofErr w:type="gramEnd"/>
-      <w:r>
-        <w:rPr>
-          <w:rFonts w:ascii="Consolas" w:hAnsi="Consolas"/>
-          <w:sz w:val="24"/>
-        </w:rPr>
-        <w:t xml:space="preserve"> </w:t>
+        <w:t xml:space="preserve">_id : </w:t>
       </w:r>
       <w:r>
         <w:rPr>
@@ -4998,18 +4558,8 @@
           <w:sz w:val="24"/>
           <w:highlight w:val="cyan"/>
         </w:rPr>
-        <w:t>/post/</w:t>
-      </w:r>
-      <w:proofErr w:type="spellStart"/>
-      <w:r>
-        <w:rPr>
-          <w:rFonts w:ascii="Consolas" w:hAnsi="Consolas"/>
-          <w:sz w:val="24"/>
-          <w:highlight w:val="cyan"/>
-        </w:rPr>
-        <w:t>is_reacted</w:t>
-      </w:r>
-      <w:proofErr w:type="spellEnd"/>
+        <w:t>/post/is_reacted</w:t>
+      </w:r>
     </w:p>
     <w:p>
       <w:pPr>
@@ -5081,7 +4631,6 @@
           <w:sz w:val="24"/>
         </w:rPr>
       </w:pPr>
-      <w:proofErr w:type="spellStart"/>
       <w:r>
         <w:rPr>
           <w:rFonts w:ascii="Consolas" w:hAnsi="Consolas"/>
@@ -5090,7 +4639,6 @@
         </w:rPr>
         <w:t>RequestParams</w:t>
       </w:r>
-      <w:proofErr w:type="spellEnd"/>
       <w:r>
         <w:rPr>
           <w:rFonts w:ascii="Consolas" w:hAnsi="Consolas"/>
@@ -5113,23 +4661,7 @@
           <w:sz w:val="24"/>
         </w:rPr>
         <w:tab/>
-        <w:t>_</w:t>
-      </w:r>
-      <w:proofErr w:type="gramStart"/>
-      <w:r>
-        <w:rPr>
-          <w:rFonts w:ascii="Consolas" w:hAnsi="Consolas"/>
-          <w:sz w:val="24"/>
-        </w:rPr>
-        <w:t>id :</w:t>
-      </w:r>
-      <w:proofErr w:type="gramEnd"/>
-      <w:r>
-        <w:rPr>
-          <w:rFonts w:ascii="Consolas" w:hAnsi="Consolas"/>
-          <w:sz w:val="24"/>
-        </w:rPr>
-        <w:t xml:space="preserve"> Post id</w:t>
+        <w:t>_id : Post id</w:t>
       </w:r>
     </w:p>
     <w:p>
@@ -5242,7 +4774,6 @@
         </w:rPr>
         <w:t>/user/</w:t>
       </w:r>
-      <w:proofErr w:type="spellStart"/>
       <w:r>
         <w:rPr>
           <w:rFonts w:ascii="Consolas" w:hAnsi="Consolas"/>
@@ -5251,7 +4782,6 @@
         </w:rPr>
         <w:t>friend_request_process</w:t>
       </w:r>
-      <w:proofErr w:type="spellEnd"/>
     </w:p>
     <w:p>
       <w:pPr>
@@ -5337,7 +4867,6 @@
           <w:sz w:val="24"/>
         </w:rPr>
       </w:pPr>
-      <w:proofErr w:type="spellStart"/>
       <w:r>
         <w:rPr>
           <w:rFonts w:ascii="Consolas" w:hAnsi="Consolas"/>
@@ -5346,7 +4875,6 @@
         </w:rPr>
         <w:t>RequestParams</w:t>
       </w:r>
-      <w:proofErr w:type="spellEnd"/>
       <w:r>
         <w:rPr>
           <w:rFonts w:ascii="Consolas" w:hAnsi="Consolas"/>
@@ -5369,23 +4897,7 @@
           <w:sz w:val="24"/>
         </w:rPr>
         <w:tab/>
-        <w:t>_</w:t>
-      </w:r>
-      <w:proofErr w:type="gramStart"/>
-      <w:r>
-        <w:rPr>
-          <w:rFonts w:ascii="Consolas" w:hAnsi="Consolas"/>
-          <w:sz w:val="24"/>
-        </w:rPr>
-        <w:t>id :</w:t>
-      </w:r>
-      <w:proofErr w:type="gramEnd"/>
-      <w:r>
-        <w:rPr>
-          <w:rFonts w:ascii="Consolas" w:hAnsi="Consolas"/>
-          <w:sz w:val="24"/>
-        </w:rPr>
-        <w:t xml:space="preserve"> </w:t>
+        <w:t xml:space="preserve">_id : </w:t>
       </w:r>
       <w:r>
         <w:rPr>
@@ -5589,7 +5101,6 @@
           <w:sz w:val="24"/>
         </w:rPr>
       </w:pPr>
-      <w:proofErr w:type="spellStart"/>
       <w:r>
         <w:rPr>
           <w:rFonts w:ascii="Consolas" w:hAnsi="Consolas"/>
@@ -5598,7 +5109,6 @@
         </w:rPr>
         <w:t>RequestParams</w:t>
       </w:r>
-      <w:proofErr w:type="spellEnd"/>
       <w:r>
         <w:rPr>
           <w:rFonts w:ascii="Consolas" w:hAnsi="Consolas"/>
@@ -5637,21 +5147,26 @@
         </w:rPr>
         <w:t xml:space="preserve">: </w:t>
       </w:r>
-      <w:proofErr w:type="gramStart"/>
-      <w:r>
-        <w:rPr>
-          <w:rFonts w:ascii="Consolas" w:hAnsi="Consolas"/>
-          <w:sz w:val="24"/>
-        </w:rPr>
-        <w:t>1</w:t>
-      </w:r>
-      <w:proofErr w:type="gramEnd"/>
-      <w:r>
-        <w:rPr>
-          <w:rFonts w:ascii="Consolas" w:hAnsi="Consolas"/>
-          <w:sz w:val="24"/>
-        </w:rPr>
-        <w:t xml:space="preserve"> of 3 values: </w:t>
+      <w:r>
+        <w:rPr>
+          <w:rFonts w:ascii="Consolas" w:hAnsi="Consolas"/>
+          <w:sz w:val="24"/>
+        </w:rPr>
+        <w:t xml:space="preserve">1 of 3 values: </w:t>
+      </w:r>
+      <w:r>
+        <w:rPr>
+          <w:rFonts w:ascii="Consolas" w:hAnsi="Consolas"/>
+          <w:sz w:val="24"/>
+        </w:rPr>
+        <w:t xml:space="preserve">“date_created”, </w:t>
+      </w:r>
+      <w:r>
+        <w:rPr>
+          <w:rFonts w:ascii="Consolas" w:hAnsi="Consolas"/>
+          <w:sz w:val="24"/>
+        </w:rPr>
+        <w:t xml:space="preserve">“publication_date”, </w:t>
       </w:r>
       <w:r>
         <w:rPr>
@@ -5660,53 +5175,6 @@
         </w:rPr>
         <w:t>“</w:t>
       </w:r>
-      <w:proofErr w:type="spellStart"/>
-      <w:r>
-        <w:rPr>
-          <w:rFonts w:ascii="Consolas" w:hAnsi="Consolas"/>
-          <w:sz w:val="24"/>
-        </w:rPr>
-        <w:t>date_created</w:t>
-      </w:r>
-      <w:proofErr w:type="spellEnd"/>
-      <w:r>
-        <w:rPr>
-          <w:rFonts w:ascii="Consolas" w:hAnsi="Consolas"/>
-          <w:sz w:val="24"/>
-        </w:rPr>
-        <w:t xml:space="preserve">”, </w:t>
-      </w:r>
-      <w:r>
-        <w:rPr>
-          <w:rFonts w:ascii="Consolas" w:hAnsi="Consolas"/>
-          <w:sz w:val="24"/>
-        </w:rPr>
-        <w:t>“</w:t>
-      </w:r>
-      <w:proofErr w:type="spellStart"/>
-      <w:r>
-        <w:rPr>
-          <w:rFonts w:ascii="Consolas" w:hAnsi="Consolas"/>
-          <w:sz w:val="24"/>
-        </w:rPr>
-        <w:t>publication_date</w:t>
-      </w:r>
-      <w:proofErr w:type="spellEnd"/>
-      <w:r>
-        <w:rPr>
-          <w:rFonts w:ascii="Consolas" w:hAnsi="Consolas"/>
-          <w:sz w:val="24"/>
-        </w:rPr>
-        <w:t xml:space="preserve">”, </w:t>
-      </w:r>
-      <w:r>
-        <w:rPr>
-          <w:rFonts w:ascii="Consolas" w:hAnsi="Consolas"/>
-          <w:sz w:val="24"/>
-        </w:rPr>
-        <w:t>“</w:t>
-      </w:r>
-      <w:proofErr w:type="spellStart"/>
       <w:r>
         <w:rPr>
           <w:rFonts w:ascii="Consolas" w:hAnsi="Consolas"/>
@@ -5714,7 +5182,6 @@
         </w:rPr>
         <w:t>most_followed</w:t>
       </w:r>
-      <w:proofErr w:type="spellEnd"/>
       <w:r>
         <w:rPr>
           <w:rFonts w:ascii="Consolas" w:hAnsi="Consolas"/>
@@ -5727,32 +5194,15 @@
           <w:rFonts w:ascii="Consolas" w:hAnsi="Consolas"/>
           <w:sz w:val="24"/>
         </w:rPr>
-        <w:t xml:space="preserve">. If not specified, </w:t>
-      </w:r>
-      <w:proofErr w:type="gramStart"/>
-      <w:r>
-        <w:rPr>
-          <w:rFonts w:ascii="Consolas" w:hAnsi="Consolas"/>
-          <w:sz w:val="24"/>
-        </w:rPr>
-        <w:t xml:space="preserve">the default </w:t>
-      </w:r>
-      <w:r>
-        <w:rPr>
-          <w:rFonts w:ascii="Consolas" w:hAnsi="Consolas"/>
-          <w:sz w:val="24"/>
-        </w:rPr>
-        <w:t>is “</w:t>
-      </w:r>
-      <w:proofErr w:type="spellStart"/>
-      <w:r>
-        <w:rPr>
-          <w:rFonts w:ascii="Consolas" w:hAnsi="Consolas"/>
-          <w:sz w:val="24"/>
-        </w:rPr>
-        <w:t>date_created</w:t>
-      </w:r>
-      <w:proofErr w:type="spellEnd"/>
+        <w:t xml:space="preserve">. If not specified, the default </w:t>
+      </w:r>
+      <w:r>
+        <w:rPr>
+          <w:rFonts w:ascii="Consolas" w:hAnsi="Consolas"/>
+          <w:sz w:val="24"/>
+        </w:rPr>
+        <w:t>is “date_created</w:t>
+      </w:r>
       <w:r>
         <w:rPr>
           <w:rFonts w:ascii="Consolas" w:hAnsi="Consolas"/>
@@ -5760,23 +5210,13 @@
         </w:rPr>
         <w:t>”</w:t>
       </w:r>
-      <w:proofErr w:type="gramEnd"/>
-      <w:r>
-        <w:rPr>
-          <w:rFonts w:ascii="Consolas" w:hAnsi="Consolas"/>
-          <w:sz w:val="24"/>
-        </w:rPr>
-        <w:t xml:space="preserve">, </w:t>
-      </w:r>
-      <w:proofErr w:type="gramStart"/>
-      <w:r>
-        <w:rPr>
-          <w:rFonts w:ascii="Consolas" w:hAnsi="Consolas"/>
-          <w:sz w:val="24"/>
-        </w:rPr>
-        <w:t>sort order is descending</w:t>
-      </w:r>
-      <w:proofErr w:type="gramEnd"/>
+      <w:r>
+        <w:rPr>
+          <w:rFonts w:ascii="Consolas" w:hAnsi="Consolas"/>
+          <w:sz w:val="24"/>
+        </w:rPr>
+        <w:t>, sort order is descending</w:t>
+      </w:r>
     </w:p>
     <w:p>
       <w:pPr>
@@ -5823,21 +5263,12 @@
         </w:rPr>
         <w:tab/>
       </w:r>
-      <w:proofErr w:type="spellStart"/>
-      <w:r>
-        <w:rPr>
-          <w:rFonts w:ascii="Consolas" w:hAnsi="Consolas"/>
-          <w:sz w:val="24"/>
-        </w:rPr>
-        <w:t>Lbound</w:t>
-      </w:r>
-      <w:proofErr w:type="spellEnd"/>
-      <w:r>
-        <w:rPr>
-          <w:rFonts w:ascii="Consolas" w:hAnsi="Consolas"/>
-          <w:sz w:val="24"/>
-        </w:rPr>
-        <w:t xml:space="preserve">: </w:t>
+      <w:r>
+        <w:rPr>
+          <w:rFonts w:ascii="Consolas" w:hAnsi="Consolas"/>
+          <w:sz w:val="24"/>
+        </w:rPr>
+        <w:t xml:space="preserve">Lbound: </w:t>
       </w:r>
       <w:r>
         <w:rPr>
@@ -5869,21 +5300,12 @@
         </w:rPr>
         <w:tab/>
       </w:r>
-      <w:proofErr w:type="spellStart"/>
-      <w:r>
-        <w:rPr>
-          <w:rFonts w:ascii="Consolas" w:hAnsi="Consolas"/>
-          <w:sz w:val="24"/>
-        </w:rPr>
-        <w:t>No_items</w:t>
-      </w:r>
-      <w:proofErr w:type="spellEnd"/>
-      <w:r>
-        <w:rPr>
-          <w:rFonts w:ascii="Consolas" w:hAnsi="Consolas"/>
-          <w:sz w:val="24"/>
-        </w:rPr>
-        <w:t xml:space="preserve">: </w:t>
+      <w:r>
+        <w:rPr>
+          <w:rFonts w:ascii="Consolas" w:hAnsi="Consolas"/>
+          <w:sz w:val="24"/>
+        </w:rPr>
+        <w:t xml:space="preserve">No_items: </w:t>
       </w:r>
       <w:r>
         <w:rPr>
@@ -5916,7 +5338,6 @@
         </w:rPr>
         <w:t xml:space="preserve">: Array of </w:t>
       </w:r>
-      <w:proofErr w:type="spellStart"/>
       <w:r>
         <w:rPr>
           <w:rFonts w:ascii="Consolas" w:hAnsi="Consolas"/>
@@ -5924,7 +5345,6 @@
         </w:rPr>
         <w:t>PostViewModel</w:t>
       </w:r>
-      <w:proofErr w:type="spellEnd"/>
     </w:p>
     <w:p>
       <w:pPr>
@@ -6068,7 +5488,6 @@
           <w:sz w:val="24"/>
         </w:rPr>
       </w:pPr>
-      <w:proofErr w:type="spellStart"/>
       <w:r>
         <w:rPr>
           <w:rFonts w:ascii="Consolas" w:hAnsi="Consolas"/>
@@ -6077,7 +5496,6 @@
         </w:rPr>
         <w:t>RequestParams</w:t>
       </w:r>
-      <w:proofErr w:type="spellEnd"/>
       <w:r>
         <w:rPr>
           <w:rFonts w:ascii="Consolas" w:hAnsi="Consolas"/>
@@ -6123,22 +5541,7 @@
           <w:sz w:val="24"/>
         </w:rPr>
         <w:tab/>
-      </w:r>
-      <w:proofErr w:type="spellStart"/>
-      <w:r>
-        <w:rPr>
-          <w:rFonts w:ascii="Consolas" w:hAnsi="Consolas"/>
-          <w:sz w:val="24"/>
-        </w:rPr>
-        <w:t>Lbound</w:t>
-      </w:r>
-      <w:proofErr w:type="spellEnd"/>
-      <w:r>
-        <w:rPr>
-          <w:rFonts w:ascii="Consolas" w:hAnsi="Consolas"/>
-          <w:sz w:val="24"/>
-        </w:rPr>
-        <w:t>: lower bound to get item</w:t>
+        <w:t>Lbound: lower bound to get item</w:t>
       </w:r>
     </w:p>
     <w:p>
@@ -6155,22 +5558,7 @@
           <w:sz w:val="24"/>
         </w:rPr>
         <w:tab/>
-      </w:r>
-      <w:proofErr w:type="spellStart"/>
-      <w:r>
-        <w:rPr>
-          <w:rFonts w:ascii="Consolas" w:hAnsi="Consolas"/>
-          <w:sz w:val="24"/>
-        </w:rPr>
-        <w:t>No_items</w:t>
-      </w:r>
-      <w:proofErr w:type="spellEnd"/>
-      <w:r>
-        <w:rPr>
-          <w:rFonts w:ascii="Consolas" w:hAnsi="Consolas"/>
-          <w:sz w:val="24"/>
-        </w:rPr>
-        <w:t>: size of result array</w:t>
+        <w:t>No_items: size of result array</w:t>
       </w:r>
     </w:p>
     <w:p>
@@ -6201,17 +5589,8 @@
           <w:rFonts w:ascii="Consolas" w:hAnsi="Consolas"/>
           <w:sz w:val="24"/>
         </w:rPr>
-        <w:t xml:space="preserve">Array of </w:t>
-      </w:r>
-      <w:proofErr w:type="spellStart"/>
-      <w:r>
-        <w:rPr>
-          <w:rFonts w:ascii="Consolas" w:hAnsi="Consolas"/>
-          <w:sz w:val="24"/>
-        </w:rPr>
-        <w:t>AccountViewModel</w:t>
-      </w:r>
-      <w:proofErr w:type="spellEnd"/>
+        <w:t>Array of AccountViewModel</w:t>
+      </w:r>
     </w:p>
     <w:p>
       <w:pPr>
@@ -6290,6 +5669,74 @@
           <w:sz w:val="24"/>
         </w:rPr>
       </w:pPr>
+      <w:r>
+        <w:rPr>
+          <w:rFonts w:ascii="Consolas" w:hAnsi="Consolas"/>
+          <w:sz w:val="24"/>
+        </w:rPr>
+        <w:t>/user/</w:t>
+      </w:r>
+      <w:r>
+        <w:rPr>
+          <w:rFonts w:ascii="Consolas" w:hAnsi="Consolas"/>
+          <w:sz w:val="24"/>
+        </w:rPr>
+        <w:t>posted_posts</w:t>
+      </w:r>
+    </w:p>
+    <w:p>
+      <w:pPr>
+        <w:pStyle w:val="ListParagraph"/>
+        <w:numPr>
+          <w:ilvl w:val="0"/>
+          <w:numId w:val="4"/>
+        </w:numPr>
+        <w:rPr>
+          <w:rFonts w:ascii="Consolas" w:hAnsi="Consolas"/>
+          <w:sz w:val="24"/>
+        </w:rPr>
+      </w:pPr>
+      <w:r>
+        <w:rPr>
+          <w:rFonts w:ascii="Consolas" w:hAnsi="Consolas"/>
+          <w:sz w:val="24"/>
+        </w:rPr>
+        <w:t>/user/</w:t>
+      </w:r>
+      <w:r>
+        <w:rPr>
+          <w:rFonts w:ascii="Consolas" w:hAnsi="Consolas"/>
+          <w:sz w:val="24"/>
+        </w:rPr>
+        <w:t>followed_posts</w:t>
+      </w:r>
+    </w:p>
+    <w:p>
+      <w:pPr>
+        <w:pStyle w:val="ListParagraph"/>
+        <w:numPr>
+          <w:ilvl w:val="0"/>
+          <w:numId w:val="4"/>
+        </w:numPr>
+        <w:rPr>
+          <w:rFonts w:ascii="Consolas" w:hAnsi="Consolas"/>
+          <w:sz w:val="24"/>
+        </w:rPr>
+      </w:pPr>
+      <w:r>
+        <w:rPr>
+          <w:rFonts w:ascii="Consolas" w:hAnsi="Consolas"/>
+          <w:sz w:val="24"/>
+        </w:rPr>
+        <w:t>/users/</w:t>
+      </w:r>
+      <w:r>
+        <w:rPr>
+          <w:rFonts w:ascii="Consolas" w:hAnsi="Consolas"/>
+          <w:sz w:val="24"/>
+        </w:rPr>
+        <w:t>author_of_posts</w:t>
+      </w:r>
       <w:bookmarkStart w:id="0" w:name="_GoBack"/>
       <w:bookmarkEnd w:id="0"/>
     </w:p>

</xml_diff>

<commit_message>
Updated AccountViewModel, added features delete post, delete comment
</commit_message>
<xml_diff>
--- a/Api_docs.docx
+++ b/Api_docs.docx
@@ -5307,25 +5307,7 @@
         <w:rPr>
           <w:rFonts w:ascii="Consolas" w:hAnsi="Consolas"/>
         </w:rPr>
-        <w:t xml:space="preserve"> </w:t>
-      </w:r>
-      <w:r>
-        <w:rPr>
-          <w:rFonts w:ascii="Consolas" w:hAnsi="Consolas"/>
-        </w:rPr>
-        <w:t xml:space="preserve">Check if current user </w:t>
-      </w:r>
-      <w:r>
-        <w:rPr>
-          <w:rFonts w:ascii="Consolas" w:hAnsi="Consolas"/>
-        </w:rPr>
-        <w:t>follow</w:t>
-      </w:r>
-      <w:r>
-        <w:rPr>
-          <w:rFonts w:ascii="Consolas" w:hAnsi="Consolas"/>
-        </w:rPr>
-        <w:t xml:space="preserve"> post or not</w:t>
+        <w:t xml:space="preserve"> Check if current user follow post or not</w:t>
       </w:r>
     </w:p>
     <w:p>
@@ -5419,13 +5401,7 @@
         <w:rPr>
           <w:rFonts w:ascii="Consolas" w:hAnsi="Consolas"/>
         </w:rPr>
-        <w:t xml:space="preserve"> </w:t>
-      </w:r>
-      <w:r>
-        <w:rPr>
-          <w:rFonts w:ascii="Consolas" w:hAnsi="Consolas"/>
-        </w:rPr>
-        <w:t>ResponseObject with additional field “Result” or ResponseObject additional field “PostId” if error</w:t>
+        <w:t xml:space="preserve"> ResponseObject with additional field “Result” or ResponseObject additional field “PostId” if error</w:t>
       </w:r>
     </w:p>
     <w:p>
@@ -5763,13 +5739,7 @@
         <w:rPr>
           <w:rFonts w:ascii="Consolas" w:hAnsi="Consolas"/>
         </w:rPr>
-        <w:t xml:space="preserve"> </w:t>
-      </w:r>
-      <w:r>
-        <w:rPr>
-          <w:rFonts w:ascii="Consolas" w:hAnsi="Consolas"/>
-        </w:rPr>
-        <w:t>(not required)</w:t>
+        <w:t xml:space="preserve"> (not required)</w:t>
       </w:r>
       <w:r>
         <w:rPr>
@@ -5808,13 +5778,7 @@
         <w:rPr>
           <w:rFonts w:ascii="Consolas" w:hAnsi="Consolas"/>
         </w:rPr>
-        <w:t xml:space="preserve"> </w:t>
-      </w:r>
-      <w:r>
-        <w:rPr>
-          <w:rFonts w:ascii="Consolas" w:hAnsi="Consolas"/>
-        </w:rPr>
-        <w:t>(not required)</w:t>
+        <w:t xml:space="preserve"> (not required)</w:t>
       </w:r>
       <w:r>
         <w:rPr>
@@ -5866,13 +5830,7 @@
         <w:rPr>
           <w:rFonts w:ascii="Consolas" w:hAnsi="Consolas"/>
         </w:rPr>
-        <w:t xml:space="preserve"> </w:t>
-      </w:r>
-      <w:r>
-        <w:rPr>
-          <w:rFonts w:ascii="Consolas" w:hAnsi="Consolas"/>
-        </w:rPr>
-        <w:t>(not required)</w:t>
+        <w:t xml:space="preserve"> (not required)</w:t>
       </w:r>
       <w:r>
         <w:rPr>
@@ -5896,13 +5854,7 @@
         <w:rPr>
           <w:rFonts w:ascii="Consolas" w:hAnsi="Consolas"/>
         </w:rPr>
-        <w:t xml:space="preserve">, not work if </w:t>
-      </w:r>
-      <w:r>
-        <w:rPr>
-          <w:rFonts w:ascii="Consolas" w:hAnsi="Consolas"/>
-        </w:rPr>
-        <w:t>lbound not exist</w:t>
+        <w:t>, not work if lbound not exist</w:t>
       </w:r>
     </w:p>
     <w:p>
@@ -7694,13 +7646,7 @@
         <w:rPr>
           <w:rFonts w:ascii="Consolas" w:hAnsi="Consolas"/>
         </w:rPr>
-        <w:t xml:space="preserve"> </w:t>
-      </w:r>
-      <w:r>
-        <w:rPr>
-          <w:rFonts w:ascii="Consolas" w:hAnsi="Consolas"/>
-        </w:rPr>
-        <w:t xml:space="preserve">Check if </w:t>
+        <w:t xml:space="preserve"> Check if </w:t>
       </w:r>
       <w:r>
         <w:rPr>
@@ -7784,11 +7730,6 @@
           <w:rFonts w:ascii="Consolas" w:hAnsi="Consolas"/>
         </w:rPr>
         <w:tab/>
-      </w:r>
-      <w:r>
-        <w:rPr>
-          <w:rFonts w:ascii="Consolas" w:hAnsi="Consolas"/>
-        </w:rPr>
         <w:t>_id: User’s ID</w:t>
       </w:r>
     </w:p>
@@ -7980,15 +7921,7 @@
           <w:b/>
           <w:highlight w:val="yellow"/>
         </w:rPr>
-        <w:t>is_friend_request</w:t>
-      </w:r>
-      <w:r>
-        <w:rPr>
-          <w:rFonts w:ascii="Consolas" w:hAnsi="Consolas"/>
-          <w:b/>
-          <w:highlight w:val="yellow"/>
-        </w:rPr>
-        <w:t>_received</w:t>
+        <w:t>is_friend_request_received</w:t>
       </w:r>
     </w:p>
     <w:p>
@@ -8016,13 +7949,7 @@
         <w:rPr>
           <w:rFonts w:ascii="Consolas" w:hAnsi="Consolas"/>
         </w:rPr>
-        <w:t xml:space="preserve"> </w:t>
-      </w:r>
-      <w:r>
-        <w:rPr>
-          <w:rFonts w:ascii="Consolas" w:hAnsi="Consolas"/>
-        </w:rPr>
-        <w:t xml:space="preserve">Check if </w:t>
+        <w:t xml:space="preserve"> Check if </w:t>
       </w:r>
       <w:r>
         <w:rPr>
@@ -8411,8 +8338,6 @@
         <w:tab/>
         <w:t xml:space="preserve">_id: </w:t>
       </w:r>
-      <w:bookmarkStart w:id="0" w:name="_GoBack"/>
-      <w:bookmarkEnd w:id="0"/>
       <w:r>
         <w:rPr>
           <w:rFonts w:ascii="Consolas" w:hAnsi="Consolas"/>
@@ -8947,6 +8872,56 @@
         </w:drawing>
       </w:r>
     </w:p>
+    <w:p>
+      <w:pPr>
+        <w:pStyle w:val="ListParagraph"/>
+        <w:numPr>
+          <w:ilvl w:val="0"/>
+          <w:numId w:val="12"/>
+        </w:numPr>
+        <w:rPr>
+          <w:rFonts w:ascii="Consolas" w:hAnsi="Consolas"/>
+        </w:rPr>
+      </w:pPr>
+      <w:r>
+        <w:rPr>
+          <w:rFonts w:ascii="Consolas" w:hAnsi="Consolas"/>
+        </w:rPr>
+        <w:t xml:space="preserve">Added </w:t>
+      </w:r>
+      <w:r>
+        <w:rPr>
+          <w:rFonts w:ascii="Consolas" w:hAnsi="Consolas"/>
+        </w:rPr>
+        <w:t>/delete/post, delete/comment</w:t>
+      </w:r>
+      <w:r>
+        <w:rPr>
+          <w:rFonts w:ascii="Consolas" w:hAnsi="Consolas"/>
+        </w:rPr>
+        <w:t xml:space="preserve">, </w:t>
+      </w:r>
+      <w:r>
+        <w:rPr>
+          <w:rFonts w:ascii="Consolas" w:hAnsi="Consolas"/>
+        </w:rPr>
+        <w:t xml:space="preserve">added </w:t>
+      </w:r>
+      <w:r>
+        <w:rPr>
+          <w:rFonts w:ascii="Consolas" w:hAnsi="Consolas"/>
+        </w:rPr>
+        <w:t xml:space="preserve">list of friend requested by </w:t>
+      </w:r>
+      <w:r>
+        <w:rPr>
+          <w:rFonts w:ascii="Consolas" w:hAnsi="Consolas"/>
+        </w:rPr>
+        <w:t>in AccountViewModel</w:t>
+      </w:r>
+      <w:bookmarkStart w:id="0" w:name="_GoBack"/>
+      <w:bookmarkEnd w:id="0"/>
+    </w:p>
     <w:sectPr>
       <w:pgSz w:w="12240" w:h="15840"/>
       <w:pgMar w:top="450" w:right="1440" w:bottom="540" w:left="1440" w:header="720" w:footer="720" w:gutter="0"/>
@@ -8960,6 +8935,119 @@
 <file path=word/numbering.xml><?xml version="1.0" encoding="utf-8"?>
 <w:numbering xmlns:wpc="http://schemas.microsoft.com/office/word/2010/wordprocessingCanvas" xmlns:cx="http://schemas.microsoft.com/office/drawing/2014/chartex" xmlns:cx1="http://schemas.microsoft.com/office/drawing/2015/9/8/chartex" xmlns:mc="http://schemas.openxmlformats.org/markup-compatibility/2006" xmlns:o="urn:schemas-microsoft-com:office:office" xmlns:r="http://schemas.openxmlformats.org/officeDocument/2006/relationships" xmlns:m="http://schemas.openxmlformats.org/officeDocument/2006/math" xmlns:v="urn:schemas-microsoft-com:vml" xmlns:wp14="http://schemas.microsoft.com/office/word/2010/wordprocessingDrawing" xmlns:wp="http://schemas.openxmlformats.org/drawingml/2006/wordprocessingDrawing" xmlns:w10="urn:schemas-microsoft-com:office:word" xmlns:w="http://schemas.openxmlformats.org/wordprocessingml/2006/main" xmlns:w14="http://schemas.microsoft.com/office/word/2010/wordml" xmlns:w15="http://schemas.microsoft.com/office/word/2012/wordml" xmlns:w16se="http://schemas.microsoft.com/office/word/2015/wordml/symex" xmlns:wpg="http://schemas.microsoft.com/office/word/2010/wordprocessingGroup" xmlns:wpi="http://schemas.microsoft.com/office/word/2010/wordprocessingInk" xmlns:wne="http://schemas.microsoft.com/office/word/2006/wordml" xmlns:wps="http://schemas.microsoft.com/office/word/2010/wordprocessingShape" mc:Ignorable="w14 w15 w16se wp14">
   <w:abstractNum w:abstractNumId="0" w15:restartNumberingAfterBreak="0">
+    <w:nsid w:val="00FD12C1"/>
+    <w:multiLevelType w:val="hybridMultilevel"/>
+    <w:tmpl w:val="71646D10"/>
+    <w:lvl w:ilvl="0" w:tplc="0409000B">
+      <w:start w:val="1"/>
+      <w:numFmt w:val="bullet"/>
+      <w:lvlText w:val=""/>
+      <w:lvlJc w:val="left"/>
+      <w:pPr>
+        <w:ind w:left="720" w:hanging="360"/>
+      </w:pPr>
+      <w:rPr>
+        <w:rFonts w:ascii="Wingdings" w:hAnsi="Wingdings" w:hint="default"/>
+      </w:rPr>
+    </w:lvl>
+    <w:lvl w:ilvl="1" w:tplc="04090003" w:tentative="1">
+      <w:start w:val="1"/>
+      <w:numFmt w:val="bullet"/>
+      <w:lvlText w:val="o"/>
+      <w:lvlJc w:val="left"/>
+      <w:pPr>
+        <w:ind w:left="1440" w:hanging="360"/>
+      </w:pPr>
+      <w:rPr>
+        <w:rFonts w:ascii="Courier New" w:hAnsi="Courier New" w:cs="Courier New" w:hint="default"/>
+      </w:rPr>
+    </w:lvl>
+    <w:lvl w:ilvl="2" w:tplc="04090005" w:tentative="1">
+      <w:start w:val="1"/>
+      <w:numFmt w:val="bullet"/>
+      <w:lvlText w:val=""/>
+      <w:lvlJc w:val="left"/>
+      <w:pPr>
+        <w:ind w:left="2160" w:hanging="360"/>
+      </w:pPr>
+      <w:rPr>
+        <w:rFonts w:ascii="Wingdings" w:hAnsi="Wingdings" w:hint="default"/>
+      </w:rPr>
+    </w:lvl>
+    <w:lvl w:ilvl="3" w:tplc="04090001" w:tentative="1">
+      <w:start w:val="1"/>
+      <w:numFmt w:val="bullet"/>
+      <w:lvlText w:val=""/>
+      <w:lvlJc w:val="left"/>
+      <w:pPr>
+        <w:ind w:left="2880" w:hanging="360"/>
+      </w:pPr>
+      <w:rPr>
+        <w:rFonts w:ascii="Symbol" w:hAnsi="Symbol" w:hint="default"/>
+      </w:rPr>
+    </w:lvl>
+    <w:lvl w:ilvl="4" w:tplc="04090003" w:tentative="1">
+      <w:start w:val="1"/>
+      <w:numFmt w:val="bullet"/>
+      <w:lvlText w:val="o"/>
+      <w:lvlJc w:val="left"/>
+      <w:pPr>
+        <w:ind w:left="3600" w:hanging="360"/>
+      </w:pPr>
+      <w:rPr>
+        <w:rFonts w:ascii="Courier New" w:hAnsi="Courier New" w:cs="Courier New" w:hint="default"/>
+      </w:rPr>
+    </w:lvl>
+    <w:lvl w:ilvl="5" w:tplc="04090005" w:tentative="1">
+      <w:start w:val="1"/>
+      <w:numFmt w:val="bullet"/>
+      <w:lvlText w:val=""/>
+      <w:lvlJc w:val="left"/>
+      <w:pPr>
+        <w:ind w:left="4320" w:hanging="360"/>
+      </w:pPr>
+      <w:rPr>
+        <w:rFonts w:ascii="Wingdings" w:hAnsi="Wingdings" w:hint="default"/>
+      </w:rPr>
+    </w:lvl>
+    <w:lvl w:ilvl="6" w:tplc="04090001" w:tentative="1">
+      <w:start w:val="1"/>
+      <w:numFmt w:val="bullet"/>
+      <w:lvlText w:val=""/>
+      <w:lvlJc w:val="left"/>
+      <w:pPr>
+        <w:ind w:left="5040" w:hanging="360"/>
+      </w:pPr>
+      <w:rPr>
+        <w:rFonts w:ascii="Symbol" w:hAnsi="Symbol" w:hint="default"/>
+      </w:rPr>
+    </w:lvl>
+    <w:lvl w:ilvl="7" w:tplc="04090003" w:tentative="1">
+      <w:start w:val="1"/>
+      <w:numFmt w:val="bullet"/>
+      <w:lvlText w:val="o"/>
+      <w:lvlJc w:val="left"/>
+      <w:pPr>
+        <w:ind w:left="5760" w:hanging="360"/>
+      </w:pPr>
+      <w:rPr>
+        <w:rFonts w:ascii="Courier New" w:hAnsi="Courier New" w:cs="Courier New" w:hint="default"/>
+      </w:rPr>
+    </w:lvl>
+    <w:lvl w:ilvl="8" w:tplc="04090005" w:tentative="1">
+      <w:start w:val="1"/>
+      <w:numFmt w:val="bullet"/>
+      <w:lvlText w:val=""/>
+      <w:lvlJc w:val="left"/>
+      <w:pPr>
+        <w:ind w:left="6480" w:hanging="360"/>
+      </w:pPr>
+      <w:rPr>
+        <w:rFonts w:ascii="Wingdings" w:hAnsi="Wingdings" w:hint="default"/>
+      </w:rPr>
+    </w:lvl>
+  </w:abstractNum>
+  <w:abstractNum w:abstractNumId="1" w15:restartNumberingAfterBreak="0">
     <w:nsid w:val="072F4DBD"/>
     <w:multiLevelType w:val="hybridMultilevel"/>
     <w:tmpl w:val="09A0B5E2"/>
@@ -9071,7 +9159,120 @@
       </w:rPr>
     </w:lvl>
   </w:abstractNum>
-  <w:abstractNum w:abstractNumId="1" w15:restartNumberingAfterBreak="0">
+  <w:abstractNum w:abstractNumId="2" w15:restartNumberingAfterBreak="0">
+    <w:nsid w:val="0D0113E5"/>
+    <w:multiLevelType w:val="hybridMultilevel"/>
+    <w:tmpl w:val="EDD0CE56"/>
+    <w:lvl w:ilvl="0" w:tplc="0409000B">
+      <w:start w:val="1"/>
+      <w:numFmt w:val="bullet"/>
+      <w:lvlText w:val=""/>
+      <w:lvlJc w:val="left"/>
+      <w:pPr>
+        <w:ind w:left="1440" w:hanging="360"/>
+      </w:pPr>
+      <w:rPr>
+        <w:rFonts w:ascii="Wingdings" w:hAnsi="Wingdings" w:hint="default"/>
+      </w:rPr>
+    </w:lvl>
+    <w:lvl w:ilvl="1" w:tplc="04090003" w:tentative="1">
+      <w:start w:val="1"/>
+      <w:numFmt w:val="bullet"/>
+      <w:lvlText w:val="o"/>
+      <w:lvlJc w:val="left"/>
+      <w:pPr>
+        <w:ind w:left="2160" w:hanging="360"/>
+      </w:pPr>
+      <w:rPr>
+        <w:rFonts w:ascii="Courier New" w:hAnsi="Courier New" w:cs="Courier New" w:hint="default"/>
+      </w:rPr>
+    </w:lvl>
+    <w:lvl w:ilvl="2" w:tplc="04090005" w:tentative="1">
+      <w:start w:val="1"/>
+      <w:numFmt w:val="bullet"/>
+      <w:lvlText w:val=""/>
+      <w:lvlJc w:val="left"/>
+      <w:pPr>
+        <w:ind w:left="2880" w:hanging="360"/>
+      </w:pPr>
+      <w:rPr>
+        <w:rFonts w:ascii="Wingdings" w:hAnsi="Wingdings" w:hint="default"/>
+      </w:rPr>
+    </w:lvl>
+    <w:lvl w:ilvl="3" w:tplc="04090001" w:tentative="1">
+      <w:start w:val="1"/>
+      <w:numFmt w:val="bullet"/>
+      <w:lvlText w:val=""/>
+      <w:lvlJc w:val="left"/>
+      <w:pPr>
+        <w:ind w:left="3600" w:hanging="360"/>
+      </w:pPr>
+      <w:rPr>
+        <w:rFonts w:ascii="Symbol" w:hAnsi="Symbol" w:hint="default"/>
+      </w:rPr>
+    </w:lvl>
+    <w:lvl w:ilvl="4" w:tplc="04090003" w:tentative="1">
+      <w:start w:val="1"/>
+      <w:numFmt w:val="bullet"/>
+      <w:lvlText w:val="o"/>
+      <w:lvlJc w:val="left"/>
+      <w:pPr>
+        <w:ind w:left="4320" w:hanging="360"/>
+      </w:pPr>
+      <w:rPr>
+        <w:rFonts w:ascii="Courier New" w:hAnsi="Courier New" w:cs="Courier New" w:hint="default"/>
+      </w:rPr>
+    </w:lvl>
+    <w:lvl w:ilvl="5" w:tplc="04090005" w:tentative="1">
+      <w:start w:val="1"/>
+      <w:numFmt w:val="bullet"/>
+      <w:lvlText w:val=""/>
+      <w:lvlJc w:val="left"/>
+      <w:pPr>
+        <w:ind w:left="5040" w:hanging="360"/>
+      </w:pPr>
+      <w:rPr>
+        <w:rFonts w:ascii="Wingdings" w:hAnsi="Wingdings" w:hint="default"/>
+      </w:rPr>
+    </w:lvl>
+    <w:lvl w:ilvl="6" w:tplc="04090001" w:tentative="1">
+      <w:start w:val="1"/>
+      <w:numFmt w:val="bullet"/>
+      <w:lvlText w:val=""/>
+      <w:lvlJc w:val="left"/>
+      <w:pPr>
+        <w:ind w:left="5760" w:hanging="360"/>
+      </w:pPr>
+      <w:rPr>
+        <w:rFonts w:ascii="Symbol" w:hAnsi="Symbol" w:hint="default"/>
+      </w:rPr>
+    </w:lvl>
+    <w:lvl w:ilvl="7" w:tplc="04090003" w:tentative="1">
+      <w:start w:val="1"/>
+      <w:numFmt w:val="bullet"/>
+      <w:lvlText w:val="o"/>
+      <w:lvlJc w:val="left"/>
+      <w:pPr>
+        <w:ind w:left="6480" w:hanging="360"/>
+      </w:pPr>
+      <w:rPr>
+        <w:rFonts w:ascii="Courier New" w:hAnsi="Courier New" w:cs="Courier New" w:hint="default"/>
+      </w:rPr>
+    </w:lvl>
+    <w:lvl w:ilvl="8" w:tplc="04090005" w:tentative="1">
+      <w:start w:val="1"/>
+      <w:numFmt w:val="bullet"/>
+      <w:lvlText w:val=""/>
+      <w:lvlJc w:val="left"/>
+      <w:pPr>
+        <w:ind w:left="7200" w:hanging="360"/>
+      </w:pPr>
+      <w:rPr>
+        <w:rFonts w:ascii="Wingdings" w:hAnsi="Wingdings" w:hint="default"/>
+      </w:rPr>
+    </w:lvl>
+  </w:abstractNum>
+  <w:abstractNum w:abstractNumId="3" w15:restartNumberingAfterBreak="0">
     <w:nsid w:val="0FEF6D84"/>
     <w:multiLevelType w:val="hybridMultilevel"/>
     <w:tmpl w:val="499AFEC0"/>
@@ -9184,7 +9385,7 @@
       </w:rPr>
     </w:lvl>
   </w:abstractNum>
-  <w:abstractNum w:abstractNumId="2" w15:restartNumberingAfterBreak="0">
+  <w:abstractNum w:abstractNumId="4" w15:restartNumberingAfterBreak="0">
     <w:nsid w:val="22EB3B57"/>
     <w:multiLevelType w:val="hybridMultilevel"/>
     <w:tmpl w:val="BA306D86"/>
@@ -9273,7 +9474,7 @@
       </w:pPr>
     </w:lvl>
   </w:abstractNum>
-  <w:abstractNum w:abstractNumId="3" w15:restartNumberingAfterBreak="0">
+  <w:abstractNum w:abstractNumId="5" w15:restartNumberingAfterBreak="0">
     <w:nsid w:val="39140022"/>
     <w:multiLevelType w:val="hybridMultilevel"/>
     <w:tmpl w:val="4E2A3976"/>
@@ -9385,7 +9586,7 @@
       </w:rPr>
     </w:lvl>
   </w:abstractNum>
-  <w:abstractNum w:abstractNumId="4" w15:restartNumberingAfterBreak="0">
+  <w:abstractNum w:abstractNumId="6" w15:restartNumberingAfterBreak="0">
     <w:nsid w:val="3D9A0FAE"/>
     <w:multiLevelType w:val="hybridMultilevel"/>
     <w:tmpl w:val="7C44DC54"/>
@@ -9498,7 +9699,7 @@
       </w:rPr>
     </w:lvl>
   </w:abstractNum>
-  <w:abstractNum w:abstractNumId="5" w15:restartNumberingAfterBreak="0">
+  <w:abstractNum w:abstractNumId="7" w15:restartNumberingAfterBreak="0">
     <w:nsid w:val="4FE01B82"/>
     <w:multiLevelType w:val="hybridMultilevel"/>
     <w:tmpl w:val="9A1A85EE"/>
@@ -9587,7 +9788,7 @@
       </w:pPr>
     </w:lvl>
   </w:abstractNum>
-  <w:abstractNum w:abstractNumId="6" w15:restartNumberingAfterBreak="0">
+  <w:abstractNum w:abstractNumId="8" w15:restartNumberingAfterBreak="0">
     <w:nsid w:val="5C62702A"/>
     <w:multiLevelType w:val="hybridMultilevel"/>
     <w:tmpl w:val="78B65CDE"/>
@@ -9673,10 +9874,10 @@
       </w:pPr>
     </w:lvl>
   </w:abstractNum>
-  <w:abstractNum w:abstractNumId="7" w15:restartNumberingAfterBreak="0">
+  <w:abstractNum w:abstractNumId="9" w15:restartNumberingAfterBreak="0">
     <w:nsid w:val="68AF4DDB"/>
     <w:multiLevelType w:val="hybridMultilevel"/>
-    <w:tmpl w:val="FFC4BB9E"/>
+    <w:tmpl w:val="735ADBB6"/>
     <w:lvl w:ilvl="0" w:tplc="04090001">
       <w:start w:val="1"/>
       <w:numFmt w:val="bullet"/>
@@ -9786,7 +9987,7 @@
       </w:rPr>
     </w:lvl>
   </w:abstractNum>
-  <w:abstractNum w:abstractNumId="8" w15:restartNumberingAfterBreak="0">
+  <w:abstractNum w:abstractNumId="10" w15:restartNumberingAfterBreak="0">
     <w:nsid w:val="6E795ABA"/>
     <w:multiLevelType w:val="hybridMultilevel"/>
     <w:tmpl w:val="D66454F8"/>
@@ -9899,7 +10100,7 @@
       </w:rPr>
     </w:lvl>
   </w:abstractNum>
-  <w:abstractNum w:abstractNumId="9" w15:restartNumberingAfterBreak="0">
+  <w:abstractNum w:abstractNumId="11" w15:restartNumberingAfterBreak="0">
     <w:nsid w:val="77D03902"/>
     <w:multiLevelType w:val="hybridMultilevel"/>
     <w:tmpl w:val="8D904736"/>
@@ -10012,34 +10213,40 @@
     </w:lvl>
   </w:abstractNum>
   <w:num w:numId="1">
+    <w:abstractNumId w:val="7"/>
+  </w:num>
+  <w:num w:numId="2">
+    <w:abstractNumId w:val="10"/>
+  </w:num>
+  <w:num w:numId="3">
+    <w:abstractNumId w:val="3"/>
+  </w:num>
+  <w:num w:numId="4">
+    <w:abstractNumId w:val="6"/>
+  </w:num>
+  <w:num w:numId="5">
     <w:abstractNumId w:val="5"/>
   </w:num>
-  <w:num w:numId="2">
+  <w:num w:numId="6">
+    <w:abstractNumId w:val="4"/>
+  </w:num>
+  <w:num w:numId="7">
     <w:abstractNumId w:val="8"/>
   </w:num>
-  <w:num w:numId="3">
+  <w:num w:numId="8">
     <w:abstractNumId w:val="1"/>
   </w:num>
-  <w:num w:numId="4">
-    <w:abstractNumId w:val="4"/>
+  <w:num w:numId="9">
+    <w:abstractNumId w:val="11"/>
   </w:num>
-  <w:num w:numId="5">
-    <w:abstractNumId w:val="3"/>
+  <w:num w:numId="10">
+    <w:abstractNumId w:val="9"/>
   </w:num>
-  <w:num w:numId="6">
+  <w:num w:numId="11">
     <w:abstractNumId w:val="2"/>
   </w:num>
-  <w:num w:numId="7">
-    <w:abstractNumId w:val="6"/>
-  </w:num>
-  <w:num w:numId="8">
+  <w:num w:numId="12">
     <w:abstractNumId w:val="0"/>
-  </w:num>
-  <w:num w:numId="9">
-    <w:abstractNumId w:val="9"/>
-  </w:num>
-  <w:num w:numId="10">
-    <w:abstractNumId w:val="7"/>
   </w:num>
 </w:numbering>
 </file>

</xml_diff>